<commit_message>
Literature Review Initial Work
</commit_message>
<xml_diff>
--- a/Word/Final Report.docx
+++ b/Word/Final Report.docx
@@ -2378,15 +2378,7 @@
         <w:t>)</w:t>
       </w:r>
       <w:r>
-        <w:t xml:space="preserve">. If </w:t>
-      </w:r>
-      <w:proofErr w:type="gramStart"/>
-      <w:r>
-        <w:t>necessary</w:t>
-      </w:r>
-      <w:proofErr w:type="gramEnd"/>
-      <w:r>
-        <w:t xml:space="preserve"> describe limitations to the scope.</w:t>
+        <w:t>. If necessary describe limitations to the scope.</w:t>
       </w:r>
     </w:p>
     <w:p>
@@ -2404,13 +2396,8 @@
         <w:pStyle w:val="Text1"/>
       </w:pPr>
       <w:r>
-        <w:t xml:space="preserve">Why this specific project/report is </w:t>
-      </w:r>
-      <w:proofErr w:type="gramStart"/>
-      <w:r>
-        <w:t>worthwhile.</w:t>
-      </w:r>
-      <w:proofErr w:type="gramEnd"/>
+        <w:t>Why this specific project/report is worthwhile.</w:t>
+      </w:r>
     </w:p>
     <w:p>
       <w:pPr>
@@ -2424,53 +2411,213 @@
       </w:r>
       <w:bookmarkEnd w:id="15"/>
     </w:p>
+    <w:bookmarkEnd w:id="16"/>
     <w:p>
       <w:pPr>
         <w:pStyle w:val="Heading2"/>
       </w:pPr>
-      <w:bookmarkStart w:id="17" w:name="_Toc160980252"/>
-      <w:bookmarkStart w:id="18" w:name="_Toc269981199"/>
-      <w:bookmarkStart w:id="19" w:name="_Toc403653352"/>
-      <w:bookmarkStart w:id="20" w:name="_Toc70342959"/>
-      <w:bookmarkEnd w:id="16"/>
-      <w:r>
-        <w:t>B</w:t>
-      </w:r>
-      <w:bookmarkEnd w:id="17"/>
-      <w:bookmarkEnd w:id="18"/>
-      <w:bookmarkEnd w:id="19"/>
-      <w:r>
-        <w:t>oats and ships</w:t>
-      </w:r>
-      <w:bookmarkEnd w:id="20"/>
+      <w:r>
+        <w:t>GPS</w:t>
+      </w:r>
+    </w:p>
+    <w:p>
+      <w:pPr>
+        <w:pStyle w:val="Heading3"/>
+      </w:pPr>
+      <w:r>
+        <w:t>History of GPS</w:t>
+      </w:r>
+    </w:p>
+    <w:p/>
+    <w:p>
+      <w:pPr>
+        <w:pStyle w:val="Heading3"/>
+      </w:pPr>
+      <w:r>
+        <w:t>Modern GPS</w:t>
+      </w:r>
+    </w:p>
+    <w:p/>
+    <w:p>
+      <w:pPr>
+        <w:pStyle w:val="Heading2"/>
+      </w:pPr>
+      <w:r>
+        <w:t>Digital Compass</w:t>
+      </w:r>
     </w:p>
     <w:p>
       <w:pPr>
         <w:pStyle w:val="Text1"/>
       </w:pPr>
-      <w:r>
-        <w:t>A ship has a funnel, while a boat does not [</w:t>
-      </w:r>
-      <w:proofErr w:type="spellStart"/>
-      <w:r>
-        <w:t>Pompies</w:t>
-      </w:r>
-      <w:proofErr w:type="spellEnd"/>
-      <w:r>
-        <w:t xml:space="preserve"> 1652].</w:t>
+    </w:p>
+    <w:p>
+      <w:pPr>
+        <w:pStyle w:val="Heading2"/>
+      </w:pPr>
+      <w:r>
+        <w:t>Localization Method</w:t>
+      </w:r>
+    </w:p>
+    <w:p>
+      <w:pPr>
+        <w:pStyle w:val="Heading3"/>
+      </w:pPr>
+      <w:r>
+        <w:t>Kalman Filter</w:t>
+      </w:r>
+    </w:p>
+    <w:p>
+      <w:pPr>
+        <w:pStyle w:val="Text1"/>
+      </w:pPr>
+      <w:r>
+        <w:t>The Kalman Filter is a</w:t>
+      </w:r>
+      <w:r>
+        <w:t>n</w:t>
+      </w:r>
+      <w:r>
+        <w:t xml:space="preserve"> estimation algorithm that is popularly used in</w:t>
+      </w:r>
+      <w:r>
+        <w:t xml:space="preserve"> navigation systems, target tracking and terrain navigation and is often considered the most widely used prediction algorithm. The Kalman Filter can be considered a mostly simple algorithm and therefore it does not have a large computational cost</w:t>
+      </w:r>
+      <w:r>
+        <w:t xml:space="preserve"> </w:t>
+      </w:r>
+      <w:r>
+        <w:t xml:space="preserve">associated with it </w:t>
+      </w:r>
+      <w:r>
+        <w:fldChar w:fldCharType="begin" w:fldLock="1"/>
+      </w:r>
+      <w:r>
+        <w:instrText>ADDIN CSL_CITATION {"citationItems":[{"id":"ITEM-1","itemData":{"abstract":"v ABSTRAK Hydropower adalah penyumbang kepada keperluan tenaga dunia. Ia adalah bersih dan mempunyai kelebihan seperti tiada masalah pencemaran alam sekitar. Stand Alone Power System (SPS) atau dikenali Remote Area Power Supply Power System (RAPS) adalah sistem kuasa yang tidak bersambungan pada jaringan. Pada masa kini, banyak kawasan pedalaman masih lagi tidak mempunyai kuasa jaringan yang disebabkan oleh jarak dan faktor bentuk muka bumi. SPS kecil dari sumber tenaga yang boleh diperbaharui adalah sasaran pada kawasan ini kerana ia lebih ekonomi dan mesra alam daripada penjanaan elektrik dengan menggunakan penjana diesel. Projek ini adalah untuk mereka bentuk model Stand Alone Micro hydropower system dengan menggunakan perisian MATLAB SIMULINK.","author":[{"dropping-particle":"","family":"Norsuzila Ya’acob","given":"Mardina","non-dropping-particle":"","parse-names":false,"suffix":""},{"dropping-particle":"","family":"Abdullah","given":"Mahamod","non-dropping-particle":"","parse-names":false,"suffix":""},{"dropping-particle":"","family":"Ismail","given":"","non-dropping-particle":"","parse-names":false,"suffix":""},{"dropping-particle":"","family":"Medina","given":"M.","non-dropping-particle":"","parse-names":false,"suffix":""},{"dropping-particle":"","family":"Talarico","given":"T. L.","non-dropping-particle":"","parse-names":false,"suffix":""},{"dropping-particle":"","family":"Casas","given":"I. A.","non-dropping-particle":"","parse-names":false,"suffix":""},{"dropping-particle":"","family":"Chung","given":"T. C.","non-dropping-particle":"","parse-names":false,"suffix":""},{"dropping-particle":"","family":"Dobrogosz","given":"W. J.","non-dropping-particle":"","parse-names":false,"suffix":""},{"dropping-particle":"","family":"Axelsson","given":"L.","non-dropping-particle":"","parse-names":false,"suffix":""},{"dropping-particle":"","family":"Lindgren","given":"S. E.","non-dropping-particle":"","parse-names":false,"suffix":""},{"dropping-particle":"","family":"Dobrogosz","given":"W. J.","non-dropping-particle":"","parse-names":false,"suffix":""},{"dropping-particle":"","family":"Kerkeni","given":"Leila","non-dropping-particle":"","parse-names":false,"suffix":""},{"dropping-particle":"","family":"Ruano","given":"Paula","non-dropping-particle":"","parse-names":false,"suffix":""},{"dropping-particle":"","family":"Delgado","given":"Lismet Lazo","non-dropping-particle":"","parse-names":false,"suffix":""},{"dropping-particle":"","family":"Picco","given":"Sergio","non-dropping-particle":"","parse-names":false,"suffix":""},{"dropping-particle":"","family":"Villegas","given":"Liliana","non-dropping-particle":"","parse-names":false,"suffix":""},{"dropping-particle":"","family":"Tonelli","given":"Franco","non-dropping-particle":"","parse-names":false,"suffix":""},{"dropping-particle":"","family":"Merlo","given":"Mario","non-dropping-particle":"","parse-names":false,"suffix":""},{"dropping-particle":"","family":"Rigau","given":"Javier","non-dropping-particle":"","parse-names":false,"suffix":""},{"dropping-particle":"","family":"Diaz","given":"Dario","non-dropping-particle":"","parse-names":false,"suffix":""},{"dropping-particle":"","family":"Masuelli","given":"Martin","non-dropping-particle":"","parse-names":false,"suffix":""}],"container-title":"Intech","id":"ITEM-1","issued":{"date-parts":[["1989"]]},"page":"137-144","title":"We are IntechOpen , the world ’ s leading publisher of Open Access books Built by scientists , for scientists TOP 1 %","type":"article-journal","volume":"32"},"uris":["http://www.mendeley.com/documents/?uuid=23dc1441-d388-4a44-96cb-9e73972c664c"]}],"mendeley":{"formattedCitation":"(Norsuzila Ya’acob et al., 1989)","plainTextFormattedCitation":"(Norsuzila Ya’acob et al., 1989)","previouslyFormattedCitation":"(Norsuzila Ya’acob et al., 1989)"},"properties":{"noteIndex":0},"schema":"https://github.com/citation-style-language/schema/raw/master/csl-citation.json"}</w:instrText>
+      </w:r>
+      <w:r>
+        <w:fldChar w:fldCharType="separate"/>
+      </w:r>
+      <w:r>
+        <w:rPr>
+          <w:noProof/>
+        </w:rPr>
+        <w:t>(Norsuzila Ya’acob et al., 1989)</w:t>
+      </w:r>
+      <w:r>
+        <w:fldChar w:fldCharType="end"/>
+      </w:r>
+      <w:r>
+        <w:t>. The Kalman filter is named after Hungarian-born Professor and engineer</w:t>
+      </w:r>
+      <w:r>
+        <w:t>, Rudolf E. K</w:t>
+      </w:r>
+      <w:r>
+        <w:rPr>
+          <w:rFonts w:cstheme="minorHAnsi"/>
+        </w:rPr>
+        <w:t>á</w:t>
+      </w:r>
+      <w:r>
+        <w:t>lm</w:t>
+      </w:r>
+      <w:r>
+        <w:rPr>
+          <w:rFonts w:cstheme="minorHAnsi"/>
+        </w:rPr>
+        <w:t>á</w:t>
+      </w:r>
+      <w:r>
+        <w:t>n,</w:t>
+      </w:r>
+      <w:r>
+        <w:t xml:space="preserve"> who </w:t>
+      </w:r>
+      <w:r>
+        <w:t>first</w:t>
+      </w:r>
+      <w:r>
+        <w:t xml:space="preserve"> published his paper</w:t>
+      </w:r>
+      <w:r>
+        <w:t xml:space="preserve"> describing the recursive algorithm in 1960.</w:t>
+      </w:r>
+      <w:r>
+        <w:t xml:space="preserve"> </w:t>
+      </w:r>
+      <w:r>
+        <w:t xml:space="preserve">The problem that </w:t>
+      </w:r>
+      <w:r>
+        <w:t>K</w:t>
+      </w:r>
+      <w:r>
+        <w:rPr>
+          <w:rFonts w:cstheme="minorHAnsi"/>
+        </w:rPr>
+        <w:t>á</w:t>
+      </w:r>
+      <w:r>
+        <w:t>lm</w:t>
+      </w:r>
+      <w:r>
+        <w:rPr>
+          <w:rFonts w:cstheme="minorHAnsi"/>
+        </w:rPr>
+        <w:t>á</w:t>
+      </w:r>
+      <w:r>
+        <w:t>n</w:t>
+      </w:r>
+      <w:r>
+        <w:t xml:space="preserve"> set out to solve was to linearly filter </w:t>
+      </w:r>
+      <w:r>
+        <w:t>discrete data</w:t>
+      </w:r>
+      <w:r>
+        <w:t xml:space="preserve">. In real world situations there is often an uncertainty when trying to measure data from the situation, measurement noise. Furthermore, </w:t>
+      </w:r>
+      <w:r>
+        <w:t>the situations rarely match exactly that of the dynamic model that has been created. This is due to most dynamic models making simplifying assumptions. This error between model and reality is called process noise. Due to these noises in either combination or individually, the estimations that any algorithm could calculate would be incorrect. The Kalman Filter takes this measurement noise and process noise into consideration when producing its estimates</w:t>
+      </w:r>
+      <w:r>
+        <w:t xml:space="preserve"> </w:t>
+      </w:r>
+      <w:r>
+        <w:fldChar w:fldCharType="begin" w:fldLock="1"/>
+      </w:r>
+      <w:r>
+        <w:instrText>ADDIN CSL_CITATION {"citationItems":[{"id":"ITEM-1","itemData":{"URL":"https://www.kalmanfilter.net/default.aspx","abstract":"The Kalman Filter is an easy topic. However, many tutorials are not easy to understand. Most require extensive mathematical background which makes them difficult to understand. Also, most lack practical numerical examples. I've decided to write a tutorial that is based on numerical examples and provides easy and intuitive explanations. Some of the examples are from the radar world where Kalman Filtering is used extensively (mainly for the target tracking). However, the principles that are presented here can be applied to any field where estimation and prediction are required.","accessed":{"date-parts":[["2022","2","20"]]},"author":[{"dropping-particle":"","family":"Becker","given":"Alex","non-dropping-particle":"","parse-names":false,"suffix":""}],"id":"ITEM-1","issued":{"date-parts":[["2022"]]},"title":"KalmanFilter.NET","type":"webpage"},"uris":["http://www.mendeley.com/documents/?uuid=0509f548-9151-4dc7-926a-6488e1f27320"]}],"mendeley":{"formattedCitation":"(Becker, 2022)","plainTextFormattedCitation":"(Becker, 2022)"},"properties":{"noteIndex":0},"schema":"https://github.com/citation-style-language/schema/raw/master/csl-citation.json"}</w:instrText>
+      </w:r>
+      <w:r>
+        <w:fldChar w:fldCharType="separate"/>
+      </w:r>
+      <w:r>
+        <w:rPr>
+          <w:noProof/>
+        </w:rPr>
+        <w:t>(Becker, 2022)</w:t>
+      </w:r>
+      <w:r>
+        <w:fldChar w:fldCharType="end"/>
+      </w:r>
+      <w:r>
+        <w:t xml:space="preserve">. </w:t>
       </w:r>
     </w:p>
     <w:p>
       <w:pPr>
         <w:pStyle w:val="Heading1"/>
       </w:pPr>
-      <w:bookmarkStart w:id="21" w:name="_Toc70342960"/>
-      <w:bookmarkStart w:id="22" w:name="_Toc403653353"/>
+      <w:bookmarkStart w:id="17" w:name="_Toc70342960"/>
+      <w:bookmarkStart w:id="18" w:name="_Toc403653353"/>
       <w:r>
         <w:lastRenderedPageBreak/>
         <w:t>Content chapter</w:t>
       </w:r>
-      <w:bookmarkEnd w:id="21"/>
+      <w:bookmarkEnd w:id="17"/>
     </w:p>
     <w:p>
       <w:pPr>
@@ -2490,22 +2637,22 @@
       <w:pPr>
         <w:pStyle w:val="Heading2"/>
       </w:pPr>
-      <w:bookmarkStart w:id="23" w:name="_Toc70342961"/>
+      <w:bookmarkStart w:id="19" w:name="_Toc70342961"/>
       <w:r>
         <w:t>Heading level 2</w:t>
       </w:r>
-      <w:bookmarkEnd w:id="23"/>
+      <w:bookmarkEnd w:id="19"/>
     </w:p>
     <w:p>
       <w:pPr>
         <w:pStyle w:val="Heading3"/>
       </w:pPr>
-      <w:bookmarkStart w:id="24" w:name="_Toc70342962"/>
-      <w:bookmarkEnd w:id="22"/>
+      <w:bookmarkStart w:id="20" w:name="_Toc70342962"/>
+      <w:bookmarkEnd w:id="18"/>
       <w:r>
         <w:t>Heading level 3</w:t>
       </w:r>
-      <w:bookmarkEnd w:id="24"/>
+      <w:bookmarkEnd w:id="20"/>
     </w:p>
     <w:p>
       <w:pPr>
@@ -2692,7 +2839,7 @@
       <w:pPr>
         <w:pStyle w:val="Text1"/>
         <w:numPr>
-          <w:ins w:id="25" w:author="Prof AH Basson" w:date="2007-03-06T17:56:00Z"/>
+          <w:ins w:id="21" w:author="Prof AH Basson" w:date="2007-03-06T17:56:00Z"/>
         </w:numPr>
       </w:pPr>
     </w:p>
@@ -2701,20 +2848,30 @@
         <w:pStyle w:val="Caption"/>
         <w:keepNext/>
       </w:pPr>
-      <w:bookmarkStart w:id="26" w:name="_Toc403660385"/>
+      <w:bookmarkStart w:id="22" w:name="_Toc403660385"/>
       <w:r>
         <w:lastRenderedPageBreak/>
         <w:t xml:space="preserve">Table </w:t>
       </w:r>
-      <w:fldSimple w:instr=" SEQ Table \* ARABIC ">
-        <w:r>
-          <w:t>1</w:t>
-        </w:r>
-      </w:fldSimple>
+      <w:r>
+        <w:fldChar w:fldCharType="begin"/>
+      </w:r>
+      <w:r>
+        <w:instrText xml:space="preserve"> SEQ Table \* ARABIC </w:instrText>
+      </w:r>
+      <w:r>
+        <w:fldChar w:fldCharType="separate"/>
+      </w:r>
+      <w:r>
+        <w:t>1</w:t>
+      </w:r>
+      <w:r>
+        <w:fldChar w:fldCharType="end"/>
+      </w:r>
       <w:r>
         <w:t>: Acceptable page layouts</w:t>
       </w:r>
-      <w:bookmarkEnd w:id="26"/>
+      <w:bookmarkEnd w:id="22"/>
       <w:r>
         <w:t xml:space="preserve"> (manually set "keep with next" in paragraph style for tables)</w:t>
       </w:r>
@@ -3276,33 +3433,46 @@
       <w:pPr>
         <w:pStyle w:val="Caption"/>
       </w:pPr>
-      <w:bookmarkStart w:id="27" w:name="_Toc403660384"/>
+      <w:bookmarkStart w:id="23" w:name="_Toc403660384"/>
       <w:r>
         <w:t xml:space="preserve">Figure </w:t>
       </w:r>
-      <w:fldSimple w:instr=" SEQ Figure \* ARABIC ">
-        <w:r>
-          <w:rPr>
-            <w:noProof/>
-          </w:rPr>
-          <w:t>1</w:t>
-        </w:r>
-      </w:fldSimple>
+      <w:r>
+        <w:fldChar w:fldCharType="begin"/>
+      </w:r>
+      <w:r>
+        <w:instrText xml:space="preserve"> SEQ Figure \* ARABIC </w:instrText>
+      </w:r>
+      <w:r>
+        <w:fldChar w:fldCharType="separate"/>
+      </w:r>
+      <w:r>
+        <w:rPr>
+          <w:noProof/>
+        </w:rPr>
+        <w:t>1</w:t>
+      </w:r>
+      <w:r>
+        <w:rPr>
+          <w:noProof/>
+        </w:rPr>
+        <w:fldChar w:fldCharType="end"/>
+      </w:r>
       <w:r>
         <w:t>: Water plants</w:t>
       </w:r>
-      <w:bookmarkEnd w:id="27"/>
+      <w:bookmarkEnd w:id="23"/>
     </w:p>
     <w:p>
       <w:pPr>
         <w:pStyle w:val="Heading1"/>
       </w:pPr>
-      <w:bookmarkStart w:id="28" w:name="_Toc70342963"/>
+      <w:bookmarkStart w:id="24" w:name="_Toc70342963"/>
       <w:r>
         <w:lastRenderedPageBreak/>
         <w:t>Conclusions</w:t>
       </w:r>
-      <w:bookmarkEnd w:id="28"/>
+      <w:bookmarkEnd w:id="24"/>
     </w:p>
     <w:p>
       <w:pPr>
@@ -3316,12 +3486,12 @@
       <w:pPr>
         <w:pStyle w:val="Heading1"/>
       </w:pPr>
-      <w:bookmarkStart w:id="29" w:name="_Toc70342964"/>
+      <w:bookmarkStart w:id="25" w:name="_Toc70342964"/>
       <w:r>
         <w:lastRenderedPageBreak/>
         <w:t>References</w:t>
       </w:r>
-      <w:bookmarkEnd w:id="29"/>
+      <w:bookmarkEnd w:id="25"/>
     </w:p>
     <w:p>
       <w:pPr>
@@ -3426,45 +3596,45 @@
       <w:pPr>
         <w:pStyle w:val="Heading7"/>
       </w:pPr>
-      <w:bookmarkStart w:id="30" w:name="_Toc160980278"/>
-      <w:bookmarkStart w:id="31" w:name="_Toc269981202"/>
+      <w:bookmarkStart w:id="26" w:name="_Toc160980278"/>
+      <w:bookmarkStart w:id="27" w:name="_Toc269981202"/>
       <w:r>
         <w:lastRenderedPageBreak/>
         <w:tab/>
       </w:r>
-      <w:bookmarkStart w:id="32" w:name="_Toc70342965"/>
+      <w:bookmarkStart w:id="28" w:name="_Toc70342965"/>
+      <w:bookmarkEnd w:id="26"/>
+      <w:bookmarkEnd w:id="27"/>
+      <w:r>
+        <w:t>Heading for this appendix</w:t>
+      </w:r>
+      <w:bookmarkEnd w:id="28"/>
+    </w:p>
+    <w:p>
+      <w:pPr>
+        <w:pStyle w:val="Heading8"/>
+      </w:pPr>
+      <w:bookmarkStart w:id="29" w:name="_Toc160980279"/>
+      <w:bookmarkStart w:id="30" w:name="_Toc269981203"/>
+      <w:bookmarkStart w:id="31" w:name="_Toc403653356"/>
+      <w:proofErr w:type="spellStart"/>
+      <w:r>
+        <w:t>B</w:t>
+      </w:r>
+      <w:bookmarkEnd w:id="29"/>
+      <w:r>
+        <w:t>la</w:t>
+      </w:r>
+      <w:proofErr w:type="spellEnd"/>
+      <w:r>
+        <w:t xml:space="preserve"> </w:t>
+      </w:r>
+      <w:proofErr w:type="spellStart"/>
+      <w:r>
+        <w:t>bla</w:t>
+      </w:r>
       <w:bookmarkEnd w:id="30"/>
       <w:bookmarkEnd w:id="31"/>
-      <w:r>
-        <w:t>Heading for this appendix</w:t>
-      </w:r>
-      <w:bookmarkEnd w:id="32"/>
-    </w:p>
-    <w:p>
-      <w:pPr>
-        <w:pStyle w:val="Heading8"/>
-      </w:pPr>
-      <w:bookmarkStart w:id="33" w:name="_Toc160980279"/>
-      <w:bookmarkStart w:id="34" w:name="_Toc269981203"/>
-      <w:bookmarkStart w:id="35" w:name="_Toc403653356"/>
-      <w:proofErr w:type="spellStart"/>
-      <w:r>
-        <w:t>B</w:t>
-      </w:r>
-      <w:bookmarkEnd w:id="33"/>
-      <w:r>
-        <w:t>la</w:t>
-      </w:r>
-      <w:proofErr w:type="spellEnd"/>
-      <w:r>
-        <w:t xml:space="preserve"> </w:t>
-      </w:r>
-      <w:proofErr w:type="spellStart"/>
-      <w:r>
-        <w:t>bla</w:t>
-      </w:r>
-      <w:bookmarkEnd w:id="34"/>
-      <w:bookmarkEnd w:id="35"/>
       <w:proofErr w:type="spellEnd"/>
     </w:p>
     <w:p>
@@ -3491,12 +3661,12 @@
         <w:lastRenderedPageBreak/>
         <w:tab/>
       </w:r>
-      <w:bookmarkStart w:id="36" w:name="_Toc70342966"/>
+      <w:bookmarkStart w:id="32" w:name="_Toc70342966"/>
       <w:proofErr w:type="spellStart"/>
       <w:r>
         <w:t>BlaBlaBla</w:t>
       </w:r>
-      <w:bookmarkEnd w:id="36"/>
+      <w:bookmarkEnd w:id="32"/>
       <w:proofErr w:type="spellEnd"/>
     </w:p>
     <w:p>
@@ -6788,7 +6958,7 @@
     <w:basedOn w:val="Normal"/>
     <w:next w:val="Normal"/>
     <w:qFormat/>
-    <w:rsid w:val="00254D69"/>
+    <w:rsid w:val="00751E55"/>
     <w:pPr>
       <w:keepNext/>
       <w:numPr>
@@ -6802,7 +6972,7 @@
     <w:rPr>
       <w:rFonts w:asciiTheme="majorHAnsi" w:hAnsiTheme="majorHAnsi" w:cs="Arial"/>
       <w:b/>
-      <w:sz w:val="24"/>
+      <w:sz w:val="28"/>
     </w:rPr>
   </w:style>
   <w:style w:type="paragraph" w:styleId="Heading4">
@@ -7926,19 +8096,6 @@
 </file>
 
 <file path=customXml/item1.xml><?xml version="1.0" encoding="utf-8"?>
-<p:properties xmlns:p="http://schemas.microsoft.com/office/2006/metadata/properties" xmlns:xsi="http://www.w3.org/2001/XMLSchema-instance" xmlns:pc="http://schemas.microsoft.com/office/infopath/2007/PartnerControls">
-  <documentManagement>
-    <PublishingExpirationDate xmlns="http://schemas.microsoft.com/sharepoint/v3" xsi:nil="true"/>
-    <PublishingStartDate xmlns="http://schemas.microsoft.com/sharepoint/v3" xsi:nil="true"/>
-  </documentManagement>
-</p:properties>
-</file>
-
-<file path=customXml/item2.xml><?xml version="1.0" encoding="utf-8"?>
-<b:Sources xmlns:b="http://schemas.openxmlformats.org/officeDocument/2006/bibliography" xmlns="http://schemas.openxmlformats.org/officeDocument/2006/bibliography" SelectedStyle="\APA.XSL" StyleName="APA"/>
-</file>
-
-<file path=customXml/item3.xml><?xml version="1.0" encoding="utf-8"?>
 <ct:contentTypeSchema xmlns:ct="http://schemas.microsoft.com/office/2006/metadata/contentType" xmlns:ma="http://schemas.microsoft.com/office/2006/metadata/properties/metaAttributes" ct:_="" ma:_="" ma:contentTypeName="Document" ma:contentTypeID="0x0101001B24F5B3BD440644B6F7AF970BDAC99D" ma:contentTypeVersion="2" ma:contentTypeDescription="Create a new document." ma:contentTypeScope="" ma:versionID="0268b0d044a22ef0ccf832b8cf72a65a">
   <xsd:schema xmlns:xsd="http://www.w3.org/2001/XMLSchema" xmlns:xs="http://www.w3.org/2001/XMLSchema" xmlns:p="http://schemas.microsoft.com/office/2006/metadata/properties" xmlns:ns1="http://schemas.microsoft.com/sharepoint/v3" xmlns:ns2="3d0ffbf4-0ab1-4e4b-bd8c-865f61d41201" targetNamespace="http://schemas.microsoft.com/office/2006/metadata/properties" ma:root="true" ma:fieldsID="0358fc54e04717fd1f8ea0dccb55e9fc" ns1:_="" ns2:_="">
     <xsd:import namespace="http://schemas.microsoft.com/sharepoint/v3"/>
@@ -8095,6 +8252,19 @@
 </ct:contentTypeSchema>
 </file>
 
+<file path=customXml/item2.xml><?xml version="1.0" encoding="utf-8"?>
+<b:Sources xmlns:b="http://schemas.openxmlformats.org/officeDocument/2006/bibliography" xmlns="http://schemas.openxmlformats.org/officeDocument/2006/bibliography" SelectedStyle="\APA.XSL" StyleName="APA"/>
+</file>
+
+<file path=customXml/item3.xml><?xml version="1.0" encoding="utf-8"?>
+<p:properties xmlns:p="http://schemas.microsoft.com/office/2006/metadata/properties" xmlns:xsi="http://www.w3.org/2001/XMLSchema-instance" xmlns:pc="http://schemas.microsoft.com/office/infopath/2007/PartnerControls">
+  <documentManagement>
+    <PublishingExpirationDate xmlns="http://schemas.microsoft.com/sharepoint/v3" xsi:nil="true"/>
+    <PublishingStartDate xmlns="http://schemas.microsoft.com/sharepoint/v3" xsi:nil="true"/>
+  </documentManagement>
+</p:properties>
+</file>
+
 <file path=customXml/item4.xml><?xml version="1.0" encoding="utf-8"?>
 <?mso-contentType ?>
 <FormTemplates xmlns="http://schemas.microsoft.com/sharepoint/v3/contenttype/forms">
@@ -8105,24 +8275,6 @@
 </file>
 
 <file path=customXml/itemProps1.xml><?xml version="1.0" encoding="utf-8"?>
-<ds:datastoreItem xmlns:ds="http://schemas.openxmlformats.org/officeDocument/2006/customXml" ds:itemID="{936D9E23-3EFE-4815-8E28-B89747E3B44A}">
-  <ds:schemaRefs>
-    <ds:schemaRef ds:uri="http://schemas.microsoft.com/office/2006/metadata/properties"/>
-    <ds:schemaRef ds:uri="http://schemas.microsoft.com/office/infopath/2007/PartnerControls"/>
-    <ds:schemaRef ds:uri="http://schemas.microsoft.com/sharepoint/v3"/>
-  </ds:schemaRefs>
-</ds:datastoreItem>
-</file>
-
-<file path=customXml/itemProps2.xml><?xml version="1.0" encoding="utf-8"?>
-<ds:datastoreItem xmlns:ds="http://schemas.openxmlformats.org/officeDocument/2006/customXml" ds:itemID="{01ACFA79-ECAD-4571-84B3-B405206904C6}">
-  <ds:schemaRefs>
-    <ds:schemaRef ds:uri="http://schemas.openxmlformats.org/officeDocument/2006/bibliography"/>
-  </ds:schemaRefs>
-</ds:datastoreItem>
-</file>
-
-<file path=customXml/itemProps3.xml><?xml version="1.0" encoding="utf-8"?>
 <ds:datastoreItem xmlns:ds="http://schemas.openxmlformats.org/officeDocument/2006/customXml" ds:itemID="{42379727-DB28-43E8-83F1-7EC68C26AC22}">
   <ds:schemaRefs>
     <ds:schemaRef ds:uri="http://schemas.microsoft.com/office/2006/metadata/contentType"/>
@@ -8141,6 +8293,24 @@
 </ds:datastoreItem>
 </file>
 
+<file path=customXml/itemProps2.xml><?xml version="1.0" encoding="utf-8"?>
+<ds:datastoreItem xmlns:ds="http://schemas.openxmlformats.org/officeDocument/2006/customXml" ds:itemID="{01ACFA79-ECAD-4571-84B3-B405206904C6}">
+  <ds:schemaRefs>
+    <ds:schemaRef ds:uri="http://schemas.openxmlformats.org/officeDocument/2006/bibliography"/>
+  </ds:schemaRefs>
+</ds:datastoreItem>
+</file>
+
+<file path=customXml/itemProps3.xml><?xml version="1.0" encoding="utf-8"?>
+<ds:datastoreItem xmlns:ds="http://schemas.openxmlformats.org/officeDocument/2006/customXml" ds:itemID="{936D9E23-3EFE-4815-8E28-B89747E3B44A}">
+  <ds:schemaRefs>
+    <ds:schemaRef ds:uri="http://schemas.microsoft.com/office/2006/metadata/properties"/>
+    <ds:schemaRef ds:uri="http://schemas.microsoft.com/office/infopath/2007/PartnerControls"/>
+    <ds:schemaRef ds:uri="http://schemas.microsoft.com/sharepoint/v3"/>
+  </ds:schemaRefs>
+</ds:datastoreItem>
+</file>
+
 <file path=customXml/itemProps4.xml><?xml version="1.0" encoding="utf-8"?>
 <ds:datastoreItem xmlns:ds="http://schemas.openxmlformats.org/officeDocument/2006/customXml" ds:itemID="{A79ABC99-42DE-498E-A8A6-769FA2FAB453}">
   <ds:schemaRefs>

</xml_diff>

<commit_message>
Literature Review Draft 1
</commit_message>
<xml_diff>
--- a/Word/Final Report.docx
+++ b/Word/Final Report.docx
@@ -75,8 +75,13 @@
         <w:pStyle w:val="Subtitle"/>
       </w:pPr>
       <w:r>
-        <w:t>Supervisor: Prof J. Versfeld</w:t>
-      </w:r>
+        <w:t xml:space="preserve">Supervisor: Prof J. </w:t>
+      </w:r>
+      <w:proofErr w:type="spellStart"/>
+      <w:r>
+        <w:t>Versfeld</w:t>
+      </w:r>
+      <w:proofErr w:type="spellEnd"/>
     </w:p>
     <w:p>
       <w:pPr>
@@ -108,7 +113,7 @@
       <w:pPr>
         <w:pStyle w:val="Heading1nonum"/>
       </w:pPr>
-      <w:bookmarkStart w:id="0" w:name="_Toc96429538"/>
+      <w:bookmarkStart w:id="0" w:name="_Toc96960967"/>
       <w:r>
         <w:lastRenderedPageBreak/>
         <w:t>Plagia</w:t>
@@ -154,8 +159,13 @@
       <w:pPr>
         <w:pStyle w:val="Text1"/>
       </w:pPr>
-      <w:r>
-        <w:t>Accordingly all quotations and contributions from any source whatsoever (including the internet) have been cited fully (acknowledged); further, all verbatim copies have been expressly indicated as such (e.g. through quotation marks) and the sources are cited fully.</w:t>
+      <w:proofErr w:type="gramStart"/>
+      <w:r>
+        <w:t>Accordingly</w:t>
+      </w:r>
+      <w:proofErr w:type="gramEnd"/>
+      <w:r>
+        <w:t xml:space="preserve"> all quotations and contributions from any source whatsoever (including the internet) have been cited fully (acknowledged); further, all verbatim copies have been expressly indicated as such (e.g. through quotation marks) and the sources are cited fully.</w:t>
       </w:r>
     </w:p>
     <w:p>
@@ -185,7 +195,15 @@
         <w:pStyle w:val="Text1"/>
       </w:pPr>
       <w:r>
-        <w:t xml:space="preserve">I know that a mark of zero may be awarded to assignments with plagiarism and also that no opportunity be given to submit an improved assignment. </w:t>
+        <w:t xml:space="preserve">I know that a mark of zero may be awarded to assignments with plagiarism </w:t>
+      </w:r>
+      <w:proofErr w:type="gramStart"/>
+      <w:r>
+        <w:t>and also</w:t>
+      </w:r>
+      <w:proofErr w:type="gramEnd"/>
+      <w:r>
+        <w:t xml:space="preserve"> that no opportunity be given to submit an improved assignment. </w:t>
       </w:r>
     </w:p>
     <w:p>
@@ -385,7 +403,7 @@
       <w:pPr>
         <w:pStyle w:val="Heading1nonum"/>
       </w:pPr>
-      <w:bookmarkStart w:id="1" w:name="_Toc96429539"/>
+      <w:bookmarkStart w:id="1" w:name="_Toc96960968"/>
       <w:r>
         <w:lastRenderedPageBreak/>
         <w:t>Abstract</w:t>
@@ -404,7 +422,7 @@
       <w:pPr>
         <w:pStyle w:val="Heading1nonum"/>
       </w:pPr>
-      <w:bookmarkStart w:id="2" w:name="_Toc96429540"/>
+      <w:bookmarkStart w:id="2" w:name="_Toc96960969"/>
       <w:r>
         <w:lastRenderedPageBreak/>
         <w:t>Acknowledgements</w:t>
@@ -483,7 +501,7 @@
       <w:r>
         <w:fldChar w:fldCharType="separate"/>
       </w:r>
-      <w:hyperlink w:anchor="_Toc96429538" w:history="1">
+      <w:hyperlink w:anchor="_Toc96960967" w:history="1">
         <w:r>
           <w:rPr>
             <w:rStyle w:val="Hyperlink"/>
@@ -506,7 +524,7 @@
           <w:rPr>
             <w:webHidden/>
           </w:rPr>
-          <w:instrText xml:space="preserve"> PAGEREF _Toc96429538 \h </w:instrText>
+          <w:instrText xml:space="preserve"> PAGEREF _Toc96960967 \h </w:instrText>
         </w:r>
         <w:r>
           <w:rPr>
@@ -543,7 +561,7 @@
           <w:lang w:val="en-US"/>
         </w:rPr>
       </w:pPr>
-      <w:hyperlink w:anchor="_Toc96429539" w:history="1">
+      <w:hyperlink w:anchor="_Toc96960968" w:history="1">
         <w:r>
           <w:rPr>
             <w:rStyle w:val="Hyperlink"/>
@@ -566,7 +584,7 @@
           <w:rPr>
             <w:webHidden/>
           </w:rPr>
-          <w:instrText xml:space="preserve"> PAGEREF _Toc96429539 \h </w:instrText>
+          <w:instrText xml:space="preserve"> PAGEREF _Toc96960968 \h </w:instrText>
         </w:r>
         <w:r>
           <w:rPr>
@@ -603,7 +621,7 @@
           <w:lang w:val="en-US"/>
         </w:rPr>
       </w:pPr>
-      <w:hyperlink w:anchor="_Toc96429540" w:history="1">
+      <w:hyperlink w:anchor="_Toc96960969" w:history="1">
         <w:r>
           <w:rPr>
             <w:rStyle w:val="Hyperlink"/>
@@ -626,7 +644,7 @@
           <w:rPr>
             <w:webHidden/>
           </w:rPr>
-          <w:instrText xml:space="preserve"> PAGEREF _Toc96429540 \h </w:instrText>
+          <w:instrText xml:space="preserve"> PAGEREF _Toc96960969 \h </w:instrText>
         </w:r>
         <w:r>
           <w:rPr>
@@ -663,7 +681,7 @@
           <w:lang w:val="en-US"/>
         </w:rPr>
       </w:pPr>
-      <w:hyperlink w:anchor="_Toc96429541" w:history="1">
+      <w:hyperlink w:anchor="_Toc96960970" w:history="1">
         <w:r>
           <w:rPr>
             <w:rStyle w:val="Hyperlink"/>
@@ -686,7 +704,7 @@
           <w:rPr>
             <w:webHidden/>
           </w:rPr>
-          <w:instrText xml:space="preserve"> PAGEREF _Toc96429541 \h </w:instrText>
+          <w:instrText xml:space="preserve"> PAGEREF _Toc96960970 \h </w:instrText>
         </w:r>
         <w:r>
           <w:rPr>
@@ -723,7 +741,7 @@
           <w:lang w:val="en-US"/>
         </w:rPr>
       </w:pPr>
-      <w:hyperlink w:anchor="_Toc96429542" w:history="1">
+      <w:hyperlink w:anchor="_Toc96960971" w:history="1">
         <w:r>
           <w:rPr>
             <w:rStyle w:val="Hyperlink"/>
@@ -746,7 +764,7 @@
           <w:rPr>
             <w:webHidden/>
           </w:rPr>
-          <w:instrText xml:space="preserve"> PAGEREF _Toc96429542 \h </w:instrText>
+          <w:instrText xml:space="preserve"> PAGEREF _Toc96960971 \h </w:instrText>
         </w:r>
         <w:r>
           <w:rPr>
@@ -783,7 +801,7 @@
           <w:lang w:val="en-US"/>
         </w:rPr>
       </w:pPr>
-      <w:hyperlink w:anchor="_Toc96429543" w:history="1">
+      <w:hyperlink w:anchor="_Toc96960972" w:history="1">
         <w:r>
           <w:rPr>
             <w:rStyle w:val="Hyperlink"/>
@@ -806,7 +824,7 @@
           <w:rPr>
             <w:webHidden/>
           </w:rPr>
-          <w:instrText xml:space="preserve"> PAGEREF _Toc96429543 \h </w:instrText>
+          <w:instrText xml:space="preserve"> PAGEREF _Toc96960972 \h </w:instrText>
         </w:r>
         <w:r>
           <w:rPr>
@@ -843,7 +861,7 @@
           <w:lang w:val="en-US"/>
         </w:rPr>
       </w:pPr>
-      <w:hyperlink w:anchor="_Toc96429544" w:history="1">
+      <w:hyperlink w:anchor="_Toc96960973" w:history="1">
         <w:r>
           <w:rPr>
             <w:rStyle w:val="Hyperlink"/>
@@ -881,7 +899,7 @@
           <w:rPr>
             <w:webHidden/>
           </w:rPr>
-          <w:instrText xml:space="preserve"> PAGEREF _Toc96429544 \h </w:instrText>
+          <w:instrText xml:space="preserve"> PAGEREF _Toc96960973 \h </w:instrText>
         </w:r>
         <w:r>
           <w:rPr>
@@ -898,7 +916,7 @@
           <w:rPr>
             <w:webHidden/>
           </w:rPr>
-          <w:t>1</w:t>
+          <w:t>8</w:t>
         </w:r>
         <w:r>
           <w:rPr>
@@ -921,7 +939,7 @@
           <w:lang w:val="en-US"/>
         </w:rPr>
       </w:pPr>
-      <w:hyperlink w:anchor="_Toc96429545" w:history="1">
+      <w:hyperlink w:anchor="_Toc96960974" w:history="1">
         <w:r>
           <w:rPr>
             <w:rStyle w:val="Hyperlink"/>
@@ -959,7 +977,7 @@
           <w:rPr>
             <w:webHidden/>
           </w:rPr>
-          <w:instrText xml:space="preserve"> PAGEREF _Toc96429545 \h </w:instrText>
+          <w:instrText xml:space="preserve"> PAGEREF _Toc96960974 \h </w:instrText>
         </w:r>
         <w:r>
           <w:rPr>
@@ -976,7 +994,7 @@
           <w:rPr>
             <w:webHidden/>
           </w:rPr>
-          <w:t>1</w:t>
+          <w:t>8</w:t>
         </w:r>
         <w:r>
           <w:rPr>
@@ -999,7 +1017,7 @@
           <w:lang w:val="en-US"/>
         </w:rPr>
       </w:pPr>
-      <w:hyperlink w:anchor="_Toc96429546" w:history="1">
+      <w:hyperlink w:anchor="_Toc96960975" w:history="1">
         <w:r>
           <w:rPr>
             <w:rStyle w:val="Hyperlink"/>
@@ -1037,7 +1055,7 @@
           <w:rPr>
             <w:webHidden/>
           </w:rPr>
-          <w:instrText xml:space="preserve"> PAGEREF _Toc96429546 \h </w:instrText>
+          <w:instrText xml:space="preserve"> PAGEREF _Toc96960975 \h </w:instrText>
         </w:r>
         <w:r>
           <w:rPr>
@@ -1054,7 +1072,7 @@
           <w:rPr>
             <w:webHidden/>
           </w:rPr>
-          <w:t>1</w:t>
+          <w:t>8</w:t>
         </w:r>
         <w:r>
           <w:rPr>
@@ -1077,7 +1095,7 @@
           <w:lang w:val="en-US"/>
         </w:rPr>
       </w:pPr>
-      <w:hyperlink w:anchor="_Toc96429547" w:history="1">
+      <w:hyperlink w:anchor="_Toc96960976" w:history="1">
         <w:r>
           <w:rPr>
             <w:rStyle w:val="Hyperlink"/>
@@ -1115,7 +1133,7 @@
           <w:rPr>
             <w:webHidden/>
           </w:rPr>
-          <w:instrText xml:space="preserve"> PAGEREF _Toc96429547 \h </w:instrText>
+          <w:instrText xml:space="preserve"> PAGEREF _Toc96960976 \h </w:instrText>
         </w:r>
         <w:r>
           <w:rPr>
@@ -1132,7 +1150,7 @@
           <w:rPr>
             <w:webHidden/>
           </w:rPr>
-          <w:t>1</w:t>
+          <w:t>8</w:t>
         </w:r>
         <w:r>
           <w:rPr>
@@ -1152,7 +1170,7 @@
           <w:lang w:val="en-US"/>
         </w:rPr>
       </w:pPr>
-      <w:hyperlink w:anchor="_Toc96429548" w:history="1">
+      <w:hyperlink w:anchor="_Toc96960977" w:history="1">
         <w:r>
           <w:rPr>
             <w:rStyle w:val="Hyperlink"/>
@@ -1190,7 +1208,7 @@
           <w:rPr>
             <w:webHidden/>
           </w:rPr>
-          <w:instrText xml:space="preserve"> PAGEREF _Toc96429548 \h </w:instrText>
+          <w:instrText xml:space="preserve"> PAGEREF _Toc96960977 \h </w:instrText>
         </w:r>
         <w:r>
           <w:rPr>
@@ -1207,7 +1225,7 @@
           <w:rPr>
             <w:webHidden/>
           </w:rPr>
-          <w:t>2</w:t>
+          <w:t>9</w:t>
         </w:r>
         <w:r>
           <w:rPr>
@@ -1230,7 +1248,7 @@
           <w:lang w:val="en-US"/>
         </w:rPr>
       </w:pPr>
-      <w:hyperlink w:anchor="_Toc96429549" w:history="1">
+      <w:hyperlink w:anchor="_Toc96960978" w:history="1">
         <w:r>
           <w:rPr>
             <w:rStyle w:val="Hyperlink"/>
@@ -1268,7 +1286,7 @@
           <w:rPr>
             <w:webHidden/>
           </w:rPr>
-          <w:instrText xml:space="preserve"> PAGEREF _Toc96429549 \h </w:instrText>
+          <w:instrText xml:space="preserve"> PAGEREF _Toc96960978 \h </w:instrText>
         </w:r>
         <w:r>
           <w:rPr>
@@ -1285,7 +1303,7 @@
           <w:rPr>
             <w:webHidden/>
           </w:rPr>
-          <w:t>2</w:t>
+          <w:t>9</w:t>
         </w:r>
         <w:r>
           <w:rPr>
@@ -1304,7 +1322,7 @@
           <w:lang w:val="en-US"/>
         </w:rPr>
       </w:pPr>
-      <w:hyperlink w:anchor="_Toc96429550" w:history="1">
+      <w:hyperlink w:anchor="_Toc96960979" w:history="1">
         <w:r>
           <w:rPr>
             <w:rStyle w:val="Hyperlink"/>
@@ -1341,7 +1359,7 @@
           <w:rPr>
             <w:webHidden/>
           </w:rPr>
-          <w:instrText xml:space="preserve"> PAGEREF _Toc96429550 \h </w:instrText>
+          <w:instrText xml:space="preserve"> PAGEREF _Toc96960979 \h </w:instrText>
         </w:r>
         <w:r>
           <w:rPr>
@@ -1358,7 +1376,7 @@
           <w:rPr>
             <w:webHidden/>
           </w:rPr>
-          <w:t>2</w:t>
+          <w:t>9</w:t>
         </w:r>
         <w:r>
           <w:rPr>
@@ -1377,7 +1395,7 @@
           <w:lang w:val="en-US"/>
         </w:rPr>
       </w:pPr>
-      <w:hyperlink w:anchor="_Toc96429551" w:history="1">
+      <w:hyperlink w:anchor="_Toc96960980" w:history="1">
         <w:r>
           <w:rPr>
             <w:rStyle w:val="Hyperlink"/>
@@ -1414,7 +1432,7 @@
           <w:rPr>
             <w:webHidden/>
           </w:rPr>
-          <w:instrText xml:space="preserve"> PAGEREF _Toc96429551 \h </w:instrText>
+          <w:instrText xml:space="preserve"> PAGEREF _Toc96960980 \h </w:instrText>
         </w:r>
         <w:r>
           <w:rPr>
@@ -1431,7 +1449,7 @@
           <w:rPr>
             <w:webHidden/>
           </w:rPr>
-          <w:t>3</w:t>
+          <w:t>11</w:t>
         </w:r>
         <w:r>
           <w:rPr>
@@ -1450,7 +1468,7 @@
           <w:lang w:val="en-US"/>
         </w:rPr>
       </w:pPr>
-      <w:hyperlink w:anchor="_Toc96429552" w:history="1">
+      <w:hyperlink w:anchor="_Toc96960981" w:history="1">
         <w:r>
           <w:rPr>
             <w:rStyle w:val="Hyperlink"/>
@@ -1487,7 +1505,7 @@
           <w:rPr>
             <w:webHidden/>
           </w:rPr>
-          <w:instrText xml:space="preserve"> PAGEREF _Toc96429552 \h </w:instrText>
+          <w:instrText xml:space="preserve"> PAGEREF _Toc96960981 \h </w:instrText>
         </w:r>
         <w:r>
           <w:rPr>
@@ -1504,7 +1522,7 @@
           <w:rPr>
             <w:webHidden/>
           </w:rPr>
-          <w:t>4</w:t>
+          <w:t>11</w:t>
         </w:r>
         <w:r>
           <w:rPr>
@@ -1527,7 +1545,7 @@
           <w:lang w:val="en-US"/>
         </w:rPr>
       </w:pPr>
-      <w:hyperlink w:anchor="_Toc96429553" w:history="1">
+      <w:hyperlink w:anchor="_Toc96960982" w:history="1">
         <w:r>
           <w:rPr>
             <w:rStyle w:val="Hyperlink"/>
@@ -1565,7 +1583,7 @@
           <w:rPr>
             <w:webHidden/>
           </w:rPr>
-          <w:instrText xml:space="preserve"> PAGEREF _Toc96429553 \h </w:instrText>
+          <w:instrText xml:space="preserve"> PAGEREF _Toc96960982 \h </w:instrText>
         </w:r>
         <w:r>
           <w:rPr>
@@ -1582,7 +1600,7 @@
           <w:rPr>
             <w:webHidden/>
           </w:rPr>
-          <w:t>4</w:t>
+          <w:t>12</w:t>
         </w:r>
         <w:r>
           <w:rPr>
@@ -1601,7 +1619,7 @@
           <w:lang w:val="en-US"/>
         </w:rPr>
       </w:pPr>
-      <w:hyperlink w:anchor="_Toc96429554" w:history="1">
+      <w:hyperlink w:anchor="_Toc96960983" w:history="1">
         <w:r>
           <w:rPr>
             <w:rStyle w:val="Hyperlink"/>
@@ -1638,7 +1656,7 @@
           <w:rPr>
             <w:webHidden/>
           </w:rPr>
-          <w:instrText xml:space="preserve"> PAGEREF _Toc96429554 \h </w:instrText>
+          <w:instrText xml:space="preserve"> PAGEREF _Toc96960983 \h </w:instrText>
         </w:r>
         <w:r>
           <w:rPr>
@@ -1655,7 +1673,7 @@
           <w:rPr>
             <w:webHidden/>
           </w:rPr>
-          <w:t>4</w:t>
+          <w:t>12</w:t>
         </w:r>
         <w:r>
           <w:rPr>
@@ -1678,7 +1696,7 @@
           <w:lang w:val="en-US"/>
         </w:rPr>
       </w:pPr>
-      <w:hyperlink w:anchor="_Toc96429555" w:history="1">
+      <w:hyperlink w:anchor="_Toc96960984" w:history="1">
         <w:r>
           <w:rPr>
             <w:rStyle w:val="Hyperlink"/>
@@ -1698,7 +1716,7 @@
           <w:rPr>
             <w:rStyle w:val="Hyperlink"/>
           </w:rPr>
-          <w:t>Localization Method</w:t>
+          <w:t>PWM</w:t>
         </w:r>
         <w:r>
           <w:rPr>
@@ -1716,7 +1734,7 @@
           <w:rPr>
             <w:webHidden/>
           </w:rPr>
-          <w:instrText xml:space="preserve"> PAGEREF _Toc96429555 \h </w:instrText>
+          <w:instrText xml:space="preserve"> PAGEREF _Toc96960984 \h </w:instrText>
         </w:r>
         <w:r>
           <w:rPr>
@@ -1733,7 +1751,7 @@
           <w:rPr>
             <w:webHidden/>
           </w:rPr>
-          <w:t>5</w:t>
+          <w:t>13</w:t>
         </w:r>
         <w:r>
           <w:rPr>
@@ -1745,80 +1763,10 @@
     </w:p>
     <w:p>
       <w:pPr>
-        <w:pStyle w:val="TOC3"/>
-        <w:rPr>
-          <w:rFonts w:eastAsiaTheme="minorEastAsia" w:cstheme="minorBidi"/>
-          <w:szCs w:val="22"/>
-          <w:lang w:val="en-US"/>
-        </w:rPr>
-      </w:pPr>
-      <w:hyperlink w:anchor="_Toc96429556" w:history="1">
-        <w:r>
-          <w:rPr>
-            <w:rStyle w:val="Hyperlink"/>
-          </w:rPr>
-          <w:t>2.3.1</w:t>
-        </w:r>
-        <w:r>
-          <w:rPr>
-            <w:rFonts w:eastAsiaTheme="minorEastAsia" w:cstheme="minorBidi"/>
-            <w:szCs w:val="22"/>
-            <w:lang w:val="en-US"/>
-          </w:rPr>
-          <w:tab/>
-        </w:r>
-        <w:r>
-          <w:rPr>
-            <w:rStyle w:val="Hyperlink"/>
-          </w:rPr>
-          <w:t>Kalman Filter</w:t>
-        </w:r>
-        <w:r>
-          <w:rPr>
-            <w:webHidden/>
-          </w:rPr>
-          <w:tab/>
-        </w:r>
-        <w:r>
-          <w:rPr>
-            <w:webHidden/>
-          </w:rPr>
-          <w:fldChar w:fldCharType="begin"/>
-        </w:r>
-        <w:r>
-          <w:rPr>
-            <w:webHidden/>
-          </w:rPr>
-          <w:instrText xml:space="preserve"> PAGEREF _Toc96429556 \h </w:instrText>
-        </w:r>
-        <w:r>
-          <w:rPr>
-            <w:webHidden/>
-          </w:rPr>
-        </w:r>
-        <w:r>
-          <w:rPr>
-            <w:webHidden/>
-          </w:rPr>
-          <w:fldChar w:fldCharType="separate"/>
-        </w:r>
-        <w:r>
-          <w:rPr>
-            <w:webHidden/>
-          </w:rPr>
-          <w:t>5</w:t>
-        </w:r>
-        <w:r>
-          <w:rPr>
-            <w:webHidden/>
-          </w:rPr>
-          <w:fldChar w:fldCharType="end"/>
-        </w:r>
-      </w:hyperlink>
-    </w:p>
-    <w:p>
-      <w:pPr>
-        <w:pStyle w:val="TOC1"/>
+        <w:pStyle w:val="TOC2"/>
+        <w:tabs>
+          <w:tab w:val="left" w:pos="992"/>
+        </w:tabs>
         <w:rPr>
           <w:rFonts w:eastAsiaTheme="minorEastAsia" w:cstheme="minorBidi"/>
           <w:sz w:val="22"/>
@@ -1826,12 +1774,12 @@
           <w:lang w:val="en-US"/>
         </w:rPr>
       </w:pPr>
-      <w:hyperlink w:anchor="_Toc96429557" w:history="1">
+      <w:hyperlink w:anchor="_Toc96960985" w:history="1">
         <w:r>
           <w:rPr>
             <w:rStyle w:val="Hyperlink"/>
           </w:rPr>
-          <w:t>3</w:t>
+          <w:t>2.4</w:t>
         </w:r>
         <w:r>
           <w:rPr>
@@ -1846,7 +1794,7 @@
           <w:rPr>
             <w:rStyle w:val="Hyperlink"/>
           </w:rPr>
-          <w:t>Content chapter</w:t>
+          <w:t>Analogue vs Digital Signals</w:t>
         </w:r>
         <w:r>
           <w:rPr>
@@ -1864,7 +1812,7 @@
           <w:rPr>
             <w:webHidden/>
           </w:rPr>
-          <w:instrText xml:space="preserve"> PAGEREF _Toc96429557 \h </w:instrText>
+          <w:instrText xml:space="preserve"> PAGEREF _Toc96960985 \h </w:instrText>
         </w:r>
         <w:r>
           <w:rPr>
@@ -1881,7 +1829,7 @@
           <w:rPr>
             <w:webHidden/>
           </w:rPr>
-          <w:t>6</w:t>
+          <w:t>15</w:t>
         </w:r>
         <w:r>
           <w:rPr>
@@ -1893,10 +1841,7 @@
     </w:p>
     <w:p>
       <w:pPr>
-        <w:pStyle w:val="TOC2"/>
-        <w:tabs>
-          <w:tab w:val="left" w:pos="992"/>
-        </w:tabs>
+        <w:pStyle w:val="TOC1"/>
         <w:rPr>
           <w:rFonts w:eastAsiaTheme="minorEastAsia" w:cstheme="minorBidi"/>
           <w:sz w:val="22"/>
@@ -1904,12 +1849,12 @@
           <w:lang w:val="en-US"/>
         </w:rPr>
       </w:pPr>
-      <w:hyperlink w:anchor="_Toc96429558" w:history="1">
+      <w:hyperlink w:anchor="_Toc96960986" w:history="1">
         <w:r>
           <w:rPr>
             <w:rStyle w:val="Hyperlink"/>
           </w:rPr>
-          <w:t>3.1</w:t>
+          <w:t>3</w:t>
         </w:r>
         <w:r>
           <w:rPr>
@@ -1924,7 +1869,7 @@
           <w:rPr>
             <w:rStyle w:val="Hyperlink"/>
           </w:rPr>
-          <w:t>Heading level 2</w:t>
+          <w:t>Content chapter</w:t>
         </w:r>
         <w:r>
           <w:rPr>
@@ -1942,7 +1887,7 @@
           <w:rPr>
             <w:webHidden/>
           </w:rPr>
-          <w:instrText xml:space="preserve"> PAGEREF _Toc96429558 \h </w:instrText>
+          <w:instrText xml:space="preserve"> PAGEREF _Toc96960986 \h </w:instrText>
         </w:r>
         <w:r>
           <w:rPr>
@@ -1959,7 +1904,7 @@
           <w:rPr>
             <w:webHidden/>
           </w:rPr>
-          <w:t>6</w:t>
+          <w:t>17</w:t>
         </w:r>
         <w:r>
           <w:rPr>
@@ -1971,80 +1916,10 @@
     </w:p>
     <w:p>
       <w:pPr>
-        <w:pStyle w:val="TOC3"/>
-        <w:rPr>
-          <w:rFonts w:eastAsiaTheme="minorEastAsia" w:cstheme="minorBidi"/>
-          <w:szCs w:val="22"/>
-          <w:lang w:val="en-US"/>
-        </w:rPr>
-      </w:pPr>
-      <w:hyperlink w:anchor="_Toc96429559" w:history="1">
-        <w:r>
-          <w:rPr>
-            <w:rStyle w:val="Hyperlink"/>
-          </w:rPr>
-          <w:t>3.1.1</w:t>
-        </w:r>
-        <w:r>
-          <w:rPr>
-            <w:rFonts w:eastAsiaTheme="minorEastAsia" w:cstheme="minorBidi"/>
-            <w:szCs w:val="22"/>
-            <w:lang w:val="en-US"/>
-          </w:rPr>
-          <w:tab/>
-        </w:r>
-        <w:r>
-          <w:rPr>
-            <w:rStyle w:val="Hyperlink"/>
-          </w:rPr>
-          <w:t>Heading level 3</w:t>
-        </w:r>
-        <w:r>
-          <w:rPr>
-            <w:webHidden/>
-          </w:rPr>
-          <w:tab/>
-        </w:r>
-        <w:r>
-          <w:rPr>
-            <w:webHidden/>
-          </w:rPr>
-          <w:fldChar w:fldCharType="begin"/>
-        </w:r>
-        <w:r>
-          <w:rPr>
-            <w:webHidden/>
-          </w:rPr>
-          <w:instrText xml:space="preserve"> PAGEREF _Toc96429559 \h </w:instrText>
-        </w:r>
-        <w:r>
-          <w:rPr>
-            <w:webHidden/>
-          </w:rPr>
-        </w:r>
-        <w:r>
-          <w:rPr>
-            <w:webHidden/>
-          </w:rPr>
-          <w:fldChar w:fldCharType="separate"/>
-        </w:r>
-        <w:r>
-          <w:rPr>
-            <w:webHidden/>
-          </w:rPr>
-          <w:t>6</w:t>
-        </w:r>
-        <w:r>
-          <w:rPr>
-            <w:webHidden/>
-          </w:rPr>
-          <w:fldChar w:fldCharType="end"/>
-        </w:r>
-      </w:hyperlink>
-    </w:p>
-    <w:p>
-      <w:pPr>
-        <w:pStyle w:val="TOC1"/>
+        <w:pStyle w:val="TOC2"/>
+        <w:tabs>
+          <w:tab w:val="left" w:pos="992"/>
+        </w:tabs>
         <w:rPr>
           <w:rFonts w:eastAsiaTheme="minorEastAsia" w:cstheme="minorBidi"/>
           <w:sz w:val="22"/>
@@ -2052,12 +1927,12 @@
           <w:lang w:val="en-US"/>
         </w:rPr>
       </w:pPr>
-      <w:hyperlink w:anchor="_Toc96429560" w:history="1">
+      <w:hyperlink w:anchor="_Toc96960987" w:history="1">
         <w:r>
           <w:rPr>
             <w:rStyle w:val="Hyperlink"/>
           </w:rPr>
-          <w:t>4</w:t>
+          <w:t>3.1</w:t>
         </w:r>
         <w:r>
           <w:rPr>
@@ -2072,7 +1947,7 @@
           <w:rPr>
             <w:rStyle w:val="Hyperlink"/>
           </w:rPr>
-          <w:t>Conclusions</w:t>
+          <w:t>Heading level 2</w:t>
         </w:r>
         <w:r>
           <w:rPr>
@@ -2090,7 +1965,7 @@
           <w:rPr>
             <w:webHidden/>
           </w:rPr>
-          <w:instrText xml:space="preserve"> PAGEREF _Toc96429560 \h </w:instrText>
+          <w:instrText xml:space="preserve"> PAGEREF _Toc96960987 \h </w:instrText>
         </w:r>
         <w:r>
           <w:rPr>
@@ -2107,7 +1982,80 @@
           <w:rPr>
             <w:webHidden/>
           </w:rPr>
-          <w:t>9</w:t>
+          <w:t>17</w:t>
+        </w:r>
+        <w:r>
+          <w:rPr>
+            <w:webHidden/>
+          </w:rPr>
+          <w:fldChar w:fldCharType="end"/>
+        </w:r>
+      </w:hyperlink>
+    </w:p>
+    <w:p>
+      <w:pPr>
+        <w:pStyle w:val="TOC3"/>
+        <w:rPr>
+          <w:rFonts w:eastAsiaTheme="minorEastAsia" w:cstheme="minorBidi"/>
+          <w:szCs w:val="22"/>
+          <w:lang w:val="en-US"/>
+        </w:rPr>
+      </w:pPr>
+      <w:hyperlink w:anchor="_Toc96960988" w:history="1">
+        <w:r>
+          <w:rPr>
+            <w:rStyle w:val="Hyperlink"/>
+          </w:rPr>
+          <w:t>3.1.1</w:t>
+        </w:r>
+        <w:r>
+          <w:rPr>
+            <w:rFonts w:eastAsiaTheme="minorEastAsia" w:cstheme="minorBidi"/>
+            <w:szCs w:val="22"/>
+            <w:lang w:val="en-US"/>
+          </w:rPr>
+          <w:tab/>
+        </w:r>
+        <w:r>
+          <w:rPr>
+            <w:rStyle w:val="Hyperlink"/>
+          </w:rPr>
+          <w:t>Heading level 3</w:t>
+        </w:r>
+        <w:r>
+          <w:rPr>
+            <w:webHidden/>
+          </w:rPr>
+          <w:tab/>
+        </w:r>
+        <w:r>
+          <w:rPr>
+            <w:webHidden/>
+          </w:rPr>
+          <w:fldChar w:fldCharType="begin"/>
+        </w:r>
+        <w:r>
+          <w:rPr>
+            <w:webHidden/>
+          </w:rPr>
+          <w:instrText xml:space="preserve"> PAGEREF _Toc96960988 \h </w:instrText>
+        </w:r>
+        <w:r>
+          <w:rPr>
+            <w:webHidden/>
+          </w:rPr>
+        </w:r>
+        <w:r>
+          <w:rPr>
+            <w:webHidden/>
+          </w:rPr>
+          <w:fldChar w:fldCharType="separate"/>
+        </w:r>
+        <w:r>
+          <w:rPr>
+            <w:webHidden/>
+          </w:rPr>
+          <w:t>17</w:t>
         </w:r>
         <w:r>
           <w:rPr>
@@ -2127,12 +2075,12 @@
           <w:lang w:val="en-US"/>
         </w:rPr>
       </w:pPr>
-      <w:hyperlink w:anchor="_Toc96429561" w:history="1">
+      <w:hyperlink w:anchor="_Toc96960989" w:history="1">
         <w:r>
           <w:rPr>
             <w:rStyle w:val="Hyperlink"/>
           </w:rPr>
-          <w:t>5</w:t>
+          <w:t>4</w:t>
         </w:r>
         <w:r>
           <w:rPr>
@@ -2147,6 +2095,81 @@
           <w:rPr>
             <w:rStyle w:val="Hyperlink"/>
           </w:rPr>
+          <w:t>Conclusions</w:t>
+        </w:r>
+        <w:r>
+          <w:rPr>
+            <w:webHidden/>
+          </w:rPr>
+          <w:tab/>
+        </w:r>
+        <w:r>
+          <w:rPr>
+            <w:webHidden/>
+          </w:rPr>
+          <w:fldChar w:fldCharType="begin"/>
+        </w:r>
+        <w:r>
+          <w:rPr>
+            <w:webHidden/>
+          </w:rPr>
+          <w:instrText xml:space="preserve"> PAGEREF _Toc96960989 \h </w:instrText>
+        </w:r>
+        <w:r>
+          <w:rPr>
+            <w:webHidden/>
+          </w:rPr>
+        </w:r>
+        <w:r>
+          <w:rPr>
+            <w:webHidden/>
+          </w:rPr>
+          <w:fldChar w:fldCharType="separate"/>
+        </w:r>
+        <w:r>
+          <w:rPr>
+            <w:webHidden/>
+          </w:rPr>
+          <w:t>20</w:t>
+        </w:r>
+        <w:r>
+          <w:rPr>
+            <w:webHidden/>
+          </w:rPr>
+          <w:fldChar w:fldCharType="end"/>
+        </w:r>
+      </w:hyperlink>
+    </w:p>
+    <w:p>
+      <w:pPr>
+        <w:pStyle w:val="TOC1"/>
+        <w:rPr>
+          <w:rFonts w:eastAsiaTheme="minorEastAsia" w:cstheme="minorBidi"/>
+          <w:sz w:val="22"/>
+          <w:szCs w:val="22"/>
+          <w:lang w:val="en-US"/>
+        </w:rPr>
+      </w:pPr>
+      <w:hyperlink w:anchor="_Toc96960990" w:history="1">
+        <w:r>
+          <w:rPr>
+            <w:rStyle w:val="Hyperlink"/>
+          </w:rPr>
+          <w:t>5</w:t>
+        </w:r>
+        <w:r>
+          <w:rPr>
+            <w:rFonts w:eastAsiaTheme="minorEastAsia" w:cstheme="minorBidi"/>
+            <w:sz w:val="22"/>
+            <w:szCs w:val="22"/>
+            <w:lang w:val="en-US"/>
+          </w:rPr>
+          <w:tab/>
+        </w:r>
+        <w:r>
+          <w:rPr>
+            <w:rStyle w:val="Hyperlink"/>
+          </w:rPr>
           <w:t>References</w:t>
         </w:r>
         <w:r>
@@ -2165,7 +2188,7 @@
           <w:rPr>
             <w:webHidden/>
           </w:rPr>
-          <w:instrText xml:space="preserve"> PAGEREF _Toc96429561 \h </w:instrText>
+          <w:instrText xml:space="preserve"> PAGEREF _Toc96960990 \h </w:instrText>
         </w:r>
         <w:r>
           <w:rPr>
@@ -2182,7 +2205,7 @@
           <w:rPr>
             <w:webHidden/>
           </w:rPr>
-          <w:t>10</w:t>
+          <w:t>21</w:t>
         </w:r>
         <w:r>
           <w:rPr>
@@ -2219,7 +2242,7 @@
         </w:rPr>
       </w:pPr>
       <w:bookmarkStart w:id="3" w:name="_Toc269981194"/>
-      <w:bookmarkStart w:id="4" w:name="_Toc96429541"/>
+      <w:bookmarkStart w:id="4" w:name="_Toc96960970"/>
       <w:r>
         <w:rPr>
           <w:noProof/>
@@ -2308,13 +2331,13 @@
       <w:r>
         <w:fldChar w:fldCharType="separate"/>
       </w:r>
-      <w:hyperlink w:anchor="_Toc96429492" w:history="1">
+      <w:hyperlink w:anchor="_Toc96960959" w:history="1">
         <w:r>
           <w:rPr>
             <w:rStyle w:val="Hyperlink"/>
             <w:noProof/>
           </w:rPr>
-          <w:t>Figure 1: Water plants</w:t>
+          <w:t>Figure 1: Early GPS receivers were large heavy devices. ((USAF), 1978)</w:t>
         </w:r>
         <w:r>
           <w:rPr>
@@ -2335,7 +2358,7 @@
             <w:noProof/>
             <w:webHidden/>
           </w:rPr>
-          <w:instrText xml:space="preserve"> PAGEREF _Toc96429492 \h </w:instrText>
+          <w:instrText xml:space="preserve"> PAGEREF _Toc96960959 \h </w:instrText>
         </w:r>
         <w:r>
           <w:rPr>
@@ -2355,7 +2378,7 @@
             <w:noProof/>
             <w:webHidden/>
           </w:rPr>
-          <w:t>8</w:t>
+          <w:t>10</w:t>
         </w:r>
         <w:r>
           <w:rPr>
@@ -2367,6 +2390,510 @@
       </w:hyperlink>
     </w:p>
     <w:p>
+      <w:pPr>
+        <w:pStyle w:val="TableofFigures"/>
+        <w:tabs>
+          <w:tab w:val="right" w:leader="dot" w:pos="7927"/>
+        </w:tabs>
+        <w:rPr>
+          <w:rFonts w:eastAsiaTheme="minorEastAsia" w:cstheme="minorBidi"/>
+          <w:noProof/>
+          <w:sz w:val="22"/>
+          <w:szCs w:val="22"/>
+          <w:lang w:val="en-US"/>
+        </w:rPr>
+      </w:pPr>
+      <w:hyperlink w:anchor="_Toc96960960" w:history="1">
+        <w:r>
+          <w:rPr>
+            <w:rStyle w:val="Hyperlink"/>
+            <w:noProof/>
+          </w:rPr>
+          <w:t>Figure 2: Distance spheres around each satellite intersect at one point</w:t>
+        </w:r>
+        <w:r>
+          <w:rPr>
+            <w:noProof/>
+            <w:webHidden/>
+          </w:rPr>
+          <w:tab/>
+        </w:r>
+        <w:r>
+          <w:rPr>
+            <w:noProof/>
+            <w:webHidden/>
+          </w:rPr>
+          <w:fldChar w:fldCharType="begin"/>
+        </w:r>
+        <w:r>
+          <w:rPr>
+            <w:noProof/>
+            <w:webHidden/>
+          </w:rPr>
+          <w:instrText xml:space="preserve"> PAGEREF _Toc96960960 \h </w:instrText>
+        </w:r>
+        <w:r>
+          <w:rPr>
+            <w:noProof/>
+            <w:webHidden/>
+          </w:rPr>
+        </w:r>
+        <w:r>
+          <w:rPr>
+            <w:noProof/>
+            <w:webHidden/>
+          </w:rPr>
+          <w:fldChar w:fldCharType="separate"/>
+        </w:r>
+        <w:r>
+          <w:rPr>
+            <w:noProof/>
+            <w:webHidden/>
+          </w:rPr>
+          <w:t>11</w:t>
+        </w:r>
+        <w:r>
+          <w:rPr>
+            <w:noProof/>
+            <w:webHidden/>
+          </w:rPr>
+          <w:fldChar w:fldCharType="end"/>
+        </w:r>
+      </w:hyperlink>
+    </w:p>
+    <w:p>
+      <w:pPr>
+        <w:pStyle w:val="TableofFigures"/>
+        <w:tabs>
+          <w:tab w:val="right" w:leader="dot" w:pos="7927"/>
+        </w:tabs>
+        <w:rPr>
+          <w:rFonts w:eastAsiaTheme="minorEastAsia" w:cstheme="minorBidi"/>
+          <w:noProof/>
+          <w:sz w:val="22"/>
+          <w:szCs w:val="22"/>
+          <w:lang w:val="en-US"/>
+        </w:rPr>
+      </w:pPr>
+      <w:hyperlink w:anchor="_Toc96960961" w:history="1">
+        <w:r>
+          <w:rPr>
+            <w:rStyle w:val="Hyperlink"/>
+            <w:noProof/>
+          </w:rPr>
+          <w:t>Figure 3: The Differentiation between magnetic and true north</w:t>
+        </w:r>
+        <w:r>
+          <w:rPr>
+            <w:noProof/>
+            <w:webHidden/>
+          </w:rPr>
+          <w:tab/>
+        </w:r>
+        <w:r>
+          <w:rPr>
+            <w:noProof/>
+            <w:webHidden/>
+          </w:rPr>
+          <w:fldChar w:fldCharType="begin"/>
+        </w:r>
+        <w:r>
+          <w:rPr>
+            <w:noProof/>
+            <w:webHidden/>
+          </w:rPr>
+          <w:instrText xml:space="preserve"> PAGEREF _Toc96960961 \h </w:instrText>
+        </w:r>
+        <w:r>
+          <w:rPr>
+            <w:noProof/>
+            <w:webHidden/>
+          </w:rPr>
+        </w:r>
+        <w:r>
+          <w:rPr>
+            <w:noProof/>
+            <w:webHidden/>
+          </w:rPr>
+          <w:fldChar w:fldCharType="separate"/>
+        </w:r>
+        <w:r>
+          <w:rPr>
+            <w:noProof/>
+            <w:webHidden/>
+          </w:rPr>
+          <w:t>13</w:t>
+        </w:r>
+        <w:r>
+          <w:rPr>
+            <w:noProof/>
+            <w:webHidden/>
+          </w:rPr>
+          <w:fldChar w:fldCharType="end"/>
+        </w:r>
+      </w:hyperlink>
+    </w:p>
+    <w:p>
+      <w:pPr>
+        <w:pStyle w:val="TableofFigures"/>
+        <w:tabs>
+          <w:tab w:val="right" w:leader="dot" w:pos="7927"/>
+        </w:tabs>
+        <w:rPr>
+          <w:rFonts w:eastAsiaTheme="minorEastAsia" w:cstheme="minorBidi"/>
+          <w:noProof/>
+          <w:sz w:val="22"/>
+          <w:szCs w:val="22"/>
+          <w:lang w:val="en-US"/>
+        </w:rPr>
+      </w:pPr>
+      <w:hyperlink w:anchor="_Toc96960962" w:history="1">
+        <w:r>
+          <w:rPr>
+            <w:rStyle w:val="Hyperlink"/>
+            <w:noProof/>
+          </w:rPr>
+          <w:t>Figure 4: Duty Cycle of PWM Signal</w:t>
+        </w:r>
+        <w:r>
+          <w:rPr>
+            <w:noProof/>
+            <w:webHidden/>
+          </w:rPr>
+          <w:tab/>
+        </w:r>
+        <w:r>
+          <w:rPr>
+            <w:noProof/>
+            <w:webHidden/>
+          </w:rPr>
+          <w:fldChar w:fldCharType="begin"/>
+        </w:r>
+        <w:r>
+          <w:rPr>
+            <w:noProof/>
+            <w:webHidden/>
+          </w:rPr>
+          <w:instrText xml:space="preserve"> PAGEREF _Toc96960962 \h </w:instrText>
+        </w:r>
+        <w:r>
+          <w:rPr>
+            <w:noProof/>
+            <w:webHidden/>
+          </w:rPr>
+        </w:r>
+        <w:r>
+          <w:rPr>
+            <w:noProof/>
+            <w:webHidden/>
+          </w:rPr>
+          <w:fldChar w:fldCharType="separate"/>
+        </w:r>
+        <w:r>
+          <w:rPr>
+            <w:noProof/>
+            <w:webHidden/>
+          </w:rPr>
+          <w:t>14</w:t>
+        </w:r>
+        <w:r>
+          <w:rPr>
+            <w:noProof/>
+            <w:webHidden/>
+          </w:rPr>
+          <w:fldChar w:fldCharType="end"/>
+        </w:r>
+      </w:hyperlink>
+    </w:p>
+    <w:p>
+      <w:pPr>
+        <w:pStyle w:val="TableofFigures"/>
+        <w:tabs>
+          <w:tab w:val="right" w:leader="dot" w:pos="7927"/>
+        </w:tabs>
+        <w:rPr>
+          <w:rFonts w:eastAsiaTheme="minorEastAsia" w:cstheme="minorBidi"/>
+          <w:noProof/>
+          <w:sz w:val="22"/>
+          <w:szCs w:val="22"/>
+          <w:lang w:val="en-US"/>
+        </w:rPr>
+      </w:pPr>
+      <w:hyperlink w:anchor="_Toc96960963" w:history="1">
+        <w:r>
+          <w:rPr>
+            <w:rStyle w:val="Hyperlink"/>
+            <w:noProof/>
+          </w:rPr>
+          <w:t>Figure 5: The relation between the time the signal is high and the signal period.</w:t>
+        </w:r>
+        <w:r>
+          <w:rPr>
+            <w:noProof/>
+            <w:webHidden/>
+          </w:rPr>
+          <w:tab/>
+        </w:r>
+        <w:r>
+          <w:rPr>
+            <w:noProof/>
+            <w:webHidden/>
+          </w:rPr>
+          <w:fldChar w:fldCharType="begin"/>
+        </w:r>
+        <w:r>
+          <w:rPr>
+            <w:noProof/>
+            <w:webHidden/>
+          </w:rPr>
+          <w:instrText xml:space="preserve"> PAGEREF _Toc96960963 \h </w:instrText>
+        </w:r>
+        <w:r>
+          <w:rPr>
+            <w:noProof/>
+            <w:webHidden/>
+          </w:rPr>
+        </w:r>
+        <w:r>
+          <w:rPr>
+            <w:noProof/>
+            <w:webHidden/>
+          </w:rPr>
+          <w:fldChar w:fldCharType="separate"/>
+        </w:r>
+        <w:r>
+          <w:rPr>
+            <w:noProof/>
+            <w:webHidden/>
+          </w:rPr>
+          <w:t>15</w:t>
+        </w:r>
+        <w:r>
+          <w:rPr>
+            <w:noProof/>
+            <w:webHidden/>
+          </w:rPr>
+          <w:fldChar w:fldCharType="end"/>
+        </w:r>
+      </w:hyperlink>
+    </w:p>
+    <w:p>
+      <w:pPr>
+        <w:pStyle w:val="TableofFigures"/>
+        <w:tabs>
+          <w:tab w:val="right" w:leader="dot" w:pos="7927"/>
+        </w:tabs>
+        <w:rPr>
+          <w:rFonts w:eastAsiaTheme="minorEastAsia" w:cstheme="minorBidi"/>
+          <w:noProof/>
+          <w:sz w:val="22"/>
+          <w:szCs w:val="22"/>
+          <w:lang w:val="en-US"/>
+        </w:rPr>
+      </w:pPr>
+      <w:hyperlink w:anchor="_Toc96960964" w:history="1">
+        <w:r>
+          <w:rPr>
+            <w:rStyle w:val="Hyperlink"/>
+            <w:noProof/>
+          </w:rPr>
+          <w:t>Figure 6: A digital signal and its three zones.</w:t>
+        </w:r>
+        <w:r>
+          <w:rPr>
+            <w:noProof/>
+            <w:webHidden/>
+          </w:rPr>
+          <w:tab/>
+        </w:r>
+        <w:r>
+          <w:rPr>
+            <w:noProof/>
+            <w:webHidden/>
+          </w:rPr>
+          <w:fldChar w:fldCharType="begin"/>
+        </w:r>
+        <w:r>
+          <w:rPr>
+            <w:noProof/>
+            <w:webHidden/>
+          </w:rPr>
+          <w:instrText xml:space="preserve"> PAGEREF _Toc96960964 \h </w:instrText>
+        </w:r>
+        <w:r>
+          <w:rPr>
+            <w:noProof/>
+            <w:webHidden/>
+          </w:rPr>
+        </w:r>
+        <w:r>
+          <w:rPr>
+            <w:noProof/>
+            <w:webHidden/>
+          </w:rPr>
+          <w:fldChar w:fldCharType="separate"/>
+        </w:r>
+        <w:r>
+          <w:rPr>
+            <w:noProof/>
+            <w:webHidden/>
+          </w:rPr>
+          <w:t>15</w:t>
+        </w:r>
+        <w:r>
+          <w:rPr>
+            <w:noProof/>
+            <w:webHidden/>
+          </w:rPr>
+          <w:fldChar w:fldCharType="end"/>
+        </w:r>
+      </w:hyperlink>
+    </w:p>
+    <w:p>
+      <w:pPr>
+        <w:pStyle w:val="TableofFigures"/>
+        <w:tabs>
+          <w:tab w:val="right" w:leader="dot" w:pos="7927"/>
+        </w:tabs>
+        <w:rPr>
+          <w:rFonts w:eastAsiaTheme="minorEastAsia" w:cstheme="minorBidi"/>
+          <w:noProof/>
+          <w:sz w:val="22"/>
+          <w:szCs w:val="22"/>
+          <w:lang w:val="en-US"/>
+        </w:rPr>
+      </w:pPr>
+      <w:hyperlink w:anchor="_Toc96960965" w:history="1">
+        <w:r>
+          <w:rPr>
+            <w:rStyle w:val="Hyperlink"/>
+            <w:noProof/>
+          </w:rPr>
+          <w:t>Figure 7: Analogue Signal</w:t>
+        </w:r>
+        <w:r>
+          <w:rPr>
+            <w:noProof/>
+            <w:webHidden/>
+          </w:rPr>
+          <w:tab/>
+        </w:r>
+        <w:r>
+          <w:rPr>
+            <w:noProof/>
+            <w:webHidden/>
+          </w:rPr>
+          <w:fldChar w:fldCharType="begin"/>
+        </w:r>
+        <w:r>
+          <w:rPr>
+            <w:noProof/>
+            <w:webHidden/>
+          </w:rPr>
+          <w:instrText xml:space="preserve"> PAGEREF _Toc96960965 \h </w:instrText>
+        </w:r>
+        <w:r>
+          <w:rPr>
+            <w:noProof/>
+            <w:webHidden/>
+          </w:rPr>
+        </w:r>
+        <w:r>
+          <w:rPr>
+            <w:noProof/>
+            <w:webHidden/>
+          </w:rPr>
+          <w:fldChar w:fldCharType="separate"/>
+        </w:r>
+        <w:r>
+          <w:rPr>
+            <w:noProof/>
+            <w:webHidden/>
+          </w:rPr>
+          <w:t>16</w:t>
+        </w:r>
+        <w:r>
+          <w:rPr>
+            <w:noProof/>
+            <w:webHidden/>
+          </w:rPr>
+          <w:fldChar w:fldCharType="end"/>
+        </w:r>
+      </w:hyperlink>
+    </w:p>
+    <w:p>
+      <w:pPr>
+        <w:pStyle w:val="TableofFigures"/>
+        <w:tabs>
+          <w:tab w:val="right" w:leader="dot" w:pos="7927"/>
+        </w:tabs>
+        <w:rPr>
+          <w:rFonts w:eastAsiaTheme="minorEastAsia" w:cstheme="minorBidi"/>
+          <w:noProof/>
+          <w:sz w:val="22"/>
+          <w:szCs w:val="22"/>
+          <w:lang w:val="en-US"/>
+        </w:rPr>
+      </w:pPr>
+      <w:hyperlink w:anchor="_Toc96960966" w:history="1">
+        <w:r>
+          <w:rPr>
+            <w:rStyle w:val="Hyperlink"/>
+            <w:noProof/>
+          </w:rPr>
+          <w:t>Figure 8: Water plants</w:t>
+        </w:r>
+        <w:r>
+          <w:rPr>
+            <w:noProof/>
+            <w:webHidden/>
+          </w:rPr>
+          <w:tab/>
+        </w:r>
+        <w:r>
+          <w:rPr>
+            <w:noProof/>
+            <w:webHidden/>
+          </w:rPr>
+          <w:fldChar w:fldCharType="begin"/>
+        </w:r>
+        <w:r>
+          <w:rPr>
+            <w:noProof/>
+            <w:webHidden/>
+          </w:rPr>
+          <w:instrText xml:space="preserve"> PAGEREF _Toc96960966 \h </w:instrText>
+        </w:r>
+        <w:r>
+          <w:rPr>
+            <w:noProof/>
+            <w:webHidden/>
+          </w:rPr>
+        </w:r>
+        <w:r>
+          <w:rPr>
+            <w:noProof/>
+            <w:webHidden/>
+          </w:rPr>
+          <w:fldChar w:fldCharType="separate"/>
+        </w:r>
+        <w:r>
+          <w:rPr>
+            <w:noProof/>
+            <w:webHidden/>
+          </w:rPr>
+          <w:t>19</w:t>
+        </w:r>
+        <w:r>
+          <w:rPr>
+            <w:noProof/>
+            <w:webHidden/>
+          </w:rPr>
+          <w:fldChar w:fldCharType="end"/>
+        </w:r>
+      </w:hyperlink>
+    </w:p>
+    <w:p>
       <w:r>
         <w:fldChar w:fldCharType="end"/>
       </w:r>
@@ -2379,7 +2906,7 @@
         </w:rPr>
       </w:pPr>
       <w:bookmarkStart w:id="5" w:name="_Toc269981195"/>
-      <w:bookmarkStart w:id="6" w:name="_Toc96429542"/>
+      <w:bookmarkStart w:id="6" w:name="_Toc96960971"/>
       <w:r>
         <w:rPr>
           <w:noProof/>
@@ -2521,7 +3048,7 @@
             <w:noProof/>
             <w:webHidden/>
           </w:rPr>
-          <w:t>2</w:t>
+          <w:t>18</w:t>
         </w:r>
         <w:r>
           <w:rPr>
@@ -2544,7 +3071,7 @@
       <w:pPr>
         <w:pStyle w:val="Heading1nonum"/>
       </w:pPr>
-      <w:bookmarkStart w:id="7" w:name="_Toc96429543"/>
+      <w:bookmarkStart w:id="7" w:name="_Toc96960972"/>
       <w:r>
         <w:lastRenderedPageBreak/>
         <w:t>List of symbols</w:t>
@@ -2661,7 +3188,7 @@
       <w:bookmarkStart w:id="8" w:name="_Toc160980249"/>
       <w:bookmarkStart w:id="9" w:name="_Toc269981197"/>
       <w:bookmarkStart w:id="10" w:name="_Toc403653350"/>
-      <w:bookmarkStart w:id="11" w:name="_Toc96429544"/>
+      <w:bookmarkStart w:id="11" w:name="_Toc96960973"/>
       <w:r>
         <w:lastRenderedPageBreak/>
         <w:t>In</w:t>
@@ -2678,7 +3205,7 @@
       <w:pPr>
         <w:pStyle w:val="Heading2"/>
       </w:pPr>
-      <w:bookmarkStart w:id="12" w:name="_Toc96429545"/>
+      <w:bookmarkStart w:id="12" w:name="_Toc96960974"/>
       <w:r>
         <w:t>Background</w:t>
       </w:r>
@@ -2711,7 +3238,7 @@
       <w:pPr>
         <w:pStyle w:val="Heading2"/>
       </w:pPr>
-      <w:bookmarkStart w:id="13" w:name="_Toc96429546"/>
+      <w:bookmarkStart w:id="13" w:name="_Toc96960975"/>
       <w:r>
         <w:t>Objectives</w:t>
       </w:r>
@@ -2731,14 +3258,22 @@
         <w:t>)</w:t>
       </w:r>
       <w:r>
-        <w:t>. If necessary describe limitations to the scope.</w:t>
+        <w:t xml:space="preserve">. If </w:t>
+      </w:r>
+      <w:proofErr w:type="gramStart"/>
+      <w:r>
+        <w:t>necessary</w:t>
+      </w:r>
+      <w:proofErr w:type="gramEnd"/>
+      <w:r>
+        <w:t xml:space="preserve"> describe limitations to the scope.</w:t>
       </w:r>
     </w:p>
     <w:p>
       <w:pPr>
         <w:pStyle w:val="Heading2"/>
       </w:pPr>
-      <w:bookmarkStart w:id="14" w:name="_Toc96429547"/>
+      <w:bookmarkStart w:id="14" w:name="_Toc96960976"/>
       <w:r>
         <w:t>Motivation</w:t>
       </w:r>
@@ -2749,15 +3284,20 @@
         <w:pStyle w:val="Text1"/>
       </w:pPr>
       <w:r>
-        <w:t>Why this specific project/report is worthwhile.</w:t>
-      </w:r>
+        <w:t xml:space="preserve">Why this specific project/report is </w:t>
+      </w:r>
+      <w:proofErr w:type="gramStart"/>
+      <w:r>
+        <w:t>worthwhile.</w:t>
+      </w:r>
+      <w:proofErr w:type="gramEnd"/>
     </w:p>
     <w:p>
       <w:pPr>
         <w:pStyle w:val="Heading1"/>
       </w:pPr>
       <w:bookmarkStart w:id="15" w:name="UiterlikeStruktuurParagraafNr"/>
-      <w:bookmarkStart w:id="16" w:name="_Toc96429548"/>
+      <w:bookmarkStart w:id="16" w:name="_Toc96960977"/>
       <w:r>
         <w:lastRenderedPageBreak/>
         <w:t>Literature review</w:t>
@@ -2768,7 +3308,7 @@
       <w:pPr>
         <w:pStyle w:val="Heading2"/>
       </w:pPr>
-      <w:bookmarkStart w:id="17" w:name="_Toc96429549"/>
+      <w:bookmarkStart w:id="17" w:name="_Toc96960978"/>
       <w:bookmarkEnd w:id="15"/>
       <w:r>
         <w:t>GPS</w:t>
@@ -2779,7 +3319,7 @@
       <w:pPr>
         <w:pStyle w:val="Heading3"/>
       </w:pPr>
-      <w:bookmarkStart w:id="18" w:name="_Toc96429550"/>
+      <w:bookmarkStart w:id="18" w:name="_Toc96960979"/>
       <w:r>
         <w:t>History of GPS</w:t>
       </w:r>
@@ -2810,7 +3350,13 @@
         <w:t xml:space="preserve"> with the first satellite to successfully orbit the earth, the Russian satellite Sputnik. </w:t>
       </w:r>
       <w:r>
-        <w:t>During its orbiting flight of the earth, Sputnik was emitting a radio signal which could be picked up on earth. During this orbit Scientists from John Hopkins University in America were monitoring the radio signals emitted by the Sputnik satellite when they saw the Doppler Effect in action with the radio signals, as the satellite drew closer, the radio signal frequency increased and visa versa. These scientists theorized that if they could determine the location of the satellite based on its signal frequency, the opposite would also be true, they could determine the location of a receiver on the ground given the satellites location</w:t>
+        <w:t xml:space="preserve">During its orbiting flight of the earth, Sputnik was emitting a radio signal which could be picked up on earth. During this orbit Scientists from John Hopkins University in America were monitoring the radio signals emitted by the Sputnik satellite when they saw the Doppler Effect in action with the radio signals, as the satellite drew closer, the radio signal frequency increased and </w:t>
+      </w:r>
+      <w:r>
+        <w:t>vice</w:t>
+      </w:r>
+      <w:r>
+        <w:t xml:space="preserve"> versa. These scientists theorized that if they could determine the location of the satellite based on its signal frequency, the opposite would also be true, they could determine the location of a receiver on the ground given the satellites location</w:t>
       </w:r>
       <w:r>
         <w:t>.</w:t>
@@ -2880,7 +3426,19 @@
         <w:t xml:space="preserve"> and Hideyoshi Nakamura, which completed in 1966, proposed using four satellites. The use of four satellites would mean that the</w:t>
       </w:r>
       <w:r>
-        <w:t xml:space="preserve"> receives not longer needed to be equipped with high-accuracy clocks. This was the first step in reducing the size and cost of the receivers. </w:t>
+        <w:t xml:space="preserve"> receive</w:t>
+      </w:r>
+      <w:r>
+        <w:t>r</w:t>
+      </w:r>
+      <w:r>
+        <w:t xml:space="preserve">s </w:t>
+      </w:r>
+      <w:r>
+        <w:t>no longer</w:t>
+      </w:r>
+      <w:r>
+        <w:t xml:space="preserve"> needed to be equipped with high-accuracy clocks. This was the first step in reducing the size and cost of the receivers. </w:t>
       </w:r>
       <w:r>
         <w:fldChar w:fldCharType="begin" w:fldLock="1"/>
@@ -2906,96 +3464,215 @@
         <w:pStyle w:val="Text1"/>
       </w:pPr>
       <w:r>
-        <w:t xml:space="preserve">There was a range of technological advancements that help progress the satellite navigation systems such as new bandwidth utilization techniques, advancements in computer and the introduction of solid-state microprocessors. </w:t>
+        <w:t>There was a range of technological advancements that help progress the satellite navigation systems such as new bandwidth utilization techniques, advancements in computer and the introduction of solid-state microprocessors.</w:t>
+      </w:r>
+      <w:r>
+        <w:t xml:space="preserve"> These </w:t>
+      </w:r>
+      <w:r>
+        <w:lastRenderedPageBreak/>
+        <w:t>technological advancements helped reduce the size and weight of the GPS receivers to what we now know today, Figure 1 shows how large and cumbersome the early GPS receivers were.</w:t>
+      </w:r>
+      <w:r>
+        <w:t xml:space="preserve"> </w:t>
       </w:r>
       <w:r>
         <w:t>However,</w:t>
       </w:r>
       <w:r>
-        <w:t xml:space="preserve"> one </w:t>
+        <w:t xml:space="preserve"> one significant technological advancement was the development of atomic clocks. This development </w:t>
+      </w:r>
+      <w:r>
+        <w:t>led</w:t>
+      </w:r>
+      <w:r>
+        <w:t xml:space="preserve"> to another satellite navigation system known as Timation (Time Navigation). The third of three Timation satellites launched in 1974, became the first satellite equipped with an atomic clock, the previous two contained crystal </w:t>
+      </w:r>
+      <w:r>
+        <w:t xml:space="preserve">oscillator clocks. The use of the atomic clock led to vast improvements in the accuracy of the navigation system and provided three-dimensional location coverage. </w:t>
+      </w:r>
+      <w:r>
+        <w:fldChar w:fldCharType="begin" w:fldLock="1"/>
+      </w:r>
+      <w:r>
+        <w:instrText>ADDIN CSL_CITATION {"citationItems":[{"id":"ITEM-1","itemData":{"URL":"https://aerospace.org/article/brief-history-gps","accessed":{"date-parts":[["2022","2","18"]]},"author":[{"dropping-particle":"","family":"Aerospace","given":"","non-dropping-particle":"","parse-names":false,"suffix":""}],"id":"ITEM-1","issued":{"date-parts":[["2021"]]},"title":"A brief History of GPS","type":"webpage"},"uris":["http://www.mendeley.com/documents/?uuid=fde12a71-606d-498f-b006-622135aea6e0"]}],"mendeley":{"formattedCitation":"(Aerospace, 2021)","plainTextFormattedCitation":"(Aerospace, 2021)","previouslyFormattedCitation":"(Aerospace, 2021)"},"properties":{"noteIndex":0},"schema":"https://github.com/citation-style-language/schema/raw/master/csl-citation.json"}</w:instrText>
+      </w:r>
+      <w:r>
+        <w:fldChar w:fldCharType="separate"/>
+      </w:r>
+      <w:r>
+        <w:rPr>
+          <w:noProof/>
+        </w:rPr>
+        <w:t>(Aerospace, 2021)</w:t>
+      </w:r>
+      <w:r>
+        <w:fldChar w:fldCharType="end"/>
+      </w:r>
+    </w:p>
+    <w:p>
+      <w:pPr>
+        <w:pStyle w:val="Text1"/>
+        <w:keepNext/>
+        <w:jc w:val="center"/>
+      </w:pPr>
+      <w:r>
+        <w:rPr>
+          <w:noProof/>
+        </w:rPr>
+        <w:drawing>
+          <wp:inline distT="0" distB="0" distL="0" distR="0" wp14:anchorId="18A141A3" wp14:editId="16DF36CE">
+            <wp:extent cx="4251367" cy="3416305"/>
+            <wp:effectExtent l="0" t="0" r="0" b="0"/>
+            <wp:docPr id="3" name="Picture 3" descr="A picture containing outdoor, sky, ground, person&#10;&#10;Description automatically generated"/>
+            <wp:cNvGraphicFramePr>
+              <a:graphicFrameLocks xmlns:a="http://schemas.openxmlformats.org/drawingml/2006/main" noChangeAspect="1"/>
+            </wp:cNvGraphicFramePr>
+            <a:graphic xmlns:a="http://schemas.openxmlformats.org/drawingml/2006/main">
+              <a:graphicData uri="http://schemas.openxmlformats.org/drawingml/2006/picture">
+                <pic:pic xmlns:pic="http://schemas.openxmlformats.org/drawingml/2006/picture">
+                  <pic:nvPicPr>
+                    <pic:cNvPr id="3" name="Picture 3" descr="A picture containing outdoor, sky, ground, person&#10;&#10;Description automatically generated"/>
+                    <pic:cNvPicPr/>
+                  </pic:nvPicPr>
+                  <pic:blipFill>
+                    <a:blip r:embed="rId16" cstate="print">
+                      <a:extLst>
+                        <a:ext uri="{28A0092B-C50C-407E-A947-70E740481C1C}">
+                          <a14:useLocalDpi xmlns:a14="http://schemas.microsoft.com/office/drawing/2010/main" val="0"/>
+                        </a:ext>
+                      </a:extLst>
+                    </a:blip>
+                    <a:stretch>
+                      <a:fillRect/>
+                    </a:stretch>
+                  </pic:blipFill>
+                  <pic:spPr>
+                    <a:xfrm>
+                      <a:off x="0" y="0"/>
+                      <a:ext cx="4259813" cy="3423092"/>
+                    </a:xfrm>
+                    <a:prstGeom prst="rect">
+                      <a:avLst/>
+                    </a:prstGeom>
+                  </pic:spPr>
+                </pic:pic>
+              </a:graphicData>
+            </a:graphic>
+          </wp:inline>
+        </w:drawing>
+      </w:r>
+    </w:p>
+    <w:p>
+      <w:pPr>
+        <w:pStyle w:val="Caption"/>
+        <w:jc w:val="center"/>
+      </w:pPr>
+      <w:bookmarkStart w:id="19" w:name="_Toc96960959"/>
+      <w:r>
+        <w:t xml:space="preserve">Figure </w:t>
+      </w:r>
+      <w:r>
+        <w:fldChar w:fldCharType="begin"/>
+      </w:r>
+      <w:r>
+        <w:instrText xml:space="preserve"> SEQ</w:instrText>
+      </w:r>
+      <w:r>
+        <w:instrText xml:space="preserve"> Figure \* ARABIC </w:instrText>
+      </w:r>
+      <w:r>
+        <w:fldChar w:fldCharType="separate"/>
+      </w:r>
+      <w:r>
+        <w:rPr>
+          <w:noProof/>
+        </w:rPr>
+        <w:t>1</w:t>
+      </w:r>
+      <w:r>
+        <w:rPr>
+          <w:noProof/>
+        </w:rPr>
+        <w:fldChar w:fldCharType="end"/>
+      </w:r>
+      <w:r>
+        <w:t xml:space="preserve">: Early GPS receivers were large heavy devices. </w:t>
+      </w:r>
+      <w:r>
+        <w:fldChar w:fldCharType="begin" w:fldLock="1"/>
+      </w:r>
+      <w:r>
+        <w:instrText>ADDIN CSL_CITATION {"citationItems":[{"id":"ITEM-1","itemData":{"author":[{"dropping-particle":"","family":"(USAF)","given":"","non-dropping-particle":"","parse-names":false,"suffix":""}],"id":"ITEM-1","issued":{"date-parts":[["1978"]]},"title":"GPS Early User Equipment 2","type":"article"},"uris":["http://www.mendeley.com/documents/?uuid=94fa581d-a5cc-492a-9cc4-b54463043519"]}],"mendeley":{"formattedCitation":"((USAF), 1978)","plainTextFormattedCitation":"((USAF), 1978)","previouslyFormattedCitation":"((USAF), 1978)"},"properties":{"noteIndex":0},"schema":"https://github.com/citation-style-language/schema/raw/master/csl-citation.json"}</w:instrText>
+      </w:r>
+      <w:r>
+        <w:fldChar w:fldCharType="separate"/>
+      </w:r>
+      <w:r>
+        <w:rPr>
+          <w:noProof/>
+        </w:rPr>
+        <w:t>((USAF), 1978)</w:t>
+      </w:r>
+      <w:bookmarkEnd w:id="19"/>
+      <w:r>
+        <w:fldChar w:fldCharType="end"/>
+      </w:r>
+    </w:p>
+    <w:p>
+      <w:pPr>
+        <w:pStyle w:val="Text1"/>
+      </w:pPr>
+      <w:r>
+        <w:t>There were now three satellite navigation systems, and so when in the 1970s, the Department of De</w:t>
+      </w:r>
+      <w:r>
+        <w:t>fence</w:t>
+      </w:r>
+      <w:r>
+        <w:t xml:space="preserve"> wanted a robust and stable system, the project team developed a new concept by cherry-picking the best aspects of all three, Transit, Timation and 621-B. This system was designated, Navigation System with Timing and Ranging (NAVSTAR)</w:t>
+      </w:r>
+      <w:r>
+        <w:t>, this was later changed to GPS I, the precursors to the GPS system we know today</w:t>
+      </w:r>
+      <w:r>
+        <w:t xml:space="preserve">. </w:t>
+      </w:r>
+      <w:r>
+        <w:t>The first NAVSTAR satellite was launched in 1978 and further satellites were launched in the following years, the system reaching its fully operational state with 24 satellites in 1993.</w:t>
+      </w:r>
+      <w:r>
+        <w:t xml:space="preserve"> </w:t>
+      </w:r>
+      <w:r>
+        <w:fldChar w:fldCharType="begin" w:fldLock="1"/>
+      </w:r>
+      <w:r>
+        <w:instrText>ADDIN CSL_CITATION {"citationItems":[{"id":"ITEM-1","itemData":{"URL":"https://www.nasa.gov/directorates/heo/scan/communications/policy/GPS_History.html","accessed":{"date-parts":[["2022","2","18"]]},"author":[{"dropping-particle":"","family":"Mai","given":"Thuy","non-dropping-particle":"","parse-names":false,"suffix":""}],"id":"ITEM-1","issued":{"date-parts":[["2017"]]},"title":"Global Positioning History","type":"webpage"},"uris":["http://www.mendeley.com/documents/?uuid=f66fcce7-ddeb-4a89-a234-5d553d30661c"]}],"mendeley":{"formattedCitation":"(Mai, 2017)","plainTextFormattedCitation":"(Mai, 2017)","previouslyFormattedCitation":"(Mai, 2017)"},"properties":{"noteIndex":0},"schema":"https://github.com/citation-style-language/schema/raw/master/csl-citation.json"}</w:instrText>
+      </w:r>
+      <w:r>
+        <w:fldChar w:fldCharType="separate"/>
+      </w:r>
+      <w:r>
+        <w:rPr>
+          <w:noProof/>
+        </w:rPr>
+        <w:t>(Mai, 2017)</w:t>
+      </w:r>
+      <w:r>
+        <w:fldChar w:fldCharType="end"/>
+      </w:r>
+    </w:p>
+    <w:p>
+      <w:pPr>
+        <w:pStyle w:val="Text1"/>
+      </w:pPr>
+      <w:r>
+        <w:t xml:space="preserve">Although the satellite navigation systems were operational and orbiting the earth, they were still used mostly by the military and the receivers were expensive. However, this began to change in 1983 when President Ronald Reagan authorized </w:t>
       </w:r>
       <w:r>
         <w:lastRenderedPageBreak/>
-        <w:t xml:space="preserve">significant technological advancement was the development of atomic clocks. This development </w:t>
-      </w:r>
-      <w:r>
-        <w:t>led</w:t>
-      </w:r>
-      <w:r>
-        <w:t xml:space="preserve"> to another satellite navigation system known as Timation (Time Navigation). The third of three Timation satellites launched in 1974, became the first satellite equipped with an atomic clock, the previous two contained crystal </w:t>
-      </w:r>
-      <w:r>
-        <w:t xml:space="preserve">oscillator clocks. The use of the atomic clock led to vast improvements in the accuracy of the navigation system and provided three-dimensional location coverage. </w:t>
-      </w:r>
-      <w:r>
-        <w:fldChar w:fldCharType="begin" w:fldLock="1"/>
-      </w:r>
-      <w:r>
-        <w:instrText>ADDIN CSL_CITATION {"citationItems":[{"id":"ITEM-1","itemData":{"URL":"https://aerospace.org/article/brief-history-gps","accessed":{"date-parts":[["2022","2","18"]]},"author":[{"dropping-particle":"","family":"Aerospace","given":"","non-dropping-particle":"","parse-names":false,"suffix":""}],"id":"ITEM-1","issued":{"date-parts":[["2021"]]},"title":"A brief History of GPS","type":"webpage"},"uris":["http://www.mendeley.com/documents/?uuid=fde12a71-606d-498f-b006-622135aea6e0"]}],"mendeley":{"formattedCitation":"(Aerospace, 2021)","plainTextFormattedCitation":"(Aerospace, 2021)","previouslyFormattedCitation":"(Aerospace, 2021)"},"properties":{"noteIndex":0},"schema":"https://github.com/citation-style-language/schema/raw/master/csl-citation.json"}</w:instrText>
-      </w:r>
-      <w:r>
-        <w:fldChar w:fldCharType="separate"/>
-      </w:r>
-      <w:r>
-        <w:rPr>
-          <w:noProof/>
-        </w:rPr>
-        <w:t>(Aerospace, 2021)</w:t>
-      </w:r>
-      <w:r>
-        <w:fldChar w:fldCharType="end"/>
-      </w:r>
-    </w:p>
-    <w:p>
-      <w:pPr>
-        <w:pStyle w:val="Text1"/>
-      </w:pPr>
-      <w:r>
-        <w:t>There were now three satellite navigation systems, and so when in the 1970s, the Department of De</w:t>
-      </w:r>
-      <w:r>
-        <w:t>fence</w:t>
-      </w:r>
-      <w:r>
-        <w:t xml:space="preserve"> wanted a robust and stable system, the project team developed a new concept by cherry-picking the best aspects of all three, Transit, Timation and 621-B. This system was designated, Navigation System with Timing and Ranging (NAVSTAR)</w:t>
-      </w:r>
-      <w:r>
-        <w:t>, this was later changed to GPS I, the precursors to the GPS system we know today</w:t>
-      </w:r>
-      <w:r>
-        <w:t xml:space="preserve">. </w:t>
-      </w:r>
-      <w:r>
-        <w:t>The first NAVSTAR satellite was launched in 1978 and further satellites were launched in the following years, the system reaching its fully operational state with 24 satellites in 1993.</w:t>
-      </w:r>
-      <w:r>
-        <w:t xml:space="preserve"> </w:t>
-      </w:r>
-      <w:r>
-        <w:fldChar w:fldCharType="begin" w:fldLock="1"/>
-      </w:r>
-      <w:r>
-        <w:instrText>ADDIN CSL_CITATION {"citationItems":[{"id":"ITEM-1","itemData":{"URL":"https://www.nasa.gov/directorates/heo/scan/communications/policy/GPS_History.html","accessed":{"date-parts":[["2022","2","18"]]},"author":[{"dropping-particle":"","family":"Mai","given":"Thuy","non-dropping-particle":"","parse-names":false,"suffix":""}],"id":"ITEM-1","issued":{"date-parts":[["2017"]]},"title":"Global Positioning History","type":"webpage"},"uris":["http://www.mendeley.com/documents/?uuid=f66fcce7-ddeb-4a89-a234-5d553d30661c"]}],"mendeley":{"formattedCitation":"(Mai, 2017)","plainTextFormattedCitation":"(Mai, 2017)","previouslyFormattedCitation":"(Mai, 2017)"},"properties":{"noteIndex":0},"schema":"https://github.com/citation-style-language/schema/raw/master/csl-citation.json"}</w:instrText>
-      </w:r>
-      <w:r>
-        <w:fldChar w:fldCharType="separate"/>
-      </w:r>
-      <w:r>
-        <w:rPr>
-          <w:noProof/>
-        </w:rPr>
-        <w:t>(Mai, 2017)</w:t>
-      </w:r>
-      <w:r>
-        <w:fldChar w:fldCharType="end"/>
-      </w:r>
-    </w:p>
-    <w:p>
-      <w:pPr>
-        <w:pStyle w:val="Text1"/>
-      </w:pPr>
-      <w:r>
-        <w:t xml:space="preserve">Although the satellite navigation systems were operational and orbiting the earth, they were still used mostly by the military and the receivers were expensive. However, this began to change in 1983 when President Ronald Reagan authorized commercial airlines use of the NAVSTAR system. This was the start of civilian use of GPS. </w:t>
+        <w:t xml:space="preserve">commercial airlines use of the NAVSTAR system. This was the start of civilian use of GPS. </w:t>
       </w:r>
       <w:r>
         <w:fldChar w:fldCharType="begin" w:fldLock="1"/>
@@ -3031,303 +3708,439 @@
     </w:p>
     <w:p>
       <w:pPr>
+        <w:pStyle w:val="Heading3"/>
+      </w:pPr>
+      <w:bookmarkStart w:id="20" w:name="_Toc96960980"/>
+      <w:r>
+        <w:t>Modern GPS</w:t>
+      </w:r>
+      <w:bookmarkEnd w:id="20"/>
+    </w:p>
+    <w:p>
+      <w:pPr>
         <w:pStyle w:val="Text1"/>
-      </w:pPr>
+        <w:rPr>
+          <w:noProof/>
+        </w:rPr>
+      </w:pPr>
+      <w:r>
+        <w:rPr>
+          <w:noProof/>
+        </w:rPr>
+        <w:t xml:space="preserve">The cost of GPS receivers began to decrease in the late-1990s, early-200s, the first cell phone containing GPS technology was released in 1999. The cost reduction can be attributed to the American government approving more non-military </w:t>
+      </w:r>
+      <w:r>
+        <w:rPr>
+          <w:noProof/>
+        </w:rPr>
+        <w:t>singnals</w:t>
+      </w:r>
+      <w:r>
+        <w:rPr>
+          <w:noProof/>
+        </w:rPr>
+        <w:t xml:space="preserve"> as well as the technological advances in processors that was leading to cheaper processing chips. </w:t>
+      </w:r>
+      <w:r>
+        <w:rPr>
+          <w:noProof/>
+        </w:rPr>
+        <w:t>And naturally from the cheaper access, GPS use began to grow and putting more tax on the system</w:t>
+      </w:r>
+      <w:r>
+        <w:rPr>
+          <w:noProof/>
+        </w:rPr>
+        <w:t xml:space="preserve"> which although upgraded to GPS II was not equipped to handle the modern requirments</w:t>
+      </w:r>
+      <w:r>
+        <w:rPr>
+          <w:noProof/>
+        </w:rPr>
+        <w:t xml:space="preserve">. In 2000 a plan was formed to add new signals to satellites that had not yet been launched in order to handle the increased use. </w:t>
+      </w:r>
+      <w:r>
+        <w:rPr>
+          <w:noProof/>
+        </w:rPr>
+        <w:t>Furhtermore, a new system was to be developed, GPS III, that could fully meet the modern requirements</w:t>
+      </w:r>
+      <w:r>
+        <w:rPr>
+          <w:noProof/>
+        </w:rPr>
+        <w:t xml:space="preserve">. The first of the GPS III satellites was launched in 2018 with a couple more in the following years and the remaining 6 to be launched by 2023. </w:t>
+      </w:r>
+      <w:r>
+        <w:rPr>
+          <w:noProof/>
+        </w:rPr>
+        <w:fldChar w:fldCharType="begin" w:fldLock="1"/>
+      </w:r>
+      <w:r>
+        <w:rPr>
+          <w:noProof/>
+        </w:rPr>
+        <w:instrText>ADDIN CSL_CITATION {"citationItems":[{"id":"ITEM-1","itemData":{"URL":"https://aerospace.org/article/brief-history-gps","accessed":{"date-parts":[["2022","2","18"]]},"author":[{"dropping-particle":"","family":"Aerospace","given":"","non-dropping-particle":"","parse-names":false,"suffix":""}],"id":"ITEM-1","issued":{"date-parts":[["2021"]]},"title":"A brief History of GPS","type":"webpage"},"uris":["http://www.mendeley.com/documents/?uuid=fde12a71-606d-498f-b006-622135aea6e0"]}],"mendeley":{"formattedCitation":"(Aerospace, 2021)","plainTextFormattedCitation":"(Aerospace, 2021)","previouslyFormattedCitation":"(Aerospace, 2021)"},"properties":{"noteIndex":0},"schema":"https://github.com/citation-style-language/schema/raw/master/csl-citation.json"}</w:instrText>
+      </w:r>
+      <w:r>
+        <w:rPr>
+          <w:noProof/>
+        </w:rPr>
+        <w:fldChar w:fldCharType="separate"/>
+      </w:r>
+      <w:r>
+        <w:rPr>
+          <w:noProof/>
+        </w:rPr>
+        <w:t>(Aerospace, 2021)</w:t>
+      </w:r>
+      <w:r>
+        <w:rPr>
+          <w:noProof/>
+        </w:rPr>
+        <w:fldChar w:fldCharType="end"/>
+      </w:r>
     </w:p>
     <w:p>
       <w:pPr>
         <w:pStyle w:val="Heading3"/>
-      </w:pPr>
-      <w:bookmarkStart w:id="19" w:name="_Toc96429551"/>
-      <w:r>
-        <w:t>Modern GPS</w:t>
-      </w:r>
-      <w:bookmarkEnd w:id="19"/>
+        <w:rPr>
+          <w:noProof/>
+        </w:rPr>
+      </w:pPr>
+      <w:bookmarkStart w:id="21" w:name="_Toc96960981"/>
+      <w:r>
+        <w:rPr>
+          <w:noProof/>
+        </w:rPr>
+        <w:t>How GPS Works</w:t>
+      </w:r>
+      <w:bookmarkEnd w:id="21"/>
     </w:p>
     <w:p>
       <w:pPr>
         <w:pStyle w:val="Text1"/>
+      </w:pPr>
+      <w:r>
+        <w:t>There are a total of 31 GPS satellites currently sitting in a medium earth orbit. These are the satellites that are sending the radio signals that a GPS receiver can use to determine its location.</w:t>
+      </w:r>
+    </w:p>
+    <w:p>
+      <w:pPr>
+        <w:pStyle w:val="Text1"/>
+        <w:keepNext/>
+        <w:jc w:val="center"/>
+      </w:pPr>
+      <w:r>
         <w:rPr>
           <w:noProof/>
         </w:rPr>
-      </w:pPr>
+        <w:drawing>
+          <wp:inline distT="0" distB="0" distL="0" distR="0" wp14:anchorId="3AE9382C" wp14:editId="067229EA">
+            <wp:extent cx="3431968" cy="3431968"/>
+            <wp:effectExtent l="0" t="0" r="0" b="0"/>
+            <wp:docPr id="2" name="Picture 2" descr="A close-up of a tennis ball&#10;&#10;Description automatically generated with low confidence"/>
+            <wp:cNvGraphicFramePr>
+              <a:graphicFrameLocks xmlns:a="http://schemas.openxmlformats.org/drawingml/2006/main" noChangeAspect="1"/>
+            </wp:cNvGraphicFramePr>
+            <a:graphic xmlns:a="http://schemas.openxmlformats.org/drawingml/2006/main">
+              <a:graphicData uri="http://schemas.openxmlformats.org/drawingml/2006/picture">
+                <pic:pic xmlns:pic="http://schemas.openxmlformats.org/drawingml/2006/picture">
+                  <pic:nvPicPr>
+                    <pic:cNvPr id="2" name="Picture 2" descr="A close-up of a tennis ball&#10;&#10;Description automatically generated with low confidence"/>
+                    <pic:cNvPicPr/>
+                  </pic:nvPicPr>
+                  <pic:blipFill>
+                    <a:blip r:embed="rId17">
+                      <a:extLst>
+                        <a:ext uri="{28A0092B-C50C-407E-A947-70E740481C1C}">
+                          <a14:useLocalDpi xmlns:a14="http://schemas.microsoft.com/office/drawing/2010/main" val="0"/>
+                        </a:ext>
+                      </a:extLst>
+                    </a:blip>
+                    <a:stretch>
+                      <a:fillRect/>
+                    </a:stretch>
+                  </pic:blipFill>
+                  <pic:spPr>
+                    <a:xfrm>
+                      <a:off x="0" y="0"/>
+                      <a:ext cx="3438587" cy="3438587"/>
+                    </a:xfrm>
+                    <a:prstGeom prst="rect">
+                      <a:avLst/>
+                    </a:prstGeom>
+                  </pic:spPr>
+                </pic:pic>
+              </a:graphicData>
+            </a:graphic>
+          </wp:inline>
+        </w:drawing>
+      </w:r>
+    </w:p>
+    <w:p>
+      <w:pPr>
+        <w:pStyle w:val="Caption"/>
+        <w:jc w:val="center"/>
+      </w:pPr>
+      <w:bookmarkStart w:id="22" w:name="_Toc96960960"/>
+      <w:r>
+        <w:t xml:space="preserve">Figure </w:t>
+      </w:r>
+      <w:r>
+        <w:fldChar w:fldCharType="begin"/>
+      </w:r>
+      <w:r>
+        <w:instrText xml:space="preserve"> SEQ Figure \* ARABIC </w:instrText>
+      </w:r>
+      <w:r>
+        <w:fldChar w:fldCharType="separate"/>
+      </w:r>
       <w:r>
         <w:rPr>
           <w:noProof/>
         </w:rPr>
-        <w:t xml:space="preserve">The cost of GPS receivers began to decrease in the late-1990s, early-200s, the first cell phone containing GPS technology was released in 1999. The cost reduction can be attributed to the American government approving more non-military </w:t>
+        <w:t>2</w:t>
       </w:r>
       <w:r>
         <w:rPr>
           <w:noProof/>
         </w:rPr>
-        <w:t>singnals</w:t>
+        <w:fldChar w:fldCharType="end"/>
+      </w:r>
+      <w:r>
+        <w:t>:</w:t>
+      </w:r>
+      <w:r>
+        <w:t xml:space="preserve"> Distance spheres around each satellite intersect at one point</w:t>
+      </w:r>
+      <w:bookmarkEnd w:id="22"/>
+    </w:p>
+    <w:p>
+      <w:pPr>
+        <w:pStyle w:val="Text1"/>
+      </w:pPr>
+      <w:r>
+        <w:lastRenderedPageBreak/>
+        <w:t xml:space="preserve">The signal that the satellites broadcast has a range of information that is used by receivers, this information contains data needed to determine the location of the satellite as well as the time that the signal broadcast, using the satellites atomic clock. Based on the time taken for the signal to reach the </w:t>
+      </w:r>
+      <w:r>
+        <w:t>receiver and</w:t>
+      </w:r>
+      <w:r>
+        <w:t xml:space="preserve"> corrected </w:t>
+      </w:r>
+      <w:r>
+        <w:t xml:space="preserve">for propagation delays or delays from the signal passing through the ionosphere and troposphere, the receiver can calculate the distance between itself and the satellite. This creates a sphere around the satellite upon which the receiver must lie. By adding in a second and third satellite and their distance spheres, there will be only two points of intersection between the three spheres. The one will be the </w:t>
+      </w:r>
+      <w:r>
+        <w:t>receiver’s</w:t>
+      </w:r>
+      <w:r>
+        <w:t xml:space="preserve"> location, while the other will be impossible location in space. </w:t>
+      </w:r>
+      <w:r>
+        <w:t>However,</w:t>
+      </w:r>
+      <w:r>
+        <w:t xml:space="preserve"> </w:t>
+      </w:r>
+      <w:r>
+        <w:t>to</w:t>
+      </w:r>
+      <w:r>
+        <w:t xml:space="preserve"> accurately calculate the </w:t>
+      </w:r>
+      <w:r>
+        <w:t>distance,</w:t>
+      </w:r>
+      <w:r>
+        <w:t xml:space="preserve"> the receiver would have to have a synchronized atomic clock to determine exactly how long the signal takes to reach it. As it was mentioned earlier, highly accurate clocks were taken out of the receivers by adding a measurement from a fourth satellite to ensure that the distance calculation is accurate.</w:t>
+      </w:r>
+      <w:r>
+        <w:t xml:space="preserve"> Figure 2 illustrates the concept of the distance spheres and their intersection being the location of the GPS receiver. </w:t>
+      </w:r>
+      <w:r>
+        <w:fldChar w:fldCharType="begin" w:fldLock="1"/>
+      </w:r>
+      <w:r>
+        <w:instrText>ADDIN CSL_CITATION {"citationItems":[{"id":"ITEM-1","itemData":{"URL":"https://www.faa.gov/about/office_org/headquarters_offices/ato/service_units/techops/navservices/gnss/gps/howitworks","accessed":{"date-parts":[["2022","2","18"]]},"author":[{"dropping-particle":"","family":"(Federal Aviation Administration)","given":"","non-dropping-particle":"","parse-names":false,"suffix":""}],"id":"ITEM-1","issued":{"date-parts":[["0"]]},"title":"Satellite Navigation - GPS - How It Works","type":"webpage"},"uris":["http://www.mendeley.com/documents/?uuid=9b365cd3-34bd-4fd8-b39d-2cc2ef636020"]}],"mendeley":{"formattedCitation":"((Federal Aviation Administration), n.d.)","plainTextFormattedCitation":"((Federal Aviation Administration), n.d.)","previouslyFormattedCitation":"((Federal Aviation Administration), n.d.)"},"properties":{"noteIndex":0},"schema":"https://github.com/citation-style-language/schema/raw/master/csl-citation.json"}</w:instrText>
+      </w:r>
+      <w:r>
+        <w:fldChar w:fldCharType="separate"/>
       </w:r>
       <w:r>
         <w:rPr>
           <w:noProof/>
         </w:rPr>
-        <w:t xml:space="preserve"> as well as the technological advances in processors that was leading to cheaper processing chips. </w:t>
+        <w:t>((Federal Aviation Administration), n.d.)</w:t>
+      </w:r>
+      <w:r>
+        <w:fldChar w:fldCharType="end"/>
+      </w:r>
+    </w:p>
+    <w:p>
+      <w:pPr>
+        <w:pStyle w:val="Heading2"/>
+      </w:pPr>
+      <w:bookmarkStart w:id="23" w:name="_Toc96960982"/>
+      <w:r>
+        <w:t>Digital Compass</w:t>
+      </w:r>
+      <w:bookmarkEnd w:id="23"/>
+    </w:p>
+    <w:p>
+      <w:pPr>
+        <w:pStyle w:val="Text1"/>
+      </w:pPr>
+      <w:r>
+        <w:t>Compasses have been used extensively over the past centuries for navigating, surveying, and map-making. The compass is thought to have been in use from around the 12</w:t>
+      </w:r>
+      <w:r>
+        <w:rPr>
+          <w:vertAlign w:val="superscript"/>
+        </w:rPr>
+        <w:t>th</w:t>
+      </w:r>
+      <w:r>
+        <w:t xml:space="preserve"> century in Europe and possibly earlier in east Asia </w:t>
+      </w:r>
+      <w:r>
+        <w:fldChar w:fldCharType="begin" w:fldLock="1"/>
+      </w:r>
+      <w:r>
+        <w:instrText>ADDIN CSL_CITATION {"citationItems":[{"id":"ITEM-1","itemData":{"URL":"https://www.rmg.co.uk/stories/topics/true-north-magnetic-north-whats-difference","accessed":{"date-parts":[["2022","2","18"]]},"author":[{"dropping-particle":"","family":"Jones","given":"Erika","non-dropping-particle":"","parse-names":false,"suffix":""}],"id":"ITEM-1","issued":{"date-parts":[["2019"]]},"title":"True North and magnetic north: whats the Difference","type":"webpage"},"uris":["http://www.mendeley.com/documents/?uuid=64491d5b-4f43-49e3-9919-e3ad17b15992"]}],"mendeley":{"formattedCitation":"(Jones, 2019)","plainTextFormattedCitation":"(Jones, 2019)","previouslyFormattedCitation":"(Jones, 2019)"},"properties":{"noteIndex":0},"schema":"https://github.com/citation-style-language/schema/raw/master/csl-citation.json"}</w:instrText>
+      </w:r>
+      <w:r>
+        <w:fldChar w:fldCharType="separate"/>
       </w:r>
       <w:r>
         <w:rPr>
           <w:noProof/>
         </w:rPr>
-        <w:t>And naturally from the cheaper access, GPS use began to grow and putting more tax on the system</w:t>
+        <w:t>(Jones, 2019)</w:t>
+      </w:r>
+      <w:r>
+        <w:fldChar w:fldCharType="end"/>
+      </w:r>
+      <w:r>
+        <w:t xml:space="preserve">. Although as many things have over the years been digitalized, so has the compass. The digital compass uses a technology called magneto-induction. This allows the digital compass to electronically detect the </w:t>
+      </w:r>
+      <w:r>
+        <w:t>earth’s</w:t>
+      </w:r>
+      <w:r>
+        <w:t xml:space="preserve"> magnetic field. Being as sensitive as it is an embedded microcontroller is needed to filter out any magnetic fields from ferro-magnetic materials or other electrical systems that are creating a magnetic field.</w:t>
+      </w:r>
+      <w:r>
+        <w:t xml:space="preserve"> </w:t>
+      </w:r>
+      <w:r>
+        <w:fldChar w:fldCharType="begin" w:fldLock="1"/>
+      </w:r>
+      <w:r>
+        <w:instrText>ADDIN CSL_CITATION {"citationItems":[{"id":"ITEM-1","itemData":{"URL":"https://www.safety-devices.com/how-does-digital-compass-work-a-12.html","accessed":{"date-parts":[["2022","2","18"]]},"author":[{"dropping-particle":"","family":"(Advanced Safety Devices)","given":"","non-dropping-particle":"","parse-names":false,"suffix":""}],"id":"ITEM-1","issued":{"date-parts":[["2013"]]},"title":"How Does a Digital Compass Work","type":"webpage"},"uris":["http://www.mendeley.com/documents/?uuid=8a14f133-b6f8-4e9e-a410-697563fd4bd2"]}],"mendeley":{"formattedCitation":"((Advanced Safety Devices), 2013)","plainTextFormattedCitation":"((Advanced Safety Devices), 2013)","previouslyFormattedCitation":"((Advanced Safety Devices), 2013)"},"properties":{"noteIndex":0},"schema":"https://github.com/citation-style-language/schema/raw/master/csl-citation.json"}</w:instrText>
+      </w:r>
+      <w:r>
+        <w:fldChar w:fldCharType="separate"/>
       </w:r>
       <w:r>
         <w:rPr>
           <w:noProof/>
         </w:rPr>
-        <w:t xml:space="preserve"> which although upgraded to GPS II was not equipped to handle the modern requirments</w:t>
+        <w:t>((Advanced Safety Devices), 2013)</w:t>
+      </w:r>
+      <w:r>
+        <w:fldChar w:fldCharType="end"/>
+      </w:r>
+    </w:p>
+    <w:p>
+      <w:pPr>
+        <w:pStyle w:val="Heading3"/>
+      </w:pPr>
+      <w:bookmarkStart w:id="24" w:name="_Toc96960983"/>
+      <w:r>
+        <w:t xml:space="preserve">What is </w:t>
+      </w:r>
+      <w:r>
+        <w:t>Magnetic</w:t>
+      </w:r>
+      <w:r>
+        <w:t xml:space="preserve"> North</w:t>
+      </w:r>
+      <w:bookmarkEnd w:id="24"/>
+    </w:p>
+    <w:p>
+      <w:pPr>
+        <w:pStyle w:val="Text1"/>
+      </w:pPr>
+      <w:r>
+        <w:t xml:space="preserve">True north is the always fixed and is the direction that is directly </w:t>
+      </w:r>
+      <w:r>
+        <w:t>in line</w:t>
+      </w:r>
+      <w:r>
+        <w:t xml:space="preserve"> with the north pole. However, compasses don’t point to true north, they point to magnetic north. This is because a compass aligns itself with the magnetic field caused by the </w:t>
+      </w:r>
+      <w:r>
+        <w:t>earth’s</w:t>
+      </w:r>
+      <w:r>
+        <w:t xml:space="preserve"> magnetic core</w:t>
+      </w:r>
+      <w:r>
+        <w:t xml:space="preserve">. The distinction between true north and the magnetic </w:t>
+      </w:r>
+      <w:r>
+        <w:t>field</w:t>
+      </w:r>
+      <w:r>
+        <w:t xml:space="preserve"> at magnetic north is shown in </w:t>
+      </w:r>
+      <w:r>
+        <w:t>figure 3</w:t>
+      </w:r>
+      <w:r>
+        <w:t xml:space="preserve">. </w:t>
+      </w:r>
+      <w:r>
+        <w:t>To</w:t>
+      </w:r>
+      <w:r>
+        <w:t xml:space="preserve"> further complicate the matter</w:t>
+      </w:r>
+      <w:r>
+        <w:t xml:space="preserve"> however</w:t>
+      </w:r>
+      <w:r>
+        <w:t xml:space="preserve">, the earth’s magnetic core experiences changes and these cause small shifts in the magnetic field around the earth. </w:t>
+      </w:r>
+      <w:r>
+        <w:fldChar w:fldCharType="begin" w:fldLock="1"/>
+      </w:r>
+      <w:r>
+        <w:instrText>ADDIN CSL_CITATION {"citationItems":[{"id":"ITEM-1","itemData":{"URL":"https://www.rmg.co.uk/stories/topics/true-north-magnetic-north-whats-difference","accessed":{"date-parts":[["2022","2","18"]]},"author":[{"dropping-particle":"","family":"Jones","given":"Erika","non-dropping-particle":"","parse-names":false,"suffix":""}],"id":"ITEM-1","issued":{"date-parts":[["2019"]]},"title":"True North and magnetic north: whats the Difference","type":"webpage"},"uris":["http://www.mendeley.com/documents/?uuid=64491d5b-4f43-49e3-9919-e3ad17b15992"]}],"mendeley":{"formattedCitation":"(Jones, 2019)","plainTextFormattedCitation":"(Jones, 2019)","previouslyFormattedCitation":"(Jones, 2019)"},"properties":{"noteIndex":0},"schema":"https://github.com/citation-style-language/schema/raw/master/csl-citation.json"}</w:instrText>
+      </w:r>
+      <w:r>
+        <w:fldChar w:fldCharType="separate"/>
       </w:r>
       <w:r>
         <w:rPr>
           <w:noProof/>
         </w:rPr>
-        <w:t xml:space="preserve">. In 2000 a plan was formed to add new signals to satellites that had not yet been launched in order to handle the increased use. </w:t>
-      </w:r>
-      <w:r>
-        <w:rPr>
-          <w:noProof/>
-        </w:rPr>
-        <w:t>Furhtermore, a new system was to be developed, GPS III, that could fully meet the modern requirements</w:t>
-      </w:r>
-      <w:r>
-        <w:rPr>
-          <w:noProof/>
-        </w:rPr>
-        <w:t xml:space="preserve">. The first of the GPS III satellites was launched in 2018 with a couple more in the following years and the remaining 6 to be launched by 2023. </w:t>
-      </w:r>
-      <w:r>
-        <w:rPr>
-          <w:noProof/>
-        </w:rPr>
-        <w:fldChar w:fldCharType="begin" w:fldLock="1"/>
-      </w:r>
-      <w:r>
-        <w:rPr>
-          <w:noProof/>
-        </w:rPr>
-        <w:instrText>ADDIN CSL_CITATION {"citationItems":[{"id":"ITEM-1","itemData":{"URL":"https://aerospace.org/article/brief-history-gps","accessed":{"date-parts":[["2022","2","18"]]},"author":[{"dropping-particle":"","family":"Aerospace","given":"","non-dropping-particle":"","parse-names":false,"suffix":""}],"id":"ITEM-1","issued":{"date-parts":[["2021"]]},"title":"A brief History of GPS","type":"webpage"},"uris":["http://www.mendeley.com/documents/?uuid=fde12a71-606d-498f-b006-622135aea6e0"]}],"mendeley":{"formattedCitation":"(Aerospace, 2021)","plainTextFormattedCitation":"(Aerospace, 2021)","previouslyFormattedCitation":"(Aerospace, 2021)"},"properties":{"noteIndex":0},"schema":"https://github.com/citation-style-language/schema/raw/master/csl-citation.json"}</w:instrText>
-      </w:r>
-      <w:r>
-        <w:rPr>
-          <w:noProof/>
-        </w:rPr>
-        <w:fldChar w:fldCharType="separate"/>
-      </w:r>
-      <w:r>
-        <w:rPr>
-          <w:noProof/>
-        </w:rPr>
-        <w:t>(Aerospace, 2021)</w:t>
-      </w:r>
-      <w:r>
-        <w:rPr>
-          <w:noProof/>
-        </w:rPr>
+        <w:t>(Jones, 2019)</w:t>
+      </w:r>
+      <w:r>
         <w:fldChar w:fldCharType="end"/>
       </w:r>
     </w:p>
     <w:p>
       <w:pPr>
-        <w:pStyle w:val="Heading3"/>
-        <w:rPr>
-          <w:noProof/>
-        </w:rPr>
-      </w:pPr>
-      <w:bookmarkStart w:id="20" w:name="_Toc96429552"/>
-      <w:r>
-        <w:rPr>
-          <w:noProof/>
-        </w:rPr>
-        <w:lastRenderedPageBreak/>
-        <w:t>How GPS Works</w:t>
-      </w:r>
-      <w:bookmarkEnd w:id="20"/>
-    </w:p>
-    <w:p>
-      <w:pPr>
         <w:pStyle w:val="Text1"/>
-      </w:pPr>
-      <w:r>
-        <w:t>There are a total of 31 GPS satellites currently sitting in a medium earth orbit. These are the satellites that are sending the radio signals that a GPS receiver can use to determine its location.</w:t>
-      </w:r>
-    </w:p>
-    <w:p>
-      <w:pPr>
-        <w:pStyle w:val="Text1"/>
-      </w:pPr>
-      <w:r>
-        <w:t xml:space="preserve">The signal that the satellites broadcast has a range of information that is used by receivers, this information contains data needed to determine the location of the satellite as well as the time that the signal broadcast, using the satellites atomic clock. Based on the time taken for the signal to reach the </w:t>
-      </w:r>
-      <w:r>
-        <w:t>receiver and</w:t>
-      </w:r>
-      <w:r>
-        <w:t xml:space="preserve"> corrected </w:t>
-      </w:r>
-      <w:r>
-        <w:t>for propagation delays or delays from the signal passing through the ionosphere and troposphere, the receiver can calculate the distance between itself and the satellite. This creates a sphere around the satellite upon which the receiver must lie. By adding in a second and third satellite and their distance spheres, there will be only two points of intersection between the three spheres. The one will be the receivers location, while the other will be impossible location in space. However in order to accurately calculate the distance the receiver would have to have a synchronized atomic clock to determine exactly how long the signal takes to reach it. As it was mentioned earlier, highly accurate clocks were taken out of the receivers by adding a measurement from a fourth satellite to ensure that the distance calculation is accurate.</w:t>
-      </w:r>
-      <w:r>
-        <w:fldChar w:fldCharType="begin" w:fldLock="1"/>
-      </w:r>
-      <w:r>
-        <w:instrText>ADDIN CSL_CITATION {"citationItems":[{"id":"ITEM-1","itemData":{"URL":"https://www.faa.gov/about/office_org/headquarters_offices/ato/service_units/techops/navservices/gnss/gps/howitworks","accessed":{"date-parts":[["2022","2","18"]]},"author":[{"dropping-particle":"","family":"(Federal Aviation Administration)","given":"","non-dropping-particle":"","parse-names":false,"suffix":""}],"id":"ITEM-1","issued":{"date-parts":[["0"]]},"title":"Satellite Navigation - GPS - How It Works","type":"webpage"},"uris":["http://www.mendeley.com/documents/?uuid=9b365cd3-34bd-4fd8-b39d-2cc2ef636020"]}],"mendeley":{"formattedCitation":"((Federal Aviation Administration), n.d.)","plainTextFormattedCitation":"((Federal Aviation Administration), n.d.)","previouslyFormattedCitation":"((Federal Aviation Administration), n.d.)"},"properties":{"noteIndex":0},"schema":"https://github.com/citation-style-language/schema/raw/master/csl-citation.json"}</w:instrText>
-      </w:r>
-      <w:r>
-        <w:fldChar w:fldCharType="separate"/>
-      </w:r>
-      <w:r>
-        <w:rPr>
-          <w:noProof/>
-        </w:rPr>
-        <w:t>((Federal Aviation Administration), n.d.)</w:t>
-      </w:r>
-      <w:r>
-        <w:fldChar w:fldCharType="end"/>
-      </w:r>
-    </w:p>
-    <w:p>
-      <w:pPr>
-        <w:pStyle w:val="Heading2"/>
-      </w:pPr>
-      <w:bookmarkStart w:id="21" w:name="_Toc96429553"/>
-      <w:r>
-        <w:t>Digital Compass</w:t>
-      </w:r>
-      <w:bookmarkEnd w:id="21"/>
-    </w:p>
-    <w:p>
-      <w:pPr>
-        <w:pStyle w:val="Text1"/>
-      </w:pPr>
-      <w:r>
-        <w:t>Compasses have been used extensively over the past centuries for navigating, surveying, and map-making. The compass is thought to have been in use from around the 12</w:t>
-      </w:r>
-      <w:r>
-        <w:rPr>
-          <w:vertAlign w:val="superscript"/>
-        </w:rPr>
-        <w:t>th</w:t>
-      </w:r>
-      <w:r>
-        <w:t xml:space="preserve"> century in Europe and possibly earlier in east Asia </w:t>
-      </w:r>
-      <w:r>
-        <w:fldChar w:fldCharType="begin" w:fldLock="1"/>
-      </w:r>
-      <w:r>
-        <w:instrText>ADDIN CSL_CITATION {"citationItems":[{"id":"ITEM-1","itemData":{"URL":"https://www.rmg.co.uk/stories/topics/true-north-magnetic-north-whats-difference","accessed":{"date-parts":[["2022","2","18"]]},"author":[{"dropping-particle":"","family":"Jones","given":"Erika","non-dropping-particle":"","parse-names":false,"suffix":""}],"id":"ITEM-1","issued":{"date-parts":[["2019"]]},"title":"True North and magnetic north: whats the Difference","type":"webpage"},"uris":["http://www.mendeley.com/documents/?uuid=64491d5b-4f43-49e3-9919-e3ad17b15992"]}],"mendeley":{"formattedCitation":"(Jones, 2019)","plainTextFormattedCitation":"(Jones, 2019)","previouslyFormattedCitation":"(Jones, 2019)"},"properties":{"noteIndex":0},"schema":"https://github.com/citation-style-language/schema/raw/master/csl-citation.json"}</w:instrText>
-      </w:r>
-      <w:r>
-        <w:fldChar w:fldCharType="separate"/>
-      </w:r>
-      <w:r>
-        <w:rPr>
-          <w:noProof/>
-        </w:rPr>
-        <w:t>(Jones, 2019)</w:t>
-      </w:r>
-      <w:r>
-        <w:fldChar w:fldCharType="end"/>
-      </w:r>
-      <w:r>
-        <w:t>. Although as many things have over the years been digitalized, so has the compass. The digital compass uses a technology called magneto-induction. This allows the digital compass to electronically detect the earths magnetic field. Being as sensitive as it is an embedded microcontroller is needed to filter out any magnetic fields from ferro-magnetic materials or other electrical systems that are creating a magnetic field.</w:t>
-      </w:r>
-      <w:r>
-        <w:t xml:space="preserve"> </w:t>
-      </w:r>
-      <w:r>
-        <w:fldChar w:fldCharType="begin" w:fldLock="1"/>
-      </w:r>
-      <w:r>
-        <w:instrText>ADDIN CSL_CITATION {"citationItems":[{"id":"ITEM-1","itemData":{"URL":"https://www.safety-devices.com/how-does-digital-compass-work-a-12.html","accessed":{"date-parts":[["2022","2","18"]]},"author":[{"dropping-particle":"","family":"(Advanced Safety Devices)","given":"","non-dropping-particle":"","parse-names":false,"suffix":""}],"id":"ITEM-1","issued":{"date-parts":[["2013"]]},"title":"How Does a Digital Compass Work","type":"webpage"},"uris":["http://www.mendeley.com/documents/?uuid=8a14f133-b6f8-4e9e-a410-697563fd4bd2"]}],"mendeley":{"formattedCitation":"((Advanced Safety Devices), 2013)","plainTextFormattedCitation":"((Advanced Safety Devices), 2013)"},"properties":{"noteIndex":0},"schema":"https://github.com/citation-style-language/schema/raw/master/csl-citation.json"}</w:instrText>
-      </w:r>
-      <w:r>
-        <w:fldChar w:fldCharType="separate"/>
-      </w:r>
-      <w:r>
-        <w:rPr>
-          <w:noProof/>
-        </w:rPr>
-        <w:t>((Advanced Safety Devices), 2013)</w:t>
-      </w:r>
-      <w:r>
-        <w:fldChar w:fldCharType="end"/>
-      </w:r>
-    </w:p>
-    <w:p>
-      <w:pPr>
-        <w:pStyle w:val="Heading3"/>
-      </w:pPr>
-      <w:bookmarkStart w:id="22" w:name="_Toc96429554"/>
-      <w:r>
-        <w:t xml:space="preserve">What is </w:t>
-      </w:r>
-      <w:r>
-        <w:t>Magnetic</w:t>
-      </w:r>
-      <w:r>
-        <w:t xml:space="preserve"> North</w:t>
-      </w:r>
-      <w:bookmarkEnd w:id="22"/>
-    </w:p>
-    <w:p>
-      <w:pPr>
-        <w:pStyle w:val="Text1"/>
-      </w:pPr>
-      <w:r>
-        <w:t xml:space="preserve">True north is the always fixed and is the direction that is directly inline with the north pole. However, compasses don’t point to true north, they point to magnetic north. This is because a compass aligns itself with the magnetic field caused by the </w:t>
-      </w:r>
-      <w:r>
-        <w:t>earth’s</w:t>
-      </w:r>
-      <w:r>
-        <w:t xml:space="preserve"> magnetic core</w:t>
-      </w:r>
-      <w:r>
-        <w:t>. The distinction between true north and the magnetic fields at magnetic north is shown in figure 2.1</w:t>
-      </w:r>
-      <w:r>
-        <w:t xml:space="preserve">. </w:t>
-      </w:r>
-      <w:r>
-        <w:t>To</w:t>
-      </w:r>
-      <w:r>
-        <w:t xml:space="preserve"> further complicate the matter</w:t>
-      </w:r>
-      <w:r>
-        <w:t xml:space="preserve"> however</w:t>
-      </w:r>
-      <w:r>
-        <w:t xml:space="preserve">, the earth’s magnetic core experiences changes and these cause small shifts in the magnetic field around the earth. </w:t>
-      </w:r>
-      <w:r>
-        <w:fldChar w:fldCharType="begin" w:fldLock="1"/>
-      </w:r>
-      <w:r>
-        <w:instrText>ADDIN CSL_CITATION {"citationItems":[{"id":"ITEM-1","itemData":{"URL":"https://www.rmg.co.uk/stories/topics/true-north-magnetic-north-whats-difference","accessed":{"date-parts":[["2022","2","18"]]},"author":[{"dropping-particle":"","family":"Jones","given":"Erika","non-dropping-particle":"","parse-names":false,"suffix":""}],"id":"ITEM-1","issued":{"date-parts":[["2019"]]},"title":"True North and magnetic north: whats the Difference","type":"webpage"},"uris":["http://www.mendeley.com/documents/?uuid=64491d5b-4f43-49e3-9919-e3ad17b15992"]}],"mendeley":{"formattedCitation":"(Jones, 2019)","plainTextFormattedCitation":"(Jones, 2019)","previouslyFormattedCitation":"(Jones, 2019)"},"properties":{"noteIndex":0},"schema":"https://github.com/citation-style-language/schema/raw/master/csl-citation.json"}</w:instrText>
-      </w:r>
-      <w:r>
-        <w:fldChar w:fldCharType="separate"/>
-      </w:r>
-      <w:r>
-        <w:rPr>
-          <w:noProof/>
-        </w:rPr>
-        <w:t>(Jones, 2019)</w:t>
-      </w:r>
-      <w:r>
-        <w:fldChar w:fldCharType="end"/>
-      </w:r>
-    </w:p>
-    <w:p>
-      <w:pPr>
-        <w:pStyle w:val="Text1"/>
+        <w:keepNext/>
+        <w:jc w:val="center"/>
       </w:pPr>
       <w:r>
         <w:rPr>
@@ -3350,13 +4163,13 @@
                     <pic:cNvPicPr/>
                   </pic:nvPicPr>
                   <pic:blipFill>
-                    <a:blip r:embed="rId16" cstate="print">
+                    <a:blip r:embed="rId18" cstate="print">
                       <a:extLst>
                         <a:ext uri="{28A0092B-C50C-407E-A947-70E740481C1C}">
                           <a14:useLocalDpi xmlns:a14="http://schemas.microsoft.com/office/drawing/2010/main" val="0"/>
                         </a:ext>
                         <a:ext uri="{96DAC541-7B7A-43D3-8B79-37D633B846F1}">
-                          <asvg:svgBlip xmlns:asvg="http://schemas.microsoft.com/office/drawing/2016/SVG/main" r:embed="rId17"/>
+                          <asvg:svgBlip xmlns:asvg="http://schemas.microsoft.com/office/drawing/2016/SVG/main" r:embed="rId19"/>
                         </a:ext>
                       </a:extLst>
                     </a:blip>
@@ -3383,54 +4196,116 @@
     <w:p>
       <w:pPr>
         <w:pStyle w:val="Caption"/>
-      </w:pPr>
-      <w:r>
-        <w:t>Figure 2.1: The differentiation between magnetic north and true north.</w:t>
-      </w:r>
+        <w:jc w:val="center"/>
+      </w:pPr>
+      <w:bookmarkStart w:id="25" w:name="_Toc96960961"/>
+      <w:r>
+        <w:t xml:space="preserve">Figure </w:t>
+      </w:r>
+      <w:r>
+        <w:fldChar w:fldCharType="begin"/>
+      </w:r>
+      <w:r>
+        <w:instrText xml:space="preserve"> SEQ Figure \* ARABIC </w:instrText>
+      </w:r>
+      <w:r>
+        <w:fldChar w:fldCharType="separate"/>
+      </w:r>
+      <w:r>
+        <w:rPr>
+          <w:noProof/>
+        </w:rPr>
+        <w:t>3</w:t>
+      </w:r>
+      <w:r>
+        <w:rPr>
+          <w:noProof/>
+        </w:rPr>
+        <w:fldChar w:fldCharType="end"/>
+      </w:r>
+      <w:r>
+        <w:t>:</w:t>
+      </w:r>
+      <w:r>
+        <w:t xml:space="preserve"> The Differentiation between magnetic and true north</w:t>
+      </w:r>
+      <w:bookmarkEnd w:id="25"/>
     </w:p>
     <w:p>
       <w:pPr>
         <w:pStyle w:val="Heading2"/>
       </w:pPr>
-      <w:r>
-        <w:t>Kalman Filter</w:t>
-      </w:r>
-    </w:p>
-    <w:p>
-      <w:pPr>
-        <w:pStyle w:val="Heading3"/>
-      </w:pPr>
-      <w:r>
-        <w:t>Introduction</w:t>
-      </w:r>
+      <w:bookmarkStart w:id="26" w:name="_Toc96960984"/>
+      <w:r>
+        <w:t>PWM</w:t>
+      </w:r>
+      <w:bookmarkEnd w:id="26"/>
     </w:p>
     <w:p>
       <w:pPr>
         <w:pStyle w:val="Text1"/>
       </w:pPr>
       <w:r>
-        <w:t>The Kalman Filter is a</w:t>
-      </w:r>
-      <w:r>
-        <w:t>n</w:t>
-      </w:r>
-      <w:r>
-        <w:t xml:space="preserve"> estimation algorithm that is popularly used in</w:t>
-      </w:r>
-      <w:r>
-        <w:t xml:space="preserve"> navigation systems, target tracking and terrain navigation and is often considered the most widely used prediction algorithm. The Kalman Filter can be considered a mostly simple algorithm and therefore it does not have a large computational cost</w:t>
+        <w:t xml:space="preserve">Pulse Width Modulation (PWM) </w:t>
+      </w:r>
+      <w:r>
+        <w:t xml:space="preserve">is a technique of using a digital signal to represent an analogue signal which is used to control analogue systems. The cost of switching a digital circuit between on (high) and off (low) is a cheaper alternative to creating an analogue circuit that will incur not drift over time. </w:t>
+      </w:r>
+      <w:r>
+        <w:t xml:space="preserve">These PWM signals are mostly used in speed control of DC motors or controlling the brightness of lightbulbs. </w:t>
+      </w:r>
+      <w:r>
+        <w:fldChar w:fldCharType="begin" w:fldLock="1"/>
+      </w:r>
+      <w:r>
+        <w:instrText>ADDIN CSL_CITATION {"citationItems":[{"id":"ITEM-1","itemData":{"DOI":"10.1016/B978-0-08-098288-5.00007-5","abstract":"In this chapter, vehicle power delivery issues are examined with a focus on the derivation of the power budget. The chapter also includes a review of vehicle telemetry techniques.","author":[{"dropping-particle":"","family":"Christ","given":"Robert D.","non-dropping-particle":"","parse-names":false,"suffix":""},{"dropping-particle":"","family":"Wernli","given":"Robert L.","non-dropping-particle":"","parse-names":false,"suffix":""}],"container-title":"The ROV Manual","id":"ITEM-1","issued":{"date-parts":[["2014"]]},"page":"141-161","publisher":"Elsevier","title":"Power and Telemetry","type":"chapter"},"uris":["http://www.mendeley.com/documents/?uuid=a330290b-7f35-35d0-8e7d-151d1b81d0e1"]}],"mendeley":{"formattedCitation":"(Christ &amp; Wernli, 2014)","plainTextFormattedCitation":"(Christ &amp; Wernli, 2014)","previouslyFormattedCitation":"(Christ &amp; Wernli, 2014)"},"properties":{"noteIndex":0},"schema":"https://github.com/citation-style-language/schema/raw/master/csl-citation.json"}</w:instrText>
+      </w:r>
+      <w:r>
+        <w:fldChar w:fldCharType="separate"/>
+      </w:r>
+      <w:r>
+        <w:rPr>
+          <w:noProof/>
+        </w:rPr>
+        <w:t>(Christ &amp; Wernli, 2014)</w:t>
+      </w:r>
+      <w:r>
+        <w:fldChar w:fldCharType="end"/>
+      </w:r>
+    </w:p>
+    <w:p>
+      <w:pPr>
+        <w:pStyle w:val="Text1"/>
+      </w:pPr>
+      <w:r>
+        <w:t>PWM is a digital signal that is switched between high and low, leading to the generation of a square wave signal. The time that the signal goes high can be modulated to vary the power delivered to the system. Typically, microcontrollers are used to generate and control the PWM to power an external system. There are a few signal parameters that will be highlighted in this explanation of a PWM signal. The signal amplitude, this is the maximum voltage that can be supplied to the external system</w:t>
+      </w:r>
+      <w:r>
+        <w:t xml:space="preserve">. If the microcontrollers output voltage is insufficient for the external system, the signal can be passed through an amplifying circuit to provide the required voltage. Secondly is the signal period, and therefore the frequency as they are inversely proportional, and is the total time for one signal wave to propagate. The frequency is set depending on the requirements of the system, but this frequency will be needed later to help with the calculation of the duty cycle. The duty cycle is the final parameter. The duty cycle is the ratio between the time the signal is high and the time the signal is low. It is always a value between 0 and 1, however, the duty cycle is often expressed as a percentage. </w:t>
+      </w:r>
+    </w:p>
+    <w:p>
+      <w:pPr>
+        <w:pStyle w:val="Text1"/>
+      </w:pPr>
+      <w:r>
+        <w:lastRenderedPageBreak/>
+        <w:t>A PWM varies the voltage supplied to the system by varying the duty cycle. A small duty cycle means that the signal is high for a short portion of the signal period while a large duty cycle means that the signal is low for a large portion of the signal period. The system that is being supplied then uses the average</w:t>
+      </w:r>
+      <w:r>
+        <w:t xml:space="preserve"> voltage of this period. Therefore, a low duty cycle, a short high signal followed by a long low signal would lead to a low average voltage.</w:t>
+      </w:r>
+      <w:r>
+        <w:t xml:space="preserve"> The variation in duty cycle and the associated average voltage is shown in figure 4.</w:t>
       </w:r>
       <w:r>
         <w:t xml:space="preserve"> </w:t>
       </w:r>
       <w:r>
-        <w:t xml:space="preserve">associated with it </w:t>
-      </w:r>
-      <w:r>
         <w:fldChar w:fldCharType="begin" w:fldLock="1"/>
       </w:r>
       <w:r>
-        <w:instrText>ADDIN CSL_CITATION {"citationItems":[{"id":"ITEM-1","itemData":{"abstract":"v ABSTRAK Hydropower adalah penyumbang kepada keperluan tenaga dunia. Ia adalah bersih dan mempunyai kelebihan seperti tiada masalah pencemaran alam sekitar. Stand Alone Power System (SPS) atau dikenali Remote Area Power Supply Power System (RAPS) adalah sistem kuasa yang tidak bersambungan pada jaringan. Pada masa kini, banyak kawasan pedalaman masih lagi tidak mempunyai kuasa jaringan yang disebabkan oleh jarak dan faktor bentuk muka bumi. SPS kecil dari sumber tenaga yang boleh diperbaharui adalah sasaran pada kawasan ini kerana ia lebih ekonomi dan mesra alam daripada penjanaan elektrik dengan menggunakan penjana diesel. Projek ini adalah untuk mereka bentuk model Stand Alone Micro hydropower system dengan menggunakan perisian MATLAB SIMULINK.","author":[{"dropping-particle":"","family":"Norsuzila Ya’acob","given":"Mardina","non-dropping-particle":"","parse-names":false,"suffix":""},{"dropping-particle":"","family":"Abdullah","given":"Mahamod","non-dropping-particle":"","parse-names":false,"suffix":""},{"dropping-particle":"","family":"Ismail","given":"","non-dropping-particle":"","parse-names":false,"suffix":""},{"dropping-particle":"","family":"Medina","given":"M.","non-dropping-particle":"","parse-names":false,"suffix":""},{"dropping-particle":"","family":"Talarico","given":"T. L.","non-dropping-particle":"","parse-names":false,"suffix":""},{"dropping-particle":"","family":"Casas","given":"I. A.","non-dropping-particle":"","parse-names":false,"suffix":""},{"dropping-particle":"","family":"Chung","given":"T. C.","non-dropping-particle":"","parse-names":false,"suffix":""},{"dropping-particle":"","family":"Dobrogosz","given":"W. J.","non-dropping-particle":"","parse-names":false,"suffix":""},{"dropping-particle":"","family":"Axelsson","given":"L.","non-dropping-particle":"","parse-names":false,"suffix":""},{"dropping-particle":"","family":"Lindgren","given":"S. E.","non-dropping-particle":"","parse-names":false,"suffix":""},{"dropping-particle":"","family":"Dobrogosz","given":"W. J.","non-dropping-particle":"","parse-names":false,"suffix":""},{"dropping-particle":"","family":"Kerkeni","given":"Leila","non-dropping-particle":"","parse-names":false,"suffix":""},{"dropping-particle":"","family":"Ruano","given":"Paula","non-dropping-particle":"","parse-names":false,"suffix":""},{"dropping-particle":"","family":"Delgado","given":"Lismet Lazo","non-dropping-particle":"","parse-names":false,"suffix":""},{"dropping-particle":"","family":"Picco","given":"Sergio","non-dropping-particle":"","parse-names":false,"suffix":""},{"dropping-particle":"","family":"Villegas","given":"Liliana","non-dropping-particle":"","parse-names":false,"suffix":""},{"dropping-particle":"","family":"Tonelli","given":"Franco","non-dropping-particle":"","parse-names":false,"suffix":""},{"dropping-particle":"","family":"Merlo","given":"Mario","non-dropping-particle":"","parse-names":false,"suffix":""},{"dropping-particle":"","family":"Rigau","given":"Javier","non-dropping-particle":"","parse-names":false,"suffix":""},{"dropping-particle":"","family":"Diaz","given":"Dario","non-dropping-particle":"","parse-names":false,"suffix":""},{"dropping-particle":"","family":"Masuelli","given":"Martin","non-dropping-particle":"","parse-names":false,"suffix":""}],"container-title":"Intech","id":"ITEM-1","issued":{"date-parts":[["1989"]]},"page":"137-144","title":"Introduction to Kalman Filter and Its Applications","type":"article-journal","volume":"32"},"uris":["http://www.mendeley.com/documents/?uuid=23dc1441-d388-4a44-96cb-9e73972c664c"]}],"mendeley":{"formattedCitation":"(Norsuzila Ya’acob et al., 1989)","plainTextFormattedCitation":"(Norsuzila Ya’acob et al., 1989)","previouslyFormattedCitation":"(Norsuzila Ya’acob et al., 1989)"},"properties":{"noteIndex":0},"schema":"https://github.com/citation-style-language/schema/raw/master/csl-citation.json"}</w:instrText>
+        <w:instrText>ADDIN CSL_CITATION {"citationItems":[{"id":"ITEM-1","itemData":{"DOI":"10.1016/B978-0-08-097786-7.00008-7","abstract":"This chapter gives advanced 32-bit microcontroller projects. All the given projects have been tested and working correctly. The projects cover topics such as pulse-width-modulation (PWM), TFT displays, SD cards, and digital filtering.","author":[{"dropping-particle":"","family":"Ibrahim","given":"Dogan","non-dropping-particle":"","parse-names":false,"suffix":""}],"container-title":"Designing Embedded Systems with 32-Bit PIC Microcontrollers and MikroC","id":"ITEM-1","issued":{"date-parts":[["2014"]]},"page":"359-442","publisher":"Elsevier","title":"Advanced PIC32 Projects","type":"chapter"},"uris":["http://www.mendeley.com/documents/?uuid=21d40891-71a8-39d3-ab2f-d7afec4be905"]}],"mendeley":{"formattedCitation":"(Ibrahim, 2014)","plainTextFormattedCitation":"(Ibrahim, 2014)"},"properties":{"noteIndex":0},"schema":"https://github.com/citation-style-language/schema/raw/master/csl-citation.json"}</w:instrText>
       </w:r>
       <w:r>
         <w:fldChar w:fldCharType="separate"/>
@@ -3439,132 +4314,494 @@
         <w:rPr>
           <w:noProof/>
         </w:rPr>
-        <w:t>(Norsuzila Ya’acob et al., 1989)</w:t>
+        <w:t>(Ibrahim, 2014)</w:t>
       </w:r>
       <w:r>
         <w:fldChar w:fldCharType="end"/>
       </w:r>
-      <w:r>
-        <w:t>. The Kalman filter is named after Hungarian-born Professor and engineer</w:t>
-      </w:r>
-      <w:r>
-        <w:t>, Rudolf E. K</w:t>
+    </w:p>
+    <w:p>
+      <w:pPr>
+        <w:pStyle w:val="Text1"/>
+        <w:keepNext/>
+        <w:jc w:val="center"/>
+      </w:pPr>
+      <w:r>
+        <w:rPr>
+          <w:noProof/>
+        </w:rPr>
+        <w:drawing>
+          <wp:inline distT="0" distB="0" distL="0" distR="0" wp14:anchorId="3DF85B7C" wp14:editId="3DBFBD0C">
+            <wp:extent cx="4476307" cy="4802291"/>
+            <wp:effectExtent l="0" t="0" r="635" b="0"/>
+            <wp:docPr id="5" name="Graphic 5"/>
+            <wp:cNvGraphicFramePr>
+              <a:graphicFrameLocks xmlns:a="http://schemas.openxmlformats.org/drawingml/2006/main" noChangeAspect="1"/>
+            </wp:cNvGraphicFramePr>
+            <a:graphic xmlns:a="http://schemas.openxmlformats.org/drawingml/2006/main">
+              <a:graphicData uri="http://schemas.openxmlformats.org/drawingml/2006/picture">
+                <pic:pic xmlns:pic="http://schemas.openxmlformats.org/drawingml/2006/picture">
+                  <pic:nvPicPr>
+                    <pic:cNvPr id="5" name="Graphic 5"/>
+                    <pic:cNvPicPr/>
+                  </pic:nvPicPr>
+                  <pic:blipFill>
+                    <a:blip r:embed="rId20">
+                      <a:extLst>
+                        <a:ext uri="{28A0092B-C50C-407E-A947-70E740481C1C}">
+                          <a14:useLocalDpi xmlns:a14="http://schemas.microsoft.com/office/drawing/2010/main" val="0"/>
+                        </a:ext>
+                        <a:ext uri="{96DAC541-7B7A-43D3-8B79-37D633B846F1}">
+                          <asvg:svgBlip xmlns:asvg="http://schemas.microsoft.com/office/drawing/2016/SVG/main" r:embed="rId21"/>
+                        </a:ext>
+                      </a:extLst>
+                    </a:blip>
+                    <a:stretch>
+                      <a:fillRect/>
+                    </a:stretch>
+                  </pic:blipFill>
+                  <pic:spPr>
+                    <a:xfrm>
+                      <a:off x="0" y="0"/>
+                      <a:ext cx="4495192" cy="4822552"/>
+                    </a:xfrm>
+                    <a:prstGeom prst="rect">
+                      <a:avLst/>
+                    </a:prstGeom>
+                  </pic:spPr>
+                </pic:pic>
+              </a:graphicData>
+            </a:graphic>
+          </wp:inline>
+        </w:drawing>
+      </w:r>
+    </w:p>
+    <w:p>
+      <w:pPr>
+        <w:pStyle w:val="Caption"/>
+        <w:jc w:val="center"/>
+      </w:pPr>
+      <w:bookmarkStart w:id="27" w:name="_Toc96960962"/>
+      <w:r>
+        <w:t xml:space="preserve">Figure </w:t>
+      </w:r>
+      <w:fldSimple w:instr=" SEQ Figure \* ARABIC ">
+        <w:r>
+          <w:rPr>
+            <w:noProof/>
+          </w:rPr>
+          <w:t>4</w:t>
+        </w:r>
+      </w:fldSimple>
+      <w:r>
+        <w:t>: Duty Cycle of PWM Signal</w:t>
+      </w:r>
+      <w:bookmarkEnd w:id="27"/>
+    </w:p>
+    <w:p>
+      <w:pPr>
+        <w:pStyle w:val="Text1"/>
+      </w:pPr>
+      <w:r>
+        <w:t xml:space="preserve">To determine how long the signal must go high, the duty cycle is </w:t>
+      </w:r>
+      <w:r>
+        <w:t>multiplied</w:t>
+      </w:r>
+      <w:r>
+        <w:t xml:space="preserve"> by the signal period.</w:t>
+      </w:r>
+      <w:r>
+        <w:t xml:space="preserve"> The duty cycle is often expressed as a percentage and so </w:t>
+      </w:r>
+      <w:r>
+        <w:t>the</w:t>
+      </w:r>
+      <w:r>
+        <w:t xml:space="preserve"> duty cycle is the percentage of time that the signal is high. </w:t>
+      </w:r>
+      <w:r>
+        <w:t>Therefore,</w:t>
+      </w:r>
+      <w:r>
+        <w:t xml:space="preserve"> by multiplying the duty cycle with the period gives the time for which the signal is pushed high (t</w:t>
+      </w:r>
+      <w:r>
+        <w:rPr>
+          <w:vertAlign w:val="subscript"/>
+        </w:rPr>
+        <w:t>1</w:t>
+      </w:r>
+      <w:r>
+        <w:t>)</w:t>
+      </w:r>
+      <w:r>
+        <w:t>. Figure 5 shows the relationship between t</w:t>
+      </w:r>
+      <w:r>
+        <w:rPr>
+          <w:vertAlign w:val="subscript"/>
+        </w:rPr>
+        <w:t>1</w:t>
+      </w:r>
+      <w:r>
+        <w:t>, the time the signal is high, and T, the signal period.</w:t>
+      </w:r>
+    </w:p>
+    <w:p>
+      <w:pPr>
+        <w:pStyle w:val="Text1"/>
+        <w:keepNext/>
+        <w:jc w:val="center"/>
+      </w:pPr>
+      <w:r>
+        <w:rPr>
+          <w:noProof/>
+        </w:rPr>
+        <w:lastRenderedPageBreak/>
+        <w:drawing>
+          <wp:inline distT="0" distB="0" distL="0" distR="0" wp14:anchorId="008A3BD0" wp14:editId="2F3E6AC0">
+            <wp:extent cx="3710763" cy="2783189"/>
+            <wp:effectExtent l="0" t="0" r="0" b="0"/>
+            <wp:docPr id="6" name="Graphic 6"/>
+            <wp:cNvGraphicFramePr>
+              <a:graphicFrameLocks xmlns:a="http://schemas.openxmlformats.org/drawingml/2006/main" noChangeAspect="1"/>
+            </wp:cNvGraphicFramePr>
+            <a:graphic xmlns:a="http://schemas.openxmlformats.org/drawingml/2006/main">
+              <a:graphicData uri="http://schemas.openxmlformats.org/drawingml/2006/picture">
+                <pic:pic xmlns:pic="http://schemas.openxmlformats.org/drawingml/2006/picture">
+                  <pic:nvPicPr>
+                    <pic:cNvPr id="6" name="Graphic 6"/>
+                    <pic:cNvPicPr/>
+                  </pic:nvPicPr>
+                  <pic:blipFill>
+                    <a:blip r:embed="rId22" cstate="print">
+                      <a:extLst>
+                        <a:ext uri="{28A0092B-C50C-407E-A947-70E740481C1C}">
+                          <a14:useLocalDpi xmlns:a14="http://schemas.microsoft.com/office/drawing/2010/main" val="0"/>
+                        </a:ext>
+                        <a:ext uri="{96DAC541-7B7A-43D3-8B79-37D633B846F1}">
+                          <asvg:svgBlip xmlns:asvg="http://schemas.microsoft.com/office/drawing/2016/SVG/main" r:embed="rId23"/>
+                        </a:ext>
+                      </a:extLst>
+                    </a:blip>
+                    <a:stretch>
+                      <a:fillRect/>
+                    </a:stretch>
+                  </pic:blipFill>
+                  <pic:spPr>
+                    <a:xfrm>
+                      <a:off x="0" y="0"/>
+                      <a:ext cx="3723220" cy="2792532"/>
+                    </a:xfrm>
+                    <a:prstGeom prst="rect">
+                      <a:avLst/>
+                    </a:prstGeom>
+                  </pic:spPr>
+                </pic:pic>
+              </a:graphicData>
+            </a:graphic>
+          </wp:inline>
+        </w:drawing>
+      </w:r>
+    </w:p>
+    <w:p>
+      <w:pPr>
+        <w:pStyle w:val="Caption"/>
+        <w:jc w:val="center"/>
+      </w:pPr>
+      <w:bookmarkStart w:id="28" w:name="_Toc96960963"/>
+      <w:r>
+        <w:t xml:space="preserve">Figure </w:t>
+      </w:r>
+      <w:fldSimple w:instr=" SEQ Figure \* ARABIC ">
+        <w:r>
+          <w:rPr>
+            <w:noProof/>
+          </w:rPr>
+          <w:t>5</w:t>
+        </w:r>
+      </w:fldSimple>
+      <w:r>
+        <w:t>: The relation between the time the signal is high and the signal period.</w:t>
+      </w:r>
+      <w:bookmarkEnd w:id="28"/>
+    </w:p>
+    <w:p>
+      <w:pPr>
+        <w:pStyle w:val="Heading2"/>
+      </w:pPr>
+      <w:bookmarkStart w:id="29" w:name="_Toc96960985"/>
+      <w:r>
+        <w:t>Analogue vs Digital Signals</w:t>
+      </w:r>
+      <w:bookmarkEnd w:id="29"/>
+    </w:p>
+    <w:p>
+      <w:pPr>
+        <w:pStyle w:val="Text1"/>
+      </w:pPr>
+      <w:r>
+        <w:t xml:space="preserve">Signals are used to convey data and information from point to point. For this project only electrical signals will be used although there are plenty of other </w:t>
+      </w:r>
+      <w:r>
+        <w:t>mediums</w:t>
+      </w:r>
+      <w:r>
+        <w:t xml:space="preserve"> through which signals can be sent. </w:t>
+      </w:r>
+      <w:r>
+        <w:t xml:space="preserve">There are two predominant signals that are used when regarding electrical signals, analogue and digital. </w:t>
+      </w:r>
+    </w:p>
+    <w:p>
+      <w:pPr>
+        <w:pStyle w:val="Text1"/>
+        <w:keepNext/>
+      </w:pPr>
+      <w:r>
+        <w:rPr>
+          <w:noProof/>
+        </w:rPr>
+        <w:drawing>
+          <wp:inline distT="0" distB="0" distL="0" distR="0" wp14:anchorId="2B59B7FA" wp14:editId="0E65D7D2">
+            <wp:extent cx="5039995" cy="2520315"/>
+            <wp:effectExtent l="0" t="0" r="8255" b="0"/>
+            <wp:docPr id="7" name="Graphic 7"/>
+            <wp:cNvGraphicFramePr>
+              <a:graphicFrameLocks xmlns:a="http://schemas.openxmlformats.org/drawingml/2006/main" noChangeAspect="1"/>
+            </wp:cNvGraphicFramePr>
+            <a:graphic xmlns:a="http://schemas.openxmlformats.org/drawingml/2006/main">
+              <a:graphicData uri="http://schemas.openxmlformats.org/drawingml/2006/picture">
+                <pic:pic xmlns:pic="http://schemas.openxmlformats.org/drawingml/2006/picture">
+                  <pic:nvPicPr>
+                    <pic:cNvPr id="7" name="Graphic 7"/>
+                    <pic:cNvPicPr/>
+                  </pic:nvPicPr>
+                  <pic:blipFill>
+                    <a:blip r:embed="rId24">
+                      <a:extLst>
+                        <a:ext uri="{28A0092B-C50C-407E-A947-70E740481C1C}">
+                          <a14:useLocalDpi xmlns:a14="http://schemas.microsoft.com/office/drawing/2010/main" val="0"/>
+                        </a:ext>
+                        <a:ext uri="{96DAC541-7B7A-43D3-8B79-37D633B846F1}">
+                          <asvg:svgBlip xmlns:asvg="http://schemas.microsoft.com/office/drawing/2016/SVG/main" r:embed="rId25"/>
+                        </a:ext>
+                      </a:extLst>
+                    </a:blip>
+                    <a:stretch>
+                      <a:fillRect/>
+                    </a:stretch>
+                  </pic:blipFill>
+                  <pic:spPr>
+                    <a:xfrm>
+                      <a:off x="0" y="0"/>
+                      <a:ext cx="5039995" cy="2520315"/>
+                    </a:xfrm>
+                    <a:prstGeom prst="rect">
+                      <a:avLst/>
+                    </a:prstGeom>
+                  </pic:spPr>
+                </pic:pic>
+              </a:graphicData>
+            </a:graphic>
+          </wp:inline>
+        </w:drawing>
+      </w:r>
+    </w:p>
+    <w:p>
+      <w:pPr>
+        <w:pStyle w:val="Caption"/>
+        <w:jc w:val="center"/>
+      </w:pPr>
+      <w:bookmarkStart w:id="30" w:name="_Toc96960964"/>
+      <w:r>
+        <w:t xml:space="preserve">Figure </w:t>
+      </w:r>
+      <w:fldSimple w:instr=" SEQ Figure \* ARABIC ">
+        <w:r>
+          <w:rPr>
+            <w:noProof/>
+          </w:rPr>
+          <w:t>6</w:t>
+        </w:r>
+      </w:fldSimple>
+      <w:r>
+        <w:t>: A digital signal and its three zones.</w:t>
+      </w:r>
+      <w:bookmarkEnd w:id="30"/>
+    </w:p>
+    <w:p>
+      <w:pPr>
+        <w:pStyle w:val="Text1"/>
+      </w:pPr>
+      <w:r>
+        <w:lastRenderedPageBreak/>
+        <w:t xml:space="preserve">A digital, most simply represents discrete values, more precisely 2 discrete values. This makes digital signals perfect for conveying data in a binary data format but slightly more troublesome when more than two values are required. A </w:t>
+      </w:r>
+      <w:r>
+        <w:t xml:space="preserve">will transmit a signal as either a low voltage, a zero, or a high voltage, a one. The low voltage is generally 0V while the high voltage is the voltage supply of the driving device. However, because voltages can have small fluctuations and will therefore not always be exactly 0V or equal to the nominal voltage, a range is pre-set whereby the receiving device can denote the value as low or high. A buffer zone is also incorporated, a voltage range around half the value of the nominal voltage, to prevent a small fluctuation in the voltage possibly altering the value of the signal. </w:t>
+      </w:r>
+      <w:r>
+        <w:t xml:space="preserve">This buffer zone along with the area in which the signal can be read as high or low is shown in figure 6. </w:t>
+      </w:r>
+      <w:r>
+        <w:t xml:space="preserve">This buffer is called the forbidden zone any signal received within the forbidden zone is considered floating and will be randomly assigned as either high or low. </w:t>
+      </w:r>
+    </w:p>
+    <w:p>
+      <w:pPr>
+        <w:pStyle w:val="Text1"/>
+        <w:keepNext/>
+      </w:pPr>
+      <w:r>
+        <w:rPr>
+          <w:noProof/>
+        </w:rPr>
+        <w:drawing>
+          <wp:inline distT="0" distB="0" distL="0" distR="0" wp14:anchorId="5D199768" wp14:editId="66DA2BEE">
+            <wp:extent cx="5039995" cy="2520315"/>
+            <wp:effectExtent l="0" t="0" r="8255" b="0"/>
+            <wp:docPr id="8" name="Graphic 8"/>
+            <wp:cNvGraphicFramePr>
+              <a:graphicFrameLocks xmlns:a="http://schemas.openxmlformats.org/drawingml/2006/main" noChangeAspect="1"/>
+            </wp:cNvGraphicFramePr>
+            <a:graphic xmlns:a="http://schemas.openxmlformats.org/drawingml/2006/main">
+              <a:graphicData uri="http://schemas.openxmlformats.org/drawingml/2006/picture">
+                <pic:pic xmlns:pic="http://schemas.openxmlformats.org/drawingml/2006/picture">
+                  <pic:nvPicPr>
+                    <pic:cNvPr id="8" name="Graphic 8"/>
+                    <pic:cNvPicPr/>
+                  </pic:nvPicPr>
+                  <pic:blipFill>
+                    <a:blip r:embed="rId26">
+                      <a:extLst>
+                        <a:ext uri="{28A0092B-C50C-407E-A947-70E740481C1C}">
+                          <a14:useLocalDpi xmlns:a14="http://schemas.microsoft.com/office/drawing/2010/main" val="0"/>
+                        </a:ext>
+                        <a:ext uri="{96DAC541-7B7A-43D3-8B79-37D633B846F1}">
+                          <asvg:svgBlip xmlns:asvg="http://schemas.microsoft.com/office/drawing/2016/SVG/main" r:embed="rId27"/>
+                        </a:ext>
+                      </a:extLst>
+                    </a:blip>
+                    <a:stretch>
+                      <a:fillRect/>
+                    </a:stretch>
+                  </pic:blipFill>
+                  <pic:spPr>
+                    <a:xfrm>
+                      <a:off x="0" y="0"/>
+                      <a:ext cx="5039995" cy="2520315"/>
+                    </a:xfrm>
+                    <a:prstGeom prst="rect">
+                      <a:avLst/>
+                    </a:prstGeom>
+                  </pic:spPr>
+                </pic:pic>
+              </a:graphicData>
+            </a:graphic>
+          </wp:inline>
+        </w:drawing>
+      </w:r>
+    </w:p>
+    <w:p>
+      <w:pPr>
+        <w:pStyle w:val="Caption"/>
+        <w:jc w:val="center"/>
+      </w:pPr>
+      <w:bookmarkStart w:id="31" w:name="_Toc96960965"/>
+      <w:r>
+        <w:t xml:space="preserve">Figure </w:t>
+      </w:r>
+      <w:fldSimple w:instr=" SEQ Figure \* ARABIC ">
+        <w:r>
+          <w:rPr>
+            <w:noProof/>
+          </w:rPr>
+          <w:t>7</w:t>
+        </w:r>
+      </w:fldSimple>
+      <w:r>
+        <w:t>: Analogue Signal</w:t>
+      </w:r>
+      <w:bookmarkEnd w:id="31"/>
+    </w:p>
+    <w:p>
+      <w:pPr>
+        <w:pStyle w:val="Text1"/>
+      </w:pPr>
+      <w:r>
+        <w:t xml:space="preserve">An analogue signal on the other hand is continuous and where the digital signal ranged from 0 to an upper voltage, an analogue signal ranges from a low voltage to a high voltage. Typically, </w:t>
       </w:r>
       <w:r>
         <w:rPr>
           <w:rFonts w:cstheme="minorHAnsi"/>
         </w:rPr>
-        <w:t>á</w:t>
-      </w:r>
-      <w:r>
-        <w:t>lm</w:t>
+        <w:t>±</w:t>
+      </w:r>
+      <w:r>
+        <w:t>V</w:t>
+      </w:r>
+      <w:r>
+        <w:rPr>
+          <w:vertAlign w:val="subscript"/>
+        </w:rPr>
+        <w:t>CC</w:t>
+      </w:r>
+      <w:r>
+        <w:t xml:space="preserve">, </w:t>
+      </w:r>
+      <w:r>
+        <w:t xml:space="preserve">the voltage of the microcontroller, is used for these upper and lower limits. </w:t>
+      </w:r>
+      <w:r>
+        <w:t>An example of a continuous analogue signal between</w:t>
+      </w:r>
+      <w:r>
+        <w:t xml:space="preserve"> </w:t>
       </w:r>
       <w:r>
         <w:rPr>
           <w:rFonts w:cstheme="minorHAnsi"/>
         </w:rPr>
-        <w:t>á</w:t>
-      </w:r>
-      <w:r>
-        <w:t>n,</w:t>
-      </w:r>
-      <w:r>
-        <w:t xml:space="preserve"> who </w:t>
-      </w:r>
-      <w:r>
-        <w:t>first</w:t>
-      </w:r>
-      <w:r>
-        <w:t xml:space="preserve"> published his paper</w:t>
-      </w:r>
-      <w:r>
-        <w:t xml:space="preserve"> describing the recursive algorithm in 1960.</w:t>
-      </w:r>
-      <w:r>
-        <w:t xml:space="preserve"> </w:t>
-      </w:r>
-      <w:r>
-        <w:t>The problem that K</w:t>
-      </w:r>
-      <w:r>
-        <w:rPr>
-          <w:rFonts w:cstheme="minorHAnsi"/>
-        </w:rPr>
-        <w:t>á</w:t>
-      </w:r>
-      <w:r>
-        <w:t>lm</w:t>
-      </w:r>
-      <w:r>
-        <w:rPr>
-          <w:rFonts w:cstheme="minorHAnsi"/>
-        </w:rPr>
-        <w:t>á</w:t>
-      </w:r>
-      <w:r>
-        <w:t xml:space="preserve">n set out to solve was to linearly filter </w:t>
-      </w:r>
-      <w:r>
-        <w:t>discrete data</w:t>
-      </w:r>
-      <w:r>
-        <w:t xml:space="preserve">. In real world situations there is often an uncertainty when trying to measure data from the situation, measurement noise. Furthermore, </w:t>
-      </w:r>
-      <w:r>
-        <w:t>the situations rarely match exactly that of the dynamic model that has been created. This is due to most dynamic models making simplifying assumptions. This error between model and reality is called process noise. Due to these noises in either combination or individually, the estimations that any algorithm could calculate would be incorrect. The Kalman Filter takes this measurement noise and process noise into consideration when producing its estimates</w:t>
-      </w:r>
-      <w:r>
-        <w:t xml:space="preserve"> </w:t>
-      </w:r>
-      <w:r>
-        <w:fldChar w:fldCharType="begin" w:fldLock="1"/>
-      </w:r>
-      <w:r>
-        <w:instrText>ADDIN CSL_CITATION {"citationItems":[{"id":"ITEM-1","itemData":{"URL":"https://www.kalmanfilter.net/default.aspx","abstract":"The Kalman Filter is an easy topic. However, many tutorials are not easy to understand. Most require extensive mathematical background which makes them difficult to understand. Also, most lack practical numerical examples. I've decided to write a tutorial that is based on numerical examples and provides easy and intuitive explanations. Some of the examples are from the radar world where Kalman Filtering is used extensively (mainly for the target tracking). However, the principles that are presented here can be applied to any field where estimation and prediction are required.","accessed":{"date-parts":[["2022","2","20"]]},"author":[{"dropping-particle":"","family":"Becker","given":"Alex","non-dropping-particle":"","parse-names":false,"suffix":""}],"id":"ITEM-1","issued":{"date-parts":[["2022"]]},"title":"KalmanFilter.NET","type":"webpage"},"uris":["http://www.mendeley.com/documents/?uuid=0509f548-9151-4dc7-926a-6488e1f27320"]}],"mendeley":{"formattedCitation":"(Becker, 2022)","plainTextFormattedCitation":"(Becker, 2022)","previouslyFormattedCitation":"(Becker, 2022)"},"properties":{"noteIndex":0},"schema":"https://github.com/citation-style-language/schema/raw/master/csl-citation.json"}</w:instrText>
-      </w:r>
-      <w:r>
-        <w:fldChar w:fldCharType="separate"/>
-      </w:r>
-      <w:r>
-        <w:rPr>
-          <w:noProof/>
-        </w:rPr>
-        <w:t>(Becker, 2022)</w:t>
-      </w:r>
-      <w:r>
-        <w:fldChar w:fldCharType="end"/>
-      </w:r>
-      <w:r>
-        <w:t xml:space="preserve">. </w:t>
-      </w:r>
-    </w:p>
-    <w:p>
-      <w:pPr>
-        <w:pStyle w:val="Heading3"/>
-      </w:pPr>
-      <w:r>
-        <w:t>Algorithm</w:t>
-      </w:r>
-    </w:p>
-    <w:p>
-      <w:pPr>
-        <w:pStyle w:val="Text1"/>
-      </w:pPr>
-      <w:r>
-        <w:t>™</w:t>
+        <w:t>±</w:t>
+      </w:r>
+      <w:r>
+        <w:t>V</w:t>
+      </w:r>
+      <w:r>
+        <w:rPr>
+          <w:vertAlign w:val="subscript"/>
+        </w:rPr>
+        <w:t>CC</w:t>
+      </w:r>
+      <w:r>
+        <w:t xml:space="preserve"> is shown in figure 7. An</w:t>
+      </w:r>
+      <w:r>
+        <w:t xml:space="preserve"> analogue signal can therefore transmit an infinite number of values between these limits. By assigning an upper and lower limit to the sensor that will transmit the data, a max min transformation can be </w:t>
+      </w:r>
+      <w:r>
+        <w:t>computed,</w:t>
+      </w:r>
+      <w:r>
+        <w:t xml:space="preserve"> and the transformed value transmitted along the analogue signal. Because the analogue signal is continuous it can also be used </w:t>
+      </w:r>
+      <w:r>
+        <w:t>in tracking the change in a value over time by computing the integral of the signal wave.</w:t>
       </w:r>
     </w:p>
     <w:p>
       <w:pPr>
         <w:pStyle w:val="Heading1"/>
       </w:pPr>
-      <w:bookmarkStart w:id="23" w:name="_Toc403653353"/>
-      <w:bookmarkStart w:id="24" w:name="_Toc96429557"/>
+      <w:bookmarkStart w:id="32" w:name="_Toc403653353"/>
+      <w:bookmarkStart w:id="33" w:name="_Toc96960986"/>
       <w:r>
         <w:lastRenderedPageBreak/>
         <w:t>Content chapter</w:t>
       </w:r>
-      <w:bookmarkEnd w:id="24"/>
+      <w:bookmarkEnd w:id="33"/>
     </w:p>
     <w:p>
       <w:pPr>
@@ -3584,22 +4821,22 @@
       <w:pPr>
         <w:pStyle w:val="Heading2"/>
       </w:pPr>
-      <w:bookmarkStart w:id="25" w:name="_Toc96429558"/>
+      <w:bookmarkStart w:id="34" w:name="_Toc96960987"/>
       <w:r>
         <w:t>Heading level 2</w:t>
       </w:r>
-      <w:bookmarkEnd w:id="25"/>
+      <w:bookmarkEnd w:id="34"/>
     </w:p>
     <w:p>
       <w:pPr>
         <w:pStyle w:val="Heading3"/>
       </w:pPr>
-      <w:bookmarkStart w:id="26" w:name="_Toc96429559"/>
-      <w:bookmarkEnd w:id="23"/>
+      <w:bookmarkStart w:id="35" w:name="_Toc96960988"/>
+      <w:bookmarkEnd w:id="32"/>
       <w:r>
         <w:t>Heading level 3</w:t>
       </w:r>
-      <w:bookmarkEnd w:id="26"/>
+      <w:bookmarkEnd w:id="35"/>
     </w:p>
     <w:p>
       <w:pPr>
@@ -3693,8 +4930,13 @@
         <w:pStyle w:val="Text1"/>
       </w:pPr>
       <w:r>
-        <w:t>Waffle waffle</w:t>
-      </w:r>
+        <w:t xml:space="preserve">Waffle </w:t>
+      </w:r>
+      <w:proofErr w:type="spellStart"/>
+      <w:r>
+        <w:t>waffle</w:t>
+      </w:r>
+      <w:proofErr w:type="spellEnd"/>
     </w:p>
     <w:p>
       <w:pPr>
@@ -3707,16 +4949,26 @@
         <w:t>Text 1 bullet</w:t>
       </w:r>
       <w:r>
-        <w:t>" for a bulleted list;</w:t>
-      </w:r>
+        <w:t xml:space="preserve">" for a bulleted </w:t>
+      </w:r>
+      <w:proofErr w:type="gramStart"/>
+      <w:r>
+        <w:t>list;</w:t>
+      </w:r>
+      <w:proofErr w:type="gramEnd"/>
     </w:p>
     <w:p>
       <w:pPr>
         <w:pStyle w:val="Text1bullet"/>
       </w:pPr>
       <w:r>
-        <w:t>Bullet list item 2;</w:t>
-      </w:r>
+        <w:t xml:space="preserve">Bullet list item </w:t>
+      </w:r>
+      <w:proofErr w:type="gramStart"/>
+      <w:r>
+        <w:t>2;</w:t>
+      </w:r>
+      <w:proofErr w:type="gramEnd"/>
     </w:p>
     <w:p>
       <w:pPr>
@@ -3781,7 +5033,7 @@
       <w:pPr>
         <w:pStyle w:val="Text1"/>
         <w:numPr>
-          <w:ins w:id="27" w:author="Prof AH Basson" w:date="2007-03-06T17:56:00Z"/>
+          <w:ins w:id="36" w:author="Prof AH Basson" w:date="2007-03-06T17:56:00Z"/>
         </w:numPr>
       </w:pPr>
     </w:p>
@@ -3790,7 +5042,7 @@
         <w:pStyle w:val="Caption"/>
         <w:keepNext/>
       </w:pPr>
-      <w:bookmarkStart w:id="28" w:name="_Toc403660385"/>
+      <w:bookmarkStart w:id="37" w:name="_Toc403660385"/>
       <w:r>
         <w:lastRenderedPageBreak/>
         <w:t xml:space="preserve">Table </w:t>
@@ -3805,6 +5057,9 @@
         <w:fldChar w:fldCharType="separate"/>
       </w:r>
       <w:r>
+        <w:rPr>
+          <w:noProof/>
+        </w:rPr>
         <w:t>1</w:t>
       </w:r>
       <w:r>
@@ -3813,7 +5068,7 @@
       <w:r>
         <w:t>: Acceptable page layouts</w:t>
       </w:r>
-      <w:bookmarkEnd w:id="28"/>
+      <w:bookmarkEnd w:id="37"/>
       <w:r>
         <w:t xml:space="preserve"> (manually set "keep with next" in paragraph style for tables)</w:t>
       </w:r>
@@ -4115,19 +5370,7 @@
                   <w:rPr>
                     <w:rFonts w:ascii="Cambria Math" w:hAnsi="Cambria Math"/>
                   </w:rPr>
-                  <m:t>u</m:t>
-                </m:r>
-                <m:r>
-                  <w:rPr>
-                    <w:rFonts w:ascii="Cambria Math" w:hAnsi="Cambria Math"/>
-                  </w:rPr>
-                  <m:t>+</m:t>
-                </m:r>
-                <m:r>
-                  <w:rPr>
-                    <w:rFonts w:ascii="Cambria Math" w:hAnsi="Cambria Math"/>
-                  </w:rPr>
-                  <m:t>v</m:t>
+                  <m:t>u+v</m:t>
                 </m:r>
               </m:e>
             </m:d>
@@ -4155,7 +5398,15 @@
         <w:pStyle w:val="Text1"/>
       </w:pPr>
       <w:r>
-        <w:t>In other cases the equation is in the middle of the sentence. Then the paragraph following the equation should start with a small letter. Another strange parameter is given by</w:t>
+        <w:t xml:space="preserve">In other </w:t>
+      </w:r>
+      <w:proofErr w:type="gramStart"/>
+      <w:r>
+        <w:t>cases</w:t>
+      </w:r>
+      <w:proofErr w:type="gramEnd"/>
+      <w:r>
+        <w:t xml:space="preserve"> the equation is in the middle of the sentence. Then the paragraph following the equation should start with a small letter. Another strange parameter is given by</w:t>
       </w:r>
     </w:p>
     <w:p>
@@ -4252,19 +5503,7 @@
                   <w:rPr>
                     <w:rFonts w:ascii="Cambria Math" w:hAnsi="Cambria Math"/>
                   </w:rPr>
-                  <m:t>u</m:t>
-                </m:r>
-                <m:r>
-                  <w:rPr>
-                    <w:rFonts w:ascii="Cambria Math" w:hAnsi="Cambria Math"/>
-                  </w:rPr>
-                  <m:t>+</m:t>
-                </m:r>
-                <m:r>
-                  <w:rPr>
-                    <w:rFonts w:ascii="Cambria Math" w:hAnsi="Cambria Math"/>
-                  </w:rPr>
-                  <m:t>v</m:t>
+                  <m:t>u+v</m:t>
                 </m:r>
               </m:e>
             </m:d>
@@ -4312,7 +5551,31 @@
         <w:pStyle w:val="Text1"/>
       </w:pPr>
       <w:r>
-        <w:t>Symbols that represent values of properties should be printed in italics, but SI units and names of functions (e.g. sin, cos and tan) must not be printed in italics. There must be a hard space between a number and its unit, e.g. 120 km. This type of space can be created using "Crtl-Shift-Spacebar".</w:t>
+        <w:t>Symbols that represent values of properties should be printed in italics, but SI units and names of functions (</w:t>
+      </w:r>
+      <w:proofErr w:type="gramStart"/>
+      <w:r>
+        <w:t>e.g.</w:t>
+      </w:r>
+      <w:proofErr w:type="gramEnd"/>
+      <w:r>
+        <w:t xml:space="preserve"> sin, cos and tan) must not be printed in italics. There must be a hard space between a number and its unit, </w:t>
+      </w:r>
+      <w:proofErr w:type="gramStart"/>
+      <w:r>
+        <w:t>e.g.</w:t>
+      </w:r>
+      <w:proofErr w:type="gramEnd"/>
+      <w:r>
+        <w:t xml:space="preserve"> 120 km. This type of space can be created using "</w:t>
+      </w:r>
+      <w:proofErr w:type="spellStart"/>
+      <w:r>
+        <w:t>Crtl</w:t>
+      </w:r>
+      <w:proofErr w:type="spellEnd"/>
+      <w:r>
+        <w:t>-Shift-Spacebar".</w:t>
       </w:r>
     </w:p>
     <w:p>
@@ -4355,7 +5618,7 @@
                     </pic:cNvPicPr>
                   </pic:nvPicPr>
                   <pic:blipFill>
-                    <a:blip r:embed="rId18">
+                    <a:blip r:embed="rId28">
                       <a:extLst>
                         <a:ext uri="{28A0092B-C50C-407E-A947-70E740481C1C}">
                           <a14:useLocalDpi xmlns:a14="http://schemas.microsoft.com/office/drawing/2010/main" val="0"/>
@@ -4391,7 +5654,7 @@
       <w:pPr>
         <w:pStyle w:val="Caption"/>
       </w:pPr>
-      <w:bookmarkStart w:id="29" w:name="_Toc96429492"/>
+      <w:bookmarkStart w:id="38" w:name="_Toc96960966"/>
       <w:r>
         <w:t xml:space="preserve">Figure </w:t>
       </w:r>
@@ -4408,7 +5671,7 @@
         <w:rPr>
           <w:noProof/>
         </w:rPr>
-        <w:t>1</w:t>
+        <w:t>8</w:t>
       </w:r>
       <w:r>
         <w:rPr>
@@ -4419,18 +5682,18 @@
       <w:r>
         <w:t>: Water plants</w:t>
       </w:r>
-      <w:bookmarkEnd w:id="29"/>
+      <w:bookmarkEnd w:id="38"/>
     </w:p>
     <w:p>
       <w:pPr>
         <w:pStyle w:val="Heading1"/>
       </w:pPr>
-      <w:bookmarkStart w:id="30" w:name="_Toc96429560"/>
+      <w:bookmarkStart w:id="39" w:name="_Toc96960989"/>
       <w:r>
         <w:lastRenderedPageBreak/>
         <w:t>Conclusions</w:t>
       </w:r>
-      <w:bookmarkEnd w:id="30"/>
+      <w:bookmarkEnd w:id="39"/>
     </w:p>
     <w:p>
       <w:pPr>
@@ -4444,19 +5707,24 @@
       <w:pPr>
         <w:pStyle w:val="Heading1"/>
       </w:pPr>
-      <w:bookmarkStart w:id="31" w:name="_Toc96429561"/>
+      <w:bookmarkStart w:id="40" w:name="_Toc96960990"/>
       <w:r>
         <w:lastRenderedPageBreak/>
         <w:t>References</w:t>
       </w:r>
-      <w:bookmarkEnd w:id="31"/>
+      <w:bookmarkEnd w:id="40"/>
     </w:p>
     <w:p>
       <w:pPr>
         <w:pStyle w:val="References"/>
       </w:pPr>
-      <w:r>
-        <w:t>Pompies, P</w:t>
+      <w:proofErr w:type="spellStart"/>
+      <w:r>
+        <w:t>Pompies</w:t>
+      </w:r>
+      <w:proofErr w:type="spellEnd"/>
+      <w:r>
+        <w:t>, P</w:t>
       </w:r>
       <w:r>
         <w:t>, 1</w:t>
@@ -4472,8 +5740,17 @@
           <w:i/>
           <w:iCs/>
         </w:rPr>
-        <w:t>My experiences on the Drommedaris</w:t>
-      </w:r>
+        <w:t xml:space="preserve">My experiences on the </w:t>
+      </w:r>
+      <w:proofErr w:type="spellStart"/>
+      <w:r>
+        <w:rPr>
+          <w:i/>
+          <w:iCs/>
+        </w:rPr>
+        <w:t>Drommedaris</w:t>
+      </w:r>
+      <w:proofErr w:type="spellEnd"/>
       <w:r>
         <w:t xml:space="preserve">, </w:t>
       </w:r>
@@ -4493,7 +5770,15 @@
         <w:t xml:space="preserve">, </w:t>
       </w:r>
       <w:r>
-        <w:t>Van Riebeeck Publishers</w:t>
+        <w:t xml:space="preserve">Van </w:t>
+      </w:r>
+      <w:proofErr w:type="spellStart"/>
+      <w:r>
+        <w:t>Riebeeck</w:t>
+      </w:r>
+      <w:proofErr w:type="spellEnd"/>
+      <w:r>
+        <w:t xml:space="preserve"> Publishers</w:t>
       </w:r>
       <w:r>
         <w:t xml:space="preserve">, </w:t>
@@ -4532,14 +5817,14 @@
       <w:pPr>
         <w:pStyle w:val="Heading7"/>
       </w:pPr>
-      <w:bookmarkStart w:id="32" w:name="_Toc160980278"/>
-      <w:bookmarkStart w:id="33" w:name="_Toc269981202"/>
+      <w:bookmarkStart w:id="41" w:name="_Toc160980278"/>
+      <w:bookmarkStart w:id="42" w:name="_Toc269981202"/>
       <w:r>
         <w:lastRenderedPageBreak/>
         <w:tab/>
       </w:r>
-      <w:bookmarkEnd w:id="32"/>
-      <w:bookmarkEnd w:id="33"/>
+      <w:bookmarkEnd w:id="41"/>
+      <w:bookmarkEnd w:id="42"/>
       <w:r>
         <w:t>Heading for this appendix</w:t>
       </w:r>
@@ -4548,18 +5833,28 @@
       <w:pPr>
         <w:pStyle w:val="Heading8"/>
       </w:pPr>
-      <w:bookmarkStart w:id="34" w:name="_Toc160980279"/>
-      <w:bookmarkStart w:id="35" w:name="_Toc269981203"/>
-      <w:bookmarkStart w:id="36" w:name="_Toc403653356"/>
+      <w:bookmarkStart w:id="43" w:name="_Toc160980279"/>
+      <w:bookmarkStart w:id="44" w:name="_Toc269981203"/>
+      <w:bookmarkStart w:id="45" w:name="_Toc403653356"/>
+      <w:proofErr w:type="spellStart"/>
       <w:r>
         <w:t>B</w:t>
       </w:r>
-      <w:bookmarkEnd w:id="34"/>
-      <w:r>
-        <w:t>la bla</w:t>
-      </w:r>
-      <w:bookmarkEnd w:id="35"/>
-      <w:bookmarkEnd w:id="36"/>
+      <w:bookmarkEnd w:id="43"/>
+      <w:r>
+        <w:t>la</w:t>
+      </w:r>
+      <w:proofErr w:type="spellEnd"/>
+      <w:r>
+        <w:t xml:space="preserve"> </w:t>
+      </w:r>
+      <w:proofErr w:type="spellStart"/>
+      <w:r>
+        <w:t>bla</w:t>
+      </w:r>
+      <w:bookmarkEnd w:id="44"/>
+      <w:bookmarkEnd w:id="45"/>
+      <w:proofErr w:type="spellEnd"/>
     </w:p>
     <w:p>
       <w:pPr>
@@ -4584,27 +5879,35 @@
       <w:r>
         <w:lastRenderedPageBreak/>
         <w:tab/>
+      </w:r>
+      <w:proofErr w:type="spellStart"/>
+      <w:r>
         <w:t>BlaBlaBla</w:t>
       </w:r>
+      <w:proofErr w:type="spellEnd"/>
     </w:p>
     <w:p>
       <w:pPr>
         <w:pStyle w:val="Heading8"/>
       </w:pPr>
+      <w:proofErr w:type="spellStart"/>
       <w:r>
         <w:t>SDCc</w:t>
       </w:r>
+      <w:proofErr w:type="spellEnd"/>
     </w:p>
     <w:p>
       <w:pPr>
         <w:pStyle w:val="Text1"/>
       </w:pPr>
+      <w:proofErr w:type="spellStart"/>
       <w:r>
         <w:t>Dasqw</w:t>
       </w:r>
+      <w:proofErr w:type="spellEnd"/>
     </w:p>
     <w:sectPr>
-      <w:footerReference w:type="default" r:id="rId19"/>
+      <w:footerReference w:type="default" r:id="rId29"/>
       <w:endnotePr>
         <w:numStart w:val="6"/>
       </w:endnotePr>
@@ -4888,14 +6191,88 @@
         <w:szCs w:val="16"/>
       </w:rPr>
     </w:pPr>
+    <w:proofErr w:type="spellStart"/>
     <w:r>
       <w:rPr>
         <w:color w:val="70706E"/>
         <w:sz w:val="16"/>
         <w:szCs w:val="16"/>
       </w:rPr>
-      <w:t>Departement Meganiese en Megatroniese Ingenieurswese</w:t>
+      <w:t>Departement</w:t>
     </w:r>
+    <w:proofErr w:type="spellEnd"/>
+    <w:r>
+      <w:rPr>
+        <w:color w:val="70706E"/>
+        <w:sz w:val="16"/>
+        <w:szCs w:val="16"/>
+      </w:rPr>
+      <w:t xml:space="preserve"> </w:t>
+    </w:r>
+    <w:proofErr w:type="spellStart"/>
+    <w:r>
+      <w:rPr>
+        <w:color w:val="70706E"/>
+        <w:sz w:val="16"/>
+        <w:szCs w:val="16"/>
+      </w:rPr>
+      <w:t>Meganiese</w:t>
+    </w:r>
+    <w:proofErr w:type="spellEnd"/>
+    <w:r>
+      <w:rPr>
+        <w:color w:val="70706E"/>
+        <w:sz w:val="16"/>
+        <w:szCs w:val="16"/>
+      </w:rPr>
+      <w:t xml:space="preserve"> </w:t>
+    </w:r>
+    <w:proofErr w:type="spellStart"/>
+    <w:r>
+      <w:rPr>
+        <w:color w:val="70706E"/>
+        <w:sz w:val="16"/>
+        <w:szCs w:val="16"/>
+      </w:rPr>
+      <w:t>en</w:t>
+    </w:r>
+    <w:proofErr w:type="spellEnd"/>
+    <w:r>
+      <w:rPr>
+        <w:color w:val="70706E"/>
+        <w:sz w:val="16"/>
+        <w:szCs w:val="16"/>
+      </w:rPr>
+      <w:t xml:space="preserve"> </w:t>
+    </w:r>
+    <w:proofErr w:type="spellStart"/>
+    <w:r>
+      <w:rPr>
+        <w:color w:val="70706E"/>
+        <w:sz w:val="16"/>
+        <w:szCs w:val="16"/>
+      </w:rPr>
+      <w:t>Megatroniese</w:t>
+    </w:r>
+    <w:proofErr w:type="spellEnd"/>
+    <w:r>
+      <w:rPr>
+        <w:color w:val="70706E"/>
+        <w:sz w:val="16"/>
+        <w:szCs w:val="16"/>
+      </w:rPr>
+      <w:t xml:space="preserve"> </w:t>
+    </w:r>
+    <w:proofErr w:type="spellStart"/>
+    <w:r>
+      <w:rPr>
+        <w:color w:val="70706E"/>
+        <w:sz w:val="16"/>
+        <w:szCs w:val="16"/>
+      </w:rPr>
+      <w:t>Ingenieurswese</w:t>
+    </w:r>
+    <w:proofErr w:type="spellEnd"/>
   </w:p>
   <w:p>
     <w:pPr>
@@ -4907,13 +6284,59 @@
         <w:szCs w:val="16"/>
       </w:rPr>
     </w:pPr>
+    <w:proofErr w:type="spellStart"/>
     <w:r>
       <w:rPr>
         <w:color w:val="70706E"/>
         <w:sz w:val="16"/>
         <w:szCs w:val="16"/>
       </w:rPr>
-      <w:t>Privaat Sak X1, Private Bag X1, Matieland, 7602</w:t>
+      <w:t>Privaat</w:t>
+    </w:r>
+    <w:proofErr w:type="spellEnd"/>
+    <w:r>
+      <w:rPr>
+        <w:color w:val="70706E"/>
+        <w:sz w:val="16"/>
+        <w:szCs w:val="16"/>
+      </w:rPr>
+      <w:t xml:space="preserve"> </w:t>
+    </w:r>
+    <w:proofErr w:type="spellStart"/>
+    <w:r>
+      <w:rPr>
+        <w:color w:val="70706E"/>
+        <w:sz w:val="16"/>
+        <w:szCs w:val="16"/>
+      </w:rPr>
+      <w:t>Sak</w:t>
+    </w:r>
+    <w:proofErr w:type="spellEnd"/>
+    <w:r>
+      <w:rPr>
+        <w:color w:val="70706E"/>
+        <w:sz w:val="16"/>
+        <w:szCs w:val="16"/>
+      </w:rPr>
+      <w:t xml:space="preserve"> X1, Private Bag X1, </w:t>
+    </w:r>
+    <w:proofErr w:type="spellStart"/>
+    <w:r>
+      <w:rPr>
+        <w:color w:val="70706E"/>
+        <w:sz w:val="16"/>
+        <w:szCs w:val="16"/>
+      </w:rPr>
+      <w:t>Matieland</w:t>
+    </w:r>
+    <w:proofErr w:type="spellEnd"/>
+    <w:r>
+      <w:rPr>
+        <w:color w:val="70706E"/>
+        <w:sz w:val="16"/>
+        <w:szCs w:val="16"/>
+      </w:rPr>
+      <w:t>, 7602</w:t>
     </w:r>
   </w:p>
   <w:p>

</xml_diff>